<commit_message>
file: se eliminan procedimientos
se eliminan los procedimientos que ya no son parte del sistema
</commit_message>
<xml_diff>
--- a/Bases de datos/Documentación/Ejercicio Procedimientos almacenados y Funciones.docx
+++ b/Bases de datos/Documentación/Ejercicio Procedimientos almacenados y Funciones.docx
@@ -1,6 +1,6 @@
 
 <file path=word/document.xml><?xml version="1.0" encoding="utf-8"?>
-<w:document xmlns:wpc="http://schemas.microsoft.com/office/word/2010/wordprocessingCanvas" xmlns:cx="http://schemas.microsoft.com/office/drawing/2014/chartex" xmlns:mc="http://schemas.openxmlformats.org/markup-compatibility/2006" xmlns:o="urn:schemas-microsoft-com:office:office" xmlns:r="http://schemas.openxmlformats.org/officeDocument/2006/relationships" xmlns:m="http://schemas.openxmlformats.org/officeDocument/2006/math" xmlns:v="urn:schemas-microsoft-com:vml" xmlns:wp14="http://schemas.microsoft.com/office/word/2010/wordprocessingDrawing" xmlns:wp="http://schemas.openxmlformats.org/drawingml/2006/wordprocessingDrawing" xmlns:w10="urn:schemas-microsoft-com:office:word" xmlns:w="http://schemas.openxmlformats.org/wordprocessingml/2006/main" xmlns:w14="http://schemas.microsoft.com/office/word/2010/wordml" xmlns:w15="http://schemas.microsoft.com/office/word/2012/wordml" xmlns:w16se="http://schemas.microsoft.com/office/word/2015/wordml/symex" xmlns:wpg="http://schemas.microsoft.com/office/word/2010/wordprocessingGroup" xmlns:wpi="http://schemas.microsoft.com/office/word/2010/wordprocessingInk" xmlns:wne="http://schemas.microsoft.com/office/word/2006/wordml" xmlns:wps="http://schemas.microsoft.com/office/word/2010/wordprocessingShape" mc:Ignorable="w14 w15 w16se wp14">
+<w:document xmlns:wpc="http://schemas.microsoft.com/office/word/2010/wordprocessingCanvas" xmlns:cx="http://schemas.microsoft.com/office/drawing/2014/chartex" xmlns:cx1="http://schemas.microsoft.com/office/drawing/2015/9/8/chartex" xmlns:cx2="http://schemas.microsoft.com/office/drawing/2015/10/21/chartex" xmlns:cx3="http://schemas.microsoft.com/office/drawing/2016/5/9/chartex" xmlns:cx4="http://schemas.microsoft.com/office/drawing/2016/5/10/chartex" xmlns:cx5="http://schemas.microsoft.com/office/drawing/2016/5/11/chartex" xmlns:cx6="http://schemas.microsoft.com/office/drawing/2016/5/12/chartex" xmlns:cx7="http://schemas.microsoft.com/office/drawing/2016/5/13/chartex" xmlns:cx8="http://schemas.microsoft.com/office/drawing/2016/5/14/chartex" xmlns:mc="http://schemas.openxmlformats.org/markup-compatibility/2006" xmlns:aink="http://schemas.microsoft.com/office/drawing/2016/ink" xmlns:am3d="http://schemas.microsoft.com/office/drawing/2017/model3d" xmlns:o="urn:schemas-microsoft-com:office:office" xmlns:oel="http://schemas.microsoft.com/office/2019/extlst" xmlns:r="http://schemas.openxmlformats.org/officeDocument/2006/relationships" xmlns:m="http://schemas.openxmlformats.org/officeDocument/2006/math" xmlns:v="urn:schemas-microsoft-com:vml" xmlns:wp14="http://schemas.microsoft.com/office/word/2010/wordprocessingDrawing" xmlns:wp="http://schemas.openxmlformats.org/drawingml/2006/wordprocessingDrawing" xmlns:w10="urn:schemas-microsoft-com:office:word" xmlns:w="http://schemas.openxmlformats.org/wordprocessingml/2006/main" xmlns:w14="http://schemas.microsoft.com/office/word/2010/wordml" xmlns:w15="http://schemas.microsoft.com/office/word/2012/wordml" xmlns:w16cex="http://schemas.microsoft.com/office/word/2018/wordml/cex" xmlns:w16cid="http://schemas.microsoft.com/office/word/2016/wordml/cid" xmlns:w16="http://schemas.microsoft.com/office/word/2018/wordml" xmlns:w16du="http://schemas.microsoft.com/office/word/2023/wordml/word16du" xmlns:w16sdtdh="http://schemas.microsoft.com/office/word/2020/wordml/sdtdatahash" xmlns:w16sdtfl="http://schemas.microsoft.com/office/word/2024/wordml/sdtformatlock" xmlns:w16se="http://schemas.microsoft.com/office/word/2015/wordml/symex" xmlns:wpg="http://schemas.microsoft.com/office/word/2010/wordprocessingGroup" xmlns:wpi="http://schemas.microsoft.com/office/word/2010/wordprocessingInk" xmlns:wne="http://schemas.microsoft.com/office/word/2006/wordml" xmlns:wps="http://schemas.microsoft.com/office/word/2010/wordprocessingShape" mc:Ignorable="w14 w15 w16se w16cid w16 w16cex w16sdtdh w16sdtfl w16du wp14">
   <w:body>
     <w:p>
       <w:pPr>
@@ -172,9 +172,7 @@
           <w:lang w:val="es-CO"/>
         </w:rPr>
       </w:pPr>
-      <w:bookmarkStart w:id="0" w:name="_GoBack"/>
-    </w:p>
-    <w:bookmarkEnd w:id="0"/>
+    </w:p>
     <w:p>
       <w:pPr>
         <w:jc w:val="center"/>
@@ -386,7 +384,7 @@
           <w:szCs w:val="24"/>
           <w:lang w:val="es-CO"/>
         </w:rPr>
-        <w:t>Procedimiento ingreso parqueaderos</w:t>
+        <w:t>Procedimiento registrar ingreso aprendiz</w:t>
       </w:r>
       <w:r>
         <w:rPr>
@@ -405,7 +403,7 @@
           <w:lang w:val="es-CO"/>
         </w:rPr>
         <w:br/>
-        <w:t>Este procedimiento se ejecuta al momento de ingresar un vehículo. El procedimiento disminuye la cantidad de espacios vacíos, con la finalidad de conocer si hay espacios disponibles o si el parqueadero está lleno.</w:t>
+        <w:t>Este procedimiento guarda la hora de ingreso de un aprendiz, asociándola con su documento y programa. Su finalidad es generar un historial de asistencia y permitir validaciones automáticas por jornada.</w:t>
       </w:r>
     </w:p>
     <w:p>
@@ -431,7 +429,7 @@
           <w:szCs w:val="24"/>
           <w:lang w:val="es-CO"/>
         </w:rPr>
-        <w:t>Procedimiento salida parqueaderos</w:t>
+        <w:t>Procedimiento registrar salida aprendiz</w:t>
       </w:r>
       <w:r>
         <w:rPr>
@@ -450,7 +448,7 @@
           <w:lang w:val="es-CO"/>
         </w:rPr>
         <w:br/>
-        <w:t>Este procedimiento se ejecuta al momento en que un vehículo abandona el parqueadero. Aumenta en uno la cantidad de espacios disponibles, con el fin de mantener actualizado el cupo total en tiempo real.</w:t>
+        <w:t>Este procedimiento registra la hora de salida del aprendiz, con el objetivo de dejar constancia del tiempo que permaneció dentro de las instalaciones, útil para seguridad y control interno.</w:t>
       </w:r>
     </w:p>
     <w:p>
@@ -476,7 +474,7 @@
           <w:szCs w:val="24"/>
           <w:lang w:val="es-CO"/>
         </w:rPr>
-        <w:t>Procedimiento registrar ingreso visitante</w:t>
+        <w:t>Procedimiento registrar incidente</w:t>
       </w:r>
       <w:r>
         <w:rPr>
@@ -495,25 +493,7 @@
           <w:lang w:val="es-CO"/>
         </w:rPr>
         <w:br/>
-        <w:t xml:space="preserve">Este procedimiento se utiliza para registrar el ingreso de un visitante, incluyendo su nombre, documento, motivo y </w:t>
-      </w:r>
-      <w:r>
-        <w:rPr>
-          <w:rFonts w:ascii="Arial" w:eastAsia="Times New Roman" w:hAnsi="Arial" w:cs="Arial"/>
-          <w:sz w:val="24"/>
-          <w:szCs w:val="24"/>
-          <w:lang w:val="es-CO"/>
-        </w:rPr>
-        <w:t>persona responsable dentro del centro de formación</w:t>
-      </w:r>
-      <w:r>
-        <w:rPr>
-          <w:rFonts w:ascii="Arial" w:eastAsia="Times New Roman" w:hAnsi="Arial" w:cs="Arial"/>
-          <w:sz w:val="24"/>
-          <w:szCs w:val="24"/>
-          <w:lang w:val="es-CO"/>
-        </w:rPr>
-        <w:t>. Su finalidad es garantizar un control seguro y trazable de las personas externas que ingresan al centro.</w:t>
+        <w:t>Este procedimiento permite almacenar un reporte de incidente que ocurrió en cualquier ambiente o zona del centro. Incluye descripción, ubicación, responsable y fecha, con el objetivo de generar alertas o seguimientos.</w:t>
       </w:r>
     </w:p>
     <w:p>
@@ -539,204 +519,6 @@
           <w:szCs w:val="24"/>
           <w:lang w:val="es-CO"/>
         </w:rPr>
-        <w:t>Procedimiento registrar salida visitante</w:t>
-      </w:r>
-      <w:r>
-        <w:rPr>
-          <w:rFonts w:ascii="Arial" w:eastAsia="Times New Roman" w:hAnsi="Arial" w:cs="Arial"/>
-          <w:sz w:val="24"/>
-          <w:szCs w:val="24"/>
-          <w:lang w:val="es-CO"/>
-        </w:rPr>
-        <w:t>:</w:t>
-      </w:r>
-      <w:r>
-        <w:rPr>
-          <w:rFonts w:ascii="Arial" w:eastAsia="Times New Roman" w:hAnsi="Arial" w:cs="Arial"/>
-          <w:sz w:val="24"/>
-          <w:szCs w:val="24"/>
-          <w:lang w:val="es-CO"/>
-        </w:rPr>
-        <w:br/>
-        <w:t xml:space="preserve">Este procedimiento se activa al momento en que un visitante sale del SENA, registrando la hora de salida en el sistema. Esto permite llevar un control </w:t>
-      </w:r>
-      <w:r>
-        <w:rPr>
-          <w:rFonts w:ascii="Arial" w:eastAsia="Times New Roman" w:hAnsi="Arial" w:cs="Arial"/>
-          <w:sz w:val="24"/>
-          <w:szCs w:val="24"/>
-          <w:lang w:val="es-CO"/>
-        </w:rPr>
-        <w:t>completo de su permanencia en el centro de formación</w:t>
-      </w:r>
-      <w:r>
-        <w:rPr>
-          <w:rFonts w:ascii="Arial" w:eastAsia="Times New Roman" w:hAnsi="Arial" w:cs="Arial"/>
-          <w:sz w:val="24"/>
-          <w:szCs w:val="24"/>
-          <w:lang w:val="es-CO"/>
-        </w:rPr>
-        <w:t>.</w:t>
-      </w:r>
-    </w:p>
-    <w:p>
-      <w:pPr>
-        <w:numPr>
-          <w:ilvl w:val="0"/>
-          <w:numId w:val="3"/>
-        </w:numPr>
-        <w:spacing w:before="100" w:beforeAutospacing="1" w:after="100" w:afterAutospacing="1" w:line="240" w:lineRule="auto"/>
-        <w:rPr>
-          <w:rFonts w:ascii="Arial" w:eastAsia="Times New Roman" w:hAnsi="Arial" w:cs="Arial"/>
-          <w:sz w:val="24"/>
-          <w:szCs w:val="24"/>
-          <w:lang w:val="es-CO"/>
-        </w:rPr>
-      </w:pPr>
-      <w:r>
-        <w:rPr>
-          <w:rFonts w:ascii="Arial" w:eastAsia="Times New Roman" w:hAnsi="Arial" w:cs="Arial"/>
-          <w:b/>
-          <w:bCs/>
-          <w:sz w:val="24"/>
-          <w:szCs w:val="24"/>
-          <w:lang w:val="es-CO"/>
-        </w:rPr>
-        <w:t>Procedimiento registrar ingreso aprendiz</w:t>
-      </w:r>
-      <w:r>
-        <w:rPr>
-          <w:rFonts w:ascii="Arial" w:eastAsia="Times New Roman" w:hAnsi="Arial" w:cs="Arial"/>
-          <w:sz w:val="24"/>
-          <w:szCs w:val="24"/>
-          <w:lang w:val="es-CO"/>
-        </w:rPr>
-        <w:t>:</w:t>
-      </w:r>
-      <w:r>
-        <w:rPr>
-          <w:rFonts w:ascii="Arial" w:eastAsia="Times New Roman" w:hAnsi="Arial" w:cs="Arial"/>
-          <w:sz w:val="24"/>
-          <w:szCs w:val="24"/>
-          <w:lang w:val="es-CO"/>
-        </w:rPr>
-        <w:br/>
-        <w:t>Este procedimiento guarda la hora de ingreso de un aprendiz, asociándola con su documento y programa. Su finalidad es generar un historial de asistencia y permitir validaciones automáticas por jornada.</w:t>
-      </w:r>
-    </w:p>
-    <w:p>
-      <w:pPr>
-        <w:numPr>
-          <w:ilvl w:val="0"/>
-          <w:numId w:val="3"/>
-        </w:numPr>
-        <w:spacing w:before="100" w:beforeAutospacing="1" w:after="100" w:afterAutospacing="1" w:line="240" w:lineRule="auto"/>
-        <w:rPr>
-          <w:rFonts w:ascii="Arial" w:eastAsia="Times New Roman" w:hAnsi="Arial" w:cs="Arial"/>
-          <w:sz w:val="24"/>
-          <w:szCs w:val="24"/>
-          <w:lang w:val="es-CO"/>
-        </w:rPr>
-      </w:pPr>
-      <w:r>
-        <w:rPr>
-          <w:rFonts w:ascii="Arial" w:eastAsia="Times New Roman" w:hAnsi="Arial" w:cs="Arial"/>
-          <w:b/>
-          <w:bCs/>
-          <w:sz w:val="24"/>
-          <w:szCs w:val="24"/>
-          <w:lang w:val="es-CO"/>
-        </w:rPr>
-        <w:t>Procedimiento registrar salida aprendiz</w:t>
-      </w:r>
-      <w:r>
-        <w:rPr>
-          <w:rFonts w:ascii="Arial" w:eastAsia="Times New Roman" w:hAnsi="Arial" w:cs="Arial"/>
-          <w:sz w:val="24"/>
-          <w:szCs w:val="24"/>
-          <w:lang w:val="es-CO"/>
-        </w:rPr>
-        <w:t>:</w:t>
-      </w:r>
-      <w:r>
-        <w:rPr>
-          <w:rFonts w:ascii="Arial" w:eastAsia="Times New Roman" w:hAnsi="Arial" w:cs="Arial"/>
-          <w:sz w:val="24"/>
-          <w:szCs w:val="24"/>
-          <w:lang w:val="es-CO"/>
-        </w:rPr>
-        <w:br/>
-        <w:t>Este procedimiento registra la hora de salida del aprendiz, con el objetivo de dejar constancia del tiempo que permaneció dentro de las instalaciones, útil para seguridad y control interno.</w:t>
-      </w:r>
-    </w:p>
-    <w:p>
-      <w:pPr>
-        <w:numPr>
-          <w:ilvl w:val="0"/>
-          <w:numId w:val="3"/>
-        </w:numPr>
-        <w:spacing w:before="100" w:beforeAutospacing="1" w:after="100" w:afterAutospacing="1" w:line="240" w:lineRule="auto"/>
-        <w:rPr>
-          <w:rFonts w:ascii="Arial" w:eastAsia="Times New Roman" w:hAnsi="Arial" w:cs="Arial"/>
-          <w:sz w:val="24"/>
-          <w:szCs w:val="24"/>
-          <w:lang w:val="es-CO"/>
-        </w:rPr>
-      </w:pPr>
-      <w:r>
-        <w:rPr>
-          <w:rFonts w:ascii="Arial" w:eastAsia="Times New Roman" w:hAnsi="Arial" w:cs="Arial"/>
-          <w:b/>
-          <w:bCs/>
-          <w:sz w:val="24"/>
-          <w:szCs w:val="24"/>
-          <w:lang w:val="es-CO"/>
-        </w:rPr>
-        <w:t>Procedimiento registrar incidente</w:t>
-      </w:r>
-      <w:r>
-        <w:rPr>
-          <w:rFonts w:ascii="Arial" w:eastAsia="Times New Roman" w:hAnsi="Arial" w:cs="Arial"/>
-          <w:sz w:val="24"/>
-          <w:szCs w:val="24"/>
-          <w:lang w:val="es-CO"/>
-        </w:rPr>
-        <w:t>:</w:t>
-      </w:r>
-      <w:r>
-        <w:rPr>
-          <w:rFonts w:ascii="Arial" w:eastAsia="Times New Roman" w:hAnsi="Arial" w:cs="Arial"/>
-          <w:sz w:val="24"/>
-          <w:szCs w:val="24"/>
-          <w:lang w:val="es-CO"/>
-        </w:rPr>
-        <w:br/>
-        <w:t>Este procedimiento permite almacenar un reporte de incidente que ocurrió en cualquier ambiente o zona del centro. Incluye descripción, ubicación, responsable y fecha, con el objetivo de generar alertas o seguimientos.</w:t>
-      </w:r>
-    </w:p>
-    <w:p>
-      <w:pPr>
-        <w:numPr>
-          <w:ilvl w:val="0"/>
-          <w:numId w:val="3"/>
-        </w:numPr>
-        <w:spacing w:before="100" w:beforeAutospacing="1" w:after="100" w:afterAutospacing="1" w:line="240" w:lineRule="auto"/>
-        <w:rPr>
-          <w:rFonts w:ascii="Arial" w:eastAsia="Times New Roman" w:hAnsi="Arial" w:cs="Arial"/>
-          <w:sz w:val="24"/>
-          <w:szCs w:val="24"/>
-          <w:lang w:val="es-CO"/>
-        </w:rPr>
-      </w:pPr>
-      <w:r>
-        <w:rPr>
-          <w:rFonts w:ascii="Arial" w:eastAsia="Times New Roman" w:hAnsi="Arial" w:cs="Arial"/>
-          <w:b/>
-          <w:bCs/>
-          <w:sz w:val="24"/>
-          <w:szCs w:val="24"/>
-          <w:lang w:val="es-CO"/>
-        </w:rPr>
         <w:t>Procedimiento asignar recursos a ambiente</w:t>
       </w:r>
       <w:r>
@@ -757,106 +539,6 @@
         </w:rPr>
         <w:br/>
         <w:t>Este procedimiento vincula uno o varios recursos tecnológicos o físicos a un ambiente específico. Su finalidad es mantener actualizado el inventario de cada ambiente y facilitar el control en minutas.</w:t>
-      </w:r>
-    </w:p>
-    <w:p>
-      <w:pPr>
-        <w:numPr>
-          <w:ilvl w:val="0"/>
-          <w:numId w:val="3"/>
-        </w:numPr>
-        <w:spacing w:before="100" w:beforeAutospacing="1" w:after="100" w:afterAutospacing="1" w:line="240" w:lineRule="auto"/>
-        <w:rPr>
-          <w:rFonts w:ascii="Arial" w:eastAsia="Times New Roman" w:hAnsi="Arial" w:cs="Arial"/>
-          <w:sz w:val="24"/>
-          <w:szCs w:val="24"/>
-          <w:lang w:val="es-CO"/>
-        </w:rPr>
-      </w:pPr>
-      <w:r>
-        <w:rPr>
-          <w:rFonts w:ascii="Arial" w:eastAsia="Times New Roman" w:hAnsi="Arial" w:cs="Arial"/>
-          <w:b/>
-          <w:bCs/>
-          <w:sz w:val="24"/>
-          <w:szCs w:val="24"/>
-          <w:lang w:val="es-CO"/>
-        </w:rPr>
-        <w:t>Procedimiento control acceso visitantes por celador</w:t>
-      </w:r>
-      <w:r>
-        <w:rPr>
-          <w:rFonts w:ascii="Arial" w:eastAsia="Times New Roman" w:hAnsi="Arial" w:cs="Arial"/>
-          <w:sz w:val="24"/>
-          <w:szCs w:val="24"/>
-          <w:lang w:val="es-CO"/>
-        </w:rPr>
-        <w:t>:</w:t>
-      </w:r>
-      <w:r>
-        <w:rPr>
-          <w:rFonts w:ascii="Arial" w:eastAsia="Times New Roman" w:hAnsi="Arial" w:cs="Arial"/>
-          <w:sz w:val="24"/>
-          <w:szCs w:val="24"/>
-          <w:lang w:val="es-CO"/>
-        </w:rPr>
-        <w:br/>
-        <w:t>Este procedimiento valida si un visitante tiene autorización para ingresar, permitiendo al celador autorizar o denegar el paso. Su finalidad es reforzar la seguridad en portería.</w:t>
-      </w:r>
-    </w:p>
-    <w:p>
-      <w:pPr>
-        <w:numPr>
-          <w:ilvl w:val="0"/>
-          <w:numId w:val="3"/>
-        </w:numPr>
-        <w:spacing w:before="100" w:beforeAutospacing="1" w:after="100" w:afterAutospacing="1" w:line="240" w:lineRule="auto"/>
-        <w:rPr>
-          <w:rFonts w:ascii="Arial" w:eastAsia="Times New Roman" w:hAnsi="Arial" w:cs="Arial"/>
-          <w:sz w:val="24"/>
-          <w:szCs w:val="24"/>
-          <w:lang w:val="es-CO"/>
-        </w:rPr>
-      </w:pPr>
-      <w:r>
-        <w:rPr>
-          <w:rFonts w:ascii="Arial" w:eastAsia="Times New Roman" w:hAnsi="Arial" w:cs="Arial"/>
-          <w:b/>
-          <w:bCs/>
-          <w:sz w:val="24"/>
-          <w:szCs w:val="24"/>
-          <w:lang w:val="es-CO"/>
-        </w:rPr>
-        <w:t>Procedimiento reporte diario de accesos</w:t>
-      </w:r>
-      <w:r>
-        <w:rPr>
-          <w:rFonts w:ascii="Arial" w:eastAsia="Times New Roman" w:hAnsi="Arial" w:cs="Arial"/>
-          <w:sz w:val="24"/>
-          <w:szCs w:val="24"/>
-          <w:lang w:val="es-CO"/>
-        </w:rPr>
-        <w:t>:</w:t>
-      </w:r>
-      <w:r>
-        <w:rPr>
-          <w:rFonts w:ascii="Arial" w:eastAsia="Times New Roman" w:hAnsi="Arial" w:cs="Arial"/>
-          <w:sz w:val="24"/>
-          <w:szCs w:val="24"/>
-          <w:lang w:val="es-CO"/>
-        </w:rPr>
-        <w:br/>
-        <w:t xml:space="preserve">Este procedimiento genera un resumen diario de ingresos y salidas de </w:t>
-      </w:r>
-      <w:r>
-        <w:rPr>
-          <w:rFonts w:ascii="Arial" w:eastAsia="Times New Roman" w:hAnsi="Arial" w:cs="Arial"/>
-          <w:sz w:val="24"/>
-          <w:szCs w:val="24"/>
-          <w:lang w:val="es-CO"/>
-        </w:rPr>
-        <w:lastRenderedPageBreak/>
-        <w:t>estudiantes, personal y visitantes, útil para supervisión o auditoría de control de acceso.</w:t>
       </w:r>
     </w:p>
     <w:p>
@@ -1132,6 +814,7 @@
           <w:szCs w:val="24"/>
           <w:lang w:val="es-CO"/>
         </w:rPr>
+        <w:lastRenderedPageBreak/>
         <w:t>Función listar visitantes del día</w:t>
       </w:r>
       <w:r>
@@ -1412,17 +1095,7 @@
           <w:lang w:val="es-CO"/>
         </w:rPr>
         <w:br/>
-        <w:t xml:space="preserve">Esta función calcula el promedio de dispositivos faltantes en todas las </w:t>
-      </w:r>
-      <w:r>
-        <w:rPr>
-          <w:rFonts w:ascii="Arial" w:eastAsia="Times New Roman" w:hAnsi="Arial" w:cs="Arial"/>
-          <w:sz w:val="24"/>
-          <w:szCs w:val="24"/>
-          <w:lang w:val="es-CO"/>
-        </w:rPr>
-        <w:lastRenderedPageBreak/>
-        <w:t>minutas registradas, útil para analizar la confiabilidad del sistema y pérdidas frecuentes.</w:t>
+        <w:t>Esta función calcula el promedio de dispositivos faltantes en todas las minutas registradas, útil para analizar la confiabilidad del sistema y pérdidas frecuentes.</w:t>
       </w:r>
     </w:p>
     <w:p>
@@ -1491,7 +1164,7 @@
 </file>
 
 <file path=word/numbering.xml><?xml version="1.0" encoding="utf-8"?>
-<w:numbering xmlns:wpc="http://schemas.microsoft.com/office/word/2010/wordprocessingCanvas" xmlns:cx="http://schemas.microsoft.com/office/drawing/2014/chartex" xmlns:mc="http://schemas.openxmlformats.org/markup-compatibility/2006" xmlns:o="urn:schemas-microsoft-com:office:office" xmlns:r="http://schemas.openxmlformats.org/officeDocument/2006/relationships" xmlns:m="http://schemas.openxmlformats.org/officeDocument/2006/math" xmlns:v="urn:schemas-microsoft-com:vml" xmlns:wp14="http://schemas.microsoft.com/office/word/2010/wordprocessingDrawing" xmlns:wp="http://schemas.openxmlformats.org/drawingml/2006/wordprocessingDrawing" xmlns:w10="urn:schemas-microsoft-com:office:word" xmlns:w="http://schemas.openxmlformats.org/wordprocessingml/2006/main" xmlns:w14="http://schemas.microsoft.com/office/word/2010/wordml" xmlns:w15="http://schemas.microsoft.com/office/word/2012/wordml" xmlns:w16se="http://schemas.microsoft.com/office/word/2015/wordml/symex" xmlns:wpg="http://schemas.microsoft.com/office/word/2010/wordprocessingGroup" xmlns:wpi="http://schemas.microsoft.com/office/word/2010/wordprocessingInk" xmlns:wne="http://schemas.microsoft.com/office/word/2006/wordml" xmlns:wps="http://schemas.microsoft.com/office/word/2010/wordprocessingShape" mc:Ignorable="w14 w15 w16se wp14">
+<w:numbering xmlns:wpc="http://schemas.microsoft.com/office/word/2010/wordprocessingCanvas" xmlns:cx="http://schemas.microsoft.com/office/drawing/2014/chartex" xmlns:cx1="http://schemas.microsoft.com/office/drawing/2015/9/8/chartex" xmlns:cx2="http://schemas.microsoft.com/office/drawing/2015/10/21/chartex" xmlns:cx3="http://schemas.microsoft.com/office/drawing/2016/5/9/chartex" xmlns:cx4="http://schemas.microsoft.com/office/drawing/2016/5/10/chartex" xmlns:cx5="http://schemas.microsoft.com/office/drawing/2016/5/11/chartex" xmlns:cx6="http://schemas.microsoft.com/office/drawing/2016/5/12/chartex" xmlns:cx7="http://schemas.microsoft.com/office/drawing/2016/5/13/chartex" xmlns:cx8="http://schemas.microsoft.com/office/drawing/2016/5/14/chartex" xmlns:mc="http://schemas.openxmlformats.org/markup-compatibility/2006" xmlns:aink="http://schemas.microsoft.com/office/drawing/2016/ink" xmlns:am3d="http://schemas.microsoft.com/office/drawing/2017/model3d" xmlns:o="urn:schemas-microsoft-com:office:office" xmlns:oel="http://schemas.microsoft.com/office/2019/extlst" xmlns:r="http://schemas.openxmlformats.org/officeDocument/2006/relationships" xmlns:m="http://schemas.openxmlformats.org/officeDocument/2006/math" xmlns:v="urn:schemas-microsoft-com:vml" xmlns:wp14="http://schemas.microsoft.com/office/word/2010/wordprocessingDrawing" xmlns:wp="http://schemas.openxmlformats.org/drawingml/2006/wordprocessingDrawing" xmlns:w10="urn:schemas-microsoft-com:office:word" xmlns:w="http://schemas.openxmlformats.org/wordprocessingml/2006/main" xmlns:w14="http://schemas.microsoft.com/office/word/2010/wordml" xmlns:w15="http://schemas.microsoft.com/office/word/2012/wordml" xmlns:w16cex="http://schemas.microsoft.com/office/word/2018/wordml/cex" xmlns:w16cid="http://schemas.microsoft.com/office/word/2016/wordml/cid" xmlns:w16="http://schemas.microsoft.com/office/word/2018/wordml" xmlns:w16du="http://schemas.microsoft.com/office/word/2023/wordml/word16du" xmlns:w16sdtdh="http://schemas.microsoft.com/office/word/2020/wordml/sdtdatahash" xmlns:w16sdtfl="http://schemas.microsoft.com/office/word/2024/wordml/sdtformatlock" xmlns:w16se="http://schemas.microsoft.com/office/word/2015/wordml/symex" xmlns:wpg="http://schemas.microsoft.com/office/word/2010/wordprocessingGroup" xmlns:wpi="http://schemas.microsoft.com/office/word/2010/wordprocessingInk" xmlns:wne="http://schemas.microsoft.com/office/word/2006/wordml" xmlns:wps="http://schemas.microsoft.com/office/word/2010/wordprocessingShape" mc:Ignorable="w14 w15 w16se w16cid w16 w16cex w16sdtdh w16sdtfl w16du wp14">
   <w:abstractNum w:abstractNumId="0" w15:restartNumberingAfterBreak="0">
     <w:nsid w:val="082472FF"/>
     <w:multiLevelType w:val="multilevel"/>
@@ -1896,23 +1569,23 @@
       </w:pPr>
     </w:lvl>
   </w:abstractNum>
-  <w:num w:numId="1">
+  <w:num w:numId="1" w16cid:durableId="1936357582">
     <w:abstractNumId w:val="2"/>
   </w:num>
-  <w:num w:numId="2">
+  <w:num w:numId="2" w16cid:durableId="1718428800">
     <w:abstractNumId w:val="1"/>
   </w:num>
-  <w:num w:numId="3">
+  <w:num w:numId="3" w16cid:durableId="981348230">
     <w:abstractNumId w:val="0"/>
   </w:num>
-  <w:num w:numId="4">
+  <w:num w:numId="4" w16cid:durableId="2103409581">
     <w:abstractNumId w:val="3"/>
   </w:num>
 </w:numbering>
 </file>
 
 <file path=word/styles.xml><?xml version="1.0" encoding="utf-8"?>
-<w:styles xmlns:mc="http://schemas.openxmlformats.org/markup-compatibility/2006" xmlns:r="http://schemas.openxmlformats.org/officeDocument/2006/relationships" xmlns:w="http://schemas.openxmlformats.org/wordprocessingml/2006/main" xmlns:w14="http://schemas.microsoft.com/office/word/2010/wordml" xmlns:w15="http://schemas.microsoft.com/office/word/2012/wordml" xmlns:w16se="http://schemas.microsoft.com/office/word/2015/wordml/symex" mc:Ignorable="w14 w15 w16se">
+<w:styles xmlns:mc="http://schemas.openxmlformats.org/markup-compatibility/2006" xmlns:r="http://schemas.openxmlformats.org/officeDocument/2006/relationships" xmlns:w="http://schemas.openxmlformats.org/wordprocessingml/2006/main" xmlns:w14="http://schemas.microsoft.com/office/word/2010/wordml" xmlns:w15="http://schemas.microsoft.com/office/word/2012/wordml" xmlns:w16cex="http://schemas.microsoft.com/office/word/2018/wordml/cex" xmlns:w16cid="http://schemas.microsoft.com/office/word/2016/wordml/cid" xmlns:w16="http://schemas.microsoft.com/office/word/2018/wordml" xmlns:w16du="http://schemas.microsoft.com/office/word/2023/wordml/word16du" xmlns:w16sdtdh="http://schemas.microsoft.com/office/word/2020/wordml/sdtdatahash" xmlns:w16sdtfl="http://schemas.microsoft.com/office/word/2024/wordml/sdtformatlock" xmlns:w16se="http://schemas.microsoft.com/office/word/2015/wordml/symex" mc:Ignorable="w14 w15 w16se w16cid w16 w16cex w16sdtdh w16sdtfl w16du">
   <w:docDefaults>
     <w:rPrDefault>
       <w:rPr>
@@ -1928,7 +1601,7 @@
       </w:pPr>
     </w:pPrDefault>
   </w:docDefaults>
-  <w:latentStyles w:defLockedState="0" w:defUIPriority="99" w:defSemiHidden="0" w:defUnhideWhenUsed="0" w:defQFormat="0" w:count="371">
+  <w:latentStyles w:defLockedState="0" w:defUIPriority="99" w:defSemiHidden="0" w:defUnhideWhenUsed="0" w:defQFormat="0" w:count="376">
     <w:lsdException w:name="Normal" w:uiPriority="0" w:qFormat="1"/>
     <w:lsdException w:name="heading 1" w:uiPriority="9" w:qFormat="1"/>
     <w:lsdException w:name="heading 2" w:semiHidden="1" w:uiPriority="9" w:unhideWhenUsed="1" w:qFormat="1"/>
@@ -2300,6 +1973,11 @@
     <w:lsdException w:name="List Table 5 Dark Accent 6" w:uiPriority="50"/>
     <w:lsdException w:name="List Table 6 Colorful Accent 6" w:uiPriority="51"/>
     <w:lsdException w:name="List Table 7 Colorful Accent 6" w:uiPriority="52"/>
+    <w:lsdException w:name="Mention" w:semiHidden="1" w:unhideWhenUsed="1"/>
+    <w:lsdException w:name="Smart Hyperlink" w:semiHidden="1" w:unhideWhenUsed="1"/>
+    <w:lsdException w:name="Hashtag" w:semiHidden="1" w:unhideWhenUsed="1"/>
+    <w:lsdException w:name="Unresolved Mention" w:semiHidden="1" w:unhideWhenUsed="1"/>
+    <w:lsdException w:name="Smart Link" w:semiHidden="1" w:unhideWhenUsed="1"/>
   </w:latentStyles>
   <w:style w:type="paragraph" w:default="1" w:styleId="Normal">
     <w:name w:val="Normal"/>

</xml_diff>

<commit_message>
doc: se realiza las eliminacion de las funciones no requeridas
</commit_message>
<xml_diff>
--- a/Bases de datos/Documentación/Ejercicio Procedimientos almacenados y Funciones.docx
+++ b/Bases de datos/Documentación/Ejercicio Procedimientos almacenados y Funciones.docx
@@ -589,7 +589,7 @@
           <w:szCs w:val="24"/>
           <w:lang w:val="es-CO"/>
         </w:rPr>
-        <w:t>Función calcular espacios disponibles</w:t>
+        <w:t>Función contar dispositivos en minuta</w:t>
       </w:r>
       <w:r>
         <w:rPr>
@@ -608,7 +608,7 @@
           <w:lang w:val="es-CO"/>
         </w:rPr>
         <w:br/>
-        <w:t>Esta función devuelve la cantidad actual de espacios disponibles en el parqueadero, restando el número de vehículos ingresados a la capacidad total. Sirve para validar si hay cupo antes de autorizar un ingreso.</w:t>
+        <w:t>Esta función calcula cuántos dispositivos fueron entregados y cuántos fueron recibidos en una minuta específica. Su finalidad es detectar diferencias que puedan indicar pérdidas o robos.</w:t>
       </w:r>
     </w:p>
     <w:p>
@@ -634,7 +634,7 @@
           <w:szCs w:val="24"/>
           <w:lang w:val="es-CO"/>
         </w:rPr>
-        <w:t>Función contar dispositivos en minuta</w:t>
+        <w:t>Función validar aprendiz activo</w:t>
       </w:r>
       <w:r>
         <w:rPr>
@@ -653,7 +653,7 @@
           <w:lang w:val="es-CO"/>
         </w:rPr>
         <w:br/>
-        <w:t>Esta función calcula cuántos dispositivos fueron entregados y cuántos fueron recibidos en una minuta específica. Su finalidad es detectar diferencias que puedan indicar pérdidas o robos.</w:t>
+        <w:t>Esta función consulta si un aprendiz se encuentra activo en un programa de formación. Es útil antes de permitir el acceso o asignarle recursos dentro del sistema.</w:t>
       </w:r>
     </w:p>
     <w:p>
@@ -679,7 +679,7 @@
           <w:szCs w:val="24"/>
           <w:lang w:val="es-CO"/>
         </w:rPr>
-        <w:t>Función validar aprendiz activo</w:t>
+        <w:t>Función calcular tiempo permanencia</w:t>
       </w:r>
       <w:r>
         <w:rPr>
@@ -698,7 +698,7 @@
           <w:lang w:val="es-CO"/>
         </w:rPr>
         <w:br/>
-        <w:t>Esta función consulta si un aprendiz se encuentra activo en un programa de formación. Es útil antes de permitir el acceso o asignarle recursos dentro del sistema.</w:t>
+        <w:t>Esta función calcula el tiempo exacto que un estudiante, estuvo dentro del centro, usando la hora de entrada y salida. Esto apoya el control disciplinario y de seguridad.</w:t>
       </w:r>
     </w:p>
     <w:p>
@@ -724,7 +724,7 @@
           <w:szCs w:val="24"/>
           <w:lang w:val="es-CO"/>
         </w:rPr>
-        <w:t>Función calcular tiempo permanencia</w:t>
+        <w:t>Función obtener estado ambiente</w:t>
       </w:r>
       <w:r>
         <w:rPr>
@@ -743,7 +743,7 @@
           <w:lang w:val="es-CO"/>
         </w:rPr>
         <w:br/>
-        <w:t>Esta función calcula el tiempo exacto que un estudiante, visitante o funcionario estuvo dentro del centro, usando la hora de entrada y salida. Esto apoya el control disciplinario y de seguridad.</w:t>
+        <w:t>Esta función retorna el estado actual de un ambiente (disponible, en uso, mantenimiento), basándose en los horarios y reportes. Es clave para asignación de espacios.</w:t>
       </w:r>
     </w:p>
     <w:p>
@@ -769,7 +769,7 @@
           <w:szCs w:val="24"/>
           <w:lang w:val="es-CO"/>
         </w:rPr>
-        <w:t>Función obtener estado ambiente</w:t>
+        <w:t>Función verificar recursos por ambiente</w:t>
       </w:r>
       <w:r>
         <w:rPr>
@@ -788,7 +788,7 @@
           <w:lang w:val="es-CO"/>
         </w:rPr>
         <w:br/>
-        <w:t>Esta función retorna el estado actual de un ambiente (disponible, en uso, mantenimiento), basándose en los horarios y reportes. Es clave para asignación de espacios.</w:t>
+        <w:t>Esta función devuelve la cantidad y tipo de recursos que están asignados a un ambiente determinado, permitiendo validar si el inventario es correcto al generar minutas o asignaciones.</w:t>
       </w:r>
     </w:p>
     <w:p>
@@ -815,222 +815,6 @@
           <w:lang w:val="es-CO"/>
         </w:rPr>
         <w:lastRenderedPageBreak/>
-        <w:t>Función listar visitantes del día</w:t>
-      </w:r>
-      <w:r>
-        <w:rPr>
-          <w:rFonts w:ascii="Arial" w:eastAsia="Times New Roman" w:hAnsi="Arial" w:cs="Arial"/>
-          <w:sz w:val="24"/>
-          <w:szCs w:val="24"/>
-          <w:lang w:val="es-CO"/>
-        </w:rPr>
-        <w:t>:</w:t>
-      </w:r>
-      <w:r>
-        <w:rPr>
-          <w:rFonts w:ascii="Arial" w:eastAsia="Times New Roman" w:hAnsi="Arial" w:cs="Arial"/>
-          <w:sz w:val="24"/>
-          <w:szCs w:val="24"/>
-          <w:lang w:val="es-CO"/>
-        </w:rPr>
-        <w:br/>
-        <w:t>Esta función retorna todos los visitantes registrados en una fecha específica, con su hora de entrada y salida, útil para reportes o verificaciones de control de ingreso.</w:t>
-      </w:r>
-    </w:p>
-    <w:p>
-      <w:pPr>
-        <w:numPr>
-          <w:ilvl w:val="0"/>
-          <w:numId w:val="4"/>
-        </w:numPr>
-        <w:spacing w:before="100" w:beforeAutospacing="1" w:after="100" w:afterAutospacing="1" w:line="240" w:lineRule="auto"/>
-        <w:rPr>
-          <w:rFonts w:ascii="Arial" w:eastAsia="Times New Roman" w:hAnsi="Arial" w:cs="Arial"/>
-          <w:sz w:val="24"/>
-          <w:szCs w:val="24"/>
-          <w:lang w:val="es-CO"/>
-        </w:rPr>
-      </w:pPr>
-      <w:r>
-        <w:rPr>
-          <w:rFonts w:ascii="Arial" w:eastAsia="Times New Roman" w:hAnsi="Arial" w:cs="Arial"/>
-          <w:b/>
-          <w:bCs/>
-          <w:sz w:val="24"/>
-          <w:szCs w:val="24"/>
-          <w:lang w:val="es-CO"/>
-        </w:rPr>
-        <w:t>Función verificar recursos por ambiente</w:t>
-      </w:r>
-      <w:r>
-        <w:rPr>
-          <w:rFonts w:ascii="Arial" w:eastAsia="Times New Roman" w:hAnsi="Arial" w:cs="Arial"/>
-          <w:sz w:val="24"/>
-          <w:szCs w:val="24"/>
-          <w:lang w:val="es-CO"/>
-        </w:rPr>
-        <w:t>:</w:t>
-      </w:r>
-      <w:r>
-        <w:rPr>
-          <w:rFonts w:ascii="Arial" w:eastAsia="Times New Roman" w:hAnsi="Arial" w:cs="Arial"/>
-          <w:sz w:val="24"/>
-          <w:szCs w:val="24"/>
-          <w:lang w:val="es-CO"/>
-        </w:rPr>
-        <w:br/>
-        <w:t>Esta función devuelve la cantidad y tipo de recursos que están asignados a un ambiente determinado, permitiendo validar si el inventario es correcto al generar minutas o asignaciones.</w:t>
-      </w:r>
-    </w:p>
-    <w:p>
-      <w:pPr>
-        <w:numPr>
-          <w:ilvl w:val="0"/>
-          <w:numId w:val="4"/>
-        </w:numPr>
-        <w:spacing w:before="100" w:beforeAutospacing="1" w:after="100" w:afterAutospacing="1" w:line="240" w:lineRule="auto"/>
-        <w:rPr>
-          <w:rFonts w:ascii="Arial" w:eastAsia="Times New Roman" w:hAnsi="Arial" w:cs="Arial"/>
-          <w:sz w:val="24"/>
-          <w:szCs w:val="24"/>
-          <w:lang w:val="es-CO"/>
-        </w:rPr>
-      </w:pPr>
-      <w:r>
-        <w:rPr>
-          <w:rFonts w:ascii="Arial" w:eastAsia="Times New Roman" w:hAnsi="Arial" w:cs="Arial"/>
-          <w:b/>
-          <w:bCs/>
-          <w:sz w:val="24"/>
-          <w:szCs w:val="24"/>
-          <w:lang w:val="es-CO"/>
-        </w:rPr>
-        <w:t>Función buscar responsable por visita</w:t>
-      </w:r>
-      <w:r>
-        <w:rPr>
-          <w:rFonts w:ascii="Arial" w:eastAsia="Times New Roman" w:hAnsi="Arial" w:cs="Arial"/>
-          <w:sz w:val="24"/>
-          <w:szCs w:val="24"/>
-          <w:lang w:val="es-CO"/>
-        </w:rPr>
-        <w:t>:</w:t>
-      </w:r>
-      <w:r>
-        <w:rPr>
-          <w:rFonts w:ascii="Arial" w:eastAsia="Times New Roman" w:hAnsi="Arial" w:cs="Arial"/>
-          <w:sz w:val="24"/>
-          <w:szCs w:val="24"/>
-          <w:lang w:val="es-CO"/>
-        </w:rPr>
-        <w:br/>
-        <w:t>Esta función retorna el nombre y cargo del responsable interno que autorizó el ingreso de un visitante, útil en caso de incidentes o consultas posteriores.</w:t>
-      </w:r>
-    </w:p>
-    <w:p>
-      <w:pPr>
-        <w:numPr>
-          <w:ilvl w:val="0"/>
-          <w:numId w:val="4"/>
-        </w:numPr>
-        <w:spacing w:before="100" w:beforeAutospacing="1" w:after="100" w:afterAutospacing="1" w:line="240" w:lineRule="auto"/>
-        <w:rPr>
-          <w:rFonts w:ascii="Arial" w:eastAsia="Times New Roman" w:hAnsi="Arial" w:cs="Arial"/>
-          <w:sz w:val="24"/>
-          <w:szCs w:val="24"/>
-          <w:lang w:val="es-CO"/>
-        </w:rPr>
-      </w:pPr>
-      <w:r>
-        <w:rPr>
-          <w:rFonts w:ascii="Arial" w:eastAsia="Times New Roman" w:hAnsi="Arial" w:cs="Arial"/>
-          <w:b/>
-          <w:bCs/>
-          <w:sz w:val="24"/>
-          <w:szCs w:val="24"/>
-          <w:lang w:val="es-CO"/>
-        </w:rPr>
-        <w:t>Función estado parqueadero</w:t>
-      </w:r>
-      <w:r>
-        <w:rPr>
-          <w:rFonts w:ascii="Arial" w:eastAsia="Times New Roman" w:hAnsi="Arial" w:cs="Arial"/>
-          <w:sz w:val="24"/>
-          <w:szCs w:val="24"/>
-          <w:lang w:val="es-CO"/>
-        </w:rPr>
-        <w:t>:</w:t>
-      </w:r>
-      <w:r>
-        <w:rPr>
-          <w:rFonts w:ascii="Arial" w:eastAsia="Times New Roman" w:hAnsi="Arial" w:cs="Arial"/>
-          <w:sz w:val="24"/>
-          <w:szCs w:val="24"/>
-          <w:lang w:val="es-CO"/>
-        </w:rPr>
-        <w:br/>
-        <w:t>Esta función verifica si el parqueadero está lleno, devolviendo un valor booleano (</w:t>
-      </w:r>
-      <w:r>
-        <w:rPr>
-          <w:rFonts w:ascii="Arial" w:eastAsia="Times New Roman" w:hAnsi="Arial" w:cs="Arial"/>
-          <w:sz w:val="20"/>
-          <w:szCs w:val="20"/>
-          <w:lang w:val="es-CO"/>
-        </w:rPr>
-        <w:t>TRUE</w:t>
-      </w:r>
-      <w:r>
-        <w:rPr>
-          <w:rFonts w:ascii="Arial" w:eastAsia="Times New Roman" w:hAnsi="Arial" w:cs="Arial"/>
-          <w:sz w:val="24"/>
-          <w:szCs w:val="24"/>
-          <w:lang w:val="es-CO"/>
-        </w:rPr>
-        <w:t xml:space="preserve"> si está lleno, </w:t>
-      </w:r>
-      <w:r>
-        <w:rPr>
-          <w:rFonts w:ascii="Arial" w:eastAsia="Times New Roman" w:hAnsi="Arial" w:cs="Arial"/>
-          <w:sz w:val="20"/>
-          <w:szCs w:val="20"/>
-          <w:lang w:val="es-CO"/>
-        </w:rPr>
-        <w:t>FALSE</w:t>
-      </w:r>
-      <w:r>
-        <w:rPr>
-          <w:rFonts w:ascii="Arial" w:eastAsia="Times New Roman" w:hAnsi="Arial" w:cs="Arial"/>
-          <w:sz w:val="24"/>
-          <w:szCs w:val="24"/>
-          <w:lang w:val="es-CO"/>
-        </w:rPr>
-        <w:t xml:space="preserve"> si hay espacio). Es usada por el procedimiento de ingreso de vehículos.</w:t>
-      </w:r>
-    </w:p>
-    <w:p>
-      <w:pPr>
-        <w:numPr>
-          <w:ilvl w:val="0"/>
-          <w:numId w:val="4"/>
-        </w:numPr>
-        <w:spacing w:before="100" w:beforeAutospacing="1" w:after="100" w:afterAutospacing="1" w:line="240" w:lineRule="auto"/>
-        <w:rPr>
-          <w:rFonts w:ascii="Arial" w:eastAsia="Times New Roman" w:hAnsi="Arial" w:cs="Arial"/>
-          <w:sz w:val="24"/>
-          <w:szCs w:val="24"/>
-          <w:lang w:val="es-CO"/>
-        </w:rPr>
-      </w:pPr>
-      <w:r>
-        <w:rPr>
-          <w:rFonts w:ascii="Arial" w:eastAsia="Times New Roman" w:hAnsi="Arial" w:cs="Arial"/>
-          <w:b/>
-          <w:bCs/>
-          <w:sz w:val="24"/>
-          <w:szCs w:val="24"/>
-          <w:lang w:val="es-CO"/>
-        </w:rPr>
         <w:t>Función obtener incidentes por ambiente</w:t>
       </w:r>
       <w:r>

</xml_diff>

<commit_message>
doc: se crean nuevos procedimientos
</commit_message>
<xml_diff>
--- a/Bases de datos/Documentación/Ejercicio Procedimientos almacenados y Funciones.docx
+++ b/Bases de datos/Documentación/Ejercicio Procedimientos almacenados y Funciones.docx
@@ -543,6 +543,376 @@
     </w:p>
     <w:p>
       <w:pPr>
+        <w:numPr>
+          <w:ilvl w:val="0"/>
+          <w:numId w:val="3"/>
+        </w:numPr>
+        <w:spacing w:before="100" w:beforeAutospacing="1" w:after="100" w:afterAutospacing="1" w:line="240" w:lineRule="auto"/>
+        <w:rPr>
+          <w:rFonts w:ascii="Arial" w:eastAsia="Times New Roman" w:hAnsi="Arial" w:cs="Arial"/>
+          <w:sz w:val="24"/>
+          <w:szCs w:val="24"/>
+          <w:lang w:val="es-CO"/>
+        </w:rPr>
+      </w:pPr>
+      <w:r>
+        <w:rPr>
+          <w:rFonts w:ascii="Arial" w:eastAsia="Times New Roman" w:hAnsi="Arial" w:cs="Arial"/>
+          <w:b/>
+          <w:bCs/>
+          <w:sz w:val="24"/>
+          <w:szCs w:val="24"/>
+          <w:lang w:val="es-CO"/>
+        </w:rPr>
+        <w:t xml:space="preserve">Procedimiento </w:t>
+      </w:r>
+      <w:r>
+        <w:rPr>
+          <w:rFonts w:ascii="Arial" w:eastAsia="Times New Roman" w:hAnsi="Arial" w:cs="Arial"/>
+          <w:b/>
+          <w:bCs/>
+          <w:sz w:val="24"/>
+          <w:szCs w:val="24"/>
+          <w:lang w:val="es-CO"/>
+        </w:rPr>
+        <w:t>actualizar estado recurso</w:t>
+      </w:r>
+      <w:r>
+        <w:rPr>
+          <w:rFonts w:ascii="Arial" w:eastAsia="Times New Roman" w:hAnsi="Arial" w:cs="Arial"/>
+          <w:sz w:val="24"/>
+          <w:szCs w:val="24"/>
+          <w:lang w:val="es-CO"/>
+        </w:rPr>
+        <w:t>:</w:t>
+      </w:r>
+      <w:r>
+        <w:rPr>
+          <w:rFonts w:ascii="Arial" w:eastAsia="Times New Roman" w:hAnsi="Arial" w:cs="Arial"/>
+          <w:sz w:val="24"/>
+          <w:szCs w:val="24"/>
+          <w:lang w:val="es-CO"/>
+        </w:rPr>
+        <w:br/>
+      </w:r>
+      <w:r>
+        <w:rPr>
+          <w:rFonts w:ascii="Arial" w:eastAsia="Times New Roman" w:hAnsi="Arial" w:cs="Arial"/>
+          <w:sz w:val="24"/>
+          <w:szCs w:val="24"/>
+          <w:lang w:val="es-CO"/>
+        </w:rPr>
+        <w:t>Este procedimiento cambiara el estado de un recurso determinado dependiendo de las condiciones que se pueda encontrar, por ejemplo, pasar un recurso de operativo o en funcionamiento a dañado, eso según inspecciones o reportes de los incidentes.</w:t>
+      </w:r>
+    </w:p>
+    <w:p>
+      <w:pPr>
+        <w:numPr>
+          <w:ilvl w:val="0"/>
+          <w:numId w:val="3"/>
+        </w:numPr>
+        <w:spacing w:before="100" w:beforeAutospacing="1" w:after="100" w:afterAutospacing="1" w:line="240" w:lineRule="auto"/>
+        <w:rPr>
+          <w:rFonts w:ascii="Arial" w:eastAsia="Times New Roman" w:hAnsi="Arial" w:cs="Arial"/>
+          <w:sz w:val="24"/>
+          <w:szCs w:val="24"/>
+          <w:lang w:val="es-CO"/>
+        </w:rPr>
+      </w:pPr>
+      <w:r>
+        <w:rPr>
+          <w:rFonts w:ascii="Arial" w:eastAsia="Times New Roman" w:hAnsi="Arial" w:cs="Arial"/>
+          <w:b/>
+          <w:bCs/>
+          <w:sz w:val="24"/>
+          <w:szCs w:val="24"/>
+          <w:lang w:val="es-CO"/>
+        </w:rPr>
+        <w:t xml:space="preserve">Procedimiento </w:t>
+      </w:r>
+      <w:r>
+        <w:rPr>
+          <w:rFonts w:ascii="Arial" w:eastAsia="Times New Roman" w:hAnsi="Arial" w:cs="Arial"/>
+          <w:b/>
+          <w:bCs/>
+          <w:sz w:val="24"/>
+          <w:szCs w:val="24"/>
+          <w:lang w:val="es-CO"/>
+        </w:rPr>
+        <w:t>asistencia aprendiz</w:t>
+      </w:r>
+      <w:r>
+        <w:rPr>
+          <w:rFonts w:ascii="Arial" w:eastAsia="Times New Roman" w:hAnsi="Arial" w:cs="Arial"/>
+          <w:sz w:val="24"/>
+          <w:szCs w:val="24"/>
+          <w:lang w:val="es-CO"/>
+        </w:rPr>
+        <w:t>:</w:t>
+      </w:r>
+      <w:r>
+        <w:rPr>
+          <w:rFonts w:ascii="Arial" w:eastAsia="Times New Roman" w:hAnsi="Arial" w:cs="Arial"/>
+          <w:sz w:val="24"/>
+          <w:szCs w:val="24"/>
+          <w:lang w:val="es-CO"/>
+        </w:rPr>
+        <w:br/>
+        <w:t xml:space="preserve">Este procedimiento </w:t>
+      </w:r>
+      <w:r>
+        <w:rPr>
+          <w:rFonts w:ascii="Arial" w:eastAsia="Times New Roman" w:hAnsi="Arial" w:cs="Arial"/>
+          <w:sz w:val="24"/>
+          <w:szCs w:val="24"/>
+          <w:lang w:val="es-CO"/>
+        </w:rPr>
+        <w:t>registra una entrada en la tabla de asistencias indicando la fecha, el estado, es decir, si asistió, llego tarde o no asistió, el aprendiz y la jornada</w:t>
+      </w:r>
+    </w:p>
+    <w:p>
+      <w:pPr>
+        <w:numPr>
+          <w:ilvl w:val="0"/>
+          <w:numId w:val="3"/>
+        </w:numPr>
+        <w:spacing w:before="100" w:beforeAutospacing="1" w:after="100" w:afterAutospacing="1" w:line="240" w:lineRule="auto"/>
+        <w:rPr>
+          <w:rFonts w:ascii="Arial" w:eastAsia="Times New Roman" w:hAnsi="Arial" w:cs="Arial"/>
+          <w:sz w:val="24"/>
+          <w:szCs w:val="24"/>
+          <w:lang w:val="es-CO"/>
+        </w:rPr>
+      </w:pPr>
+      <w:r>
+        <w:rPr>
+          <w:rFonts w:ascii="Arial" w:eastAsia="Times New Roman" w:hAnsi="Arial" w:cs="Arial"/>
+          <w:b/>
+          <w:bCs/>
+          <w:sz w:val="24"/>
+          <w:szCs w:val="24"/>
+          <w:lang w:val="es-CO"/>
+        </w:rPr>
+        <w:t>Procedimiento</w:t>
+      </w:r>
+      <w:r>
+        <w:rPr>
+          <w:rFonts w:ascii="Arial" w:eastAsia="Times New Roman" w:hAnsi="Arial" w:cs="Arial"/>
+          <w:b/>
+          <w:bCs/>
+          <w:sz w:val="24"/>
+          <w:szCs w:val="24"/>
+          <w:lang w:val="es-CO"/>
+        </w:rPr>
+        <w:t xml:space="preserve"> mostrar ambientes disponibles</w:t>
+      </w:r>
+      <w:r>
+        <w:rPr>
+          <w:rFonts w:ascii="Arial" w:eastAsia="Times New Roman" w:hAnsi="Arial" w:cs="Arial"/>
+          <w:sz w:val="24"/>
+          <w:szCs w:val="24"/>
+          <w:lang w:val="es-CO"/>
+        </w:rPr>
+        <w:t>:</w:t>
+      </w:r>
+      <w:r>
+        <w:rPr>
+          <w:rFonts w:ascii="Arial" w:eastAsia="Times New Roman" w:hAnsi="Arial" w:cs="Arial"/>
+          <w:sz w:val="24"/>
+          <w:szCs w:val="24"/>
+          <w:lang w:val="es-CO"/>
+        </w:rPr>
+        <w:br/>
+        <w:t xml:space="preserve">Este procedimiento </w:t>
+      </w:r>
+      <w:r>
+        <w:rPr>
+          <w:rFonts w:ascii="Arial" w:eastAsia="Times New Roman" w:hAnsi="Arial" w:cs="Arial"/>
+          <w:sz w:val="24"/>
+          <w:szCs w:val="24"/>
+          <w:lang w:val="es-CO"/>
+        </w:rPr>
+        <w:t>devuelve los ambientes que estén en estado disponible para hacerle uso o asignar a un responsable especifico</w:t>
+      </w:r>
+    </w:p>
+    <w:p>
+      <w:pPr>
+        <w:numPr>
+          <w:ilvl w:val="0"/>
+          <w:numId w:val="3"/>
+        </w:numPr>
+        <w:spacing w:before="100" w:beforeAutospacing="1" w:after="100" w:afterAutospacing="1" w:line="240" w:lineRule="auto"/>
+        <w:rPr>
+          <w:rFonts w:ascii="Arial" w:eastAsia="Times New Roman" w:hAnsi="Arial" w:cs="Arial"/>
+          <w:sz w:val="24"/>
+          <w:szCs w:val="24"/>
+          <w:lang w:val="es-CO"/>
+        </w:rPr>
+      </w:pPr>
+      <w:r>
+        <w:rPr>
+          <w:rFonts w:ascii="Arial" w:eastAsia="Times New Roman" w:hAnsi="Arial" w:cs="Arial"/>
+          <w:b/>
+          <w:bCs/>
+          <w:sz w:val="24"/>
+          <w:szCs w:val="24"/>
+          <w:lang w:val="es-CO"/>
+        </w:rPr>
+        <w:t xml:space="preserve">Procedimiento </w:t>
+      </w:r>
+      <w:r>
+        <w:rPr>
+          <w:rFonts w:ascii="Arial" w:eastAsia="Times New Roman" w:hAnsi="Arial" w:cs="Arial"/>
+          <w:b/>
+          <w:bCs/>
+          <w:sz w:val="24"/>
+          <w:szCs w:val="24"/>
+          <w:lang w:val="es-CO"/>
+        </w:rPr>
+        <w:t>cambiar responsable minuta</w:t>
+      </w:r>
+      <w:r>
+        <w:rPr>
+          <w:rFonts w:ascii="Arial" w:eastAsia="Times New Roman" w:hAnsi="Arial" w:cs="Arial"/>
+          <w:sz w:val="24"/>
+          <w:szCs w:val="24"/>
+          <w:lang w:val="es-CO"/>
+        </w:rPr>
+        <w:t>:</w:t>
+      </w:r>
+      <w:r>
+        <w:rPr>
+          <w:rFonts w:ascii="Arial" w:eastAsia="Times New Roman" w:hAnsi="Arial" w:cs="Arial"/>
+          <w:sz w:val="24"/>
+          <w:szCs w:val="24"/>
+          <w:lang w:val="es-CO"/>
+        </w:rPr>
+        <w:br/>
+        <w:t xml:space="preserve">Este procedimiento </w:t>
+      </w:r>
+      <w:r>
+        <w:rPr>
+          <w:rFonts w:ascii="Arial" w:eastAsia="Times New Roman" w:hAnsi="Arial" w:cs="Arial"/>
+          <w:sz w:val="24"/>
+          <w:szCs w:val="24"/>
+          <w:lang w:val="es-CO"/>
+        </w:rPr>
+        <w:t>permite actualizar el responsable de una minuta registrada por un cambio de turno o el reemplazo de un instructor que se la haga imposible estar en la formación de los aprendices</w:t>
+      </w:r>
+    </w:p>
+    <w:p>
+      <w:pPr>
+        <w:numPr>
+          <w:ilvl w:val="0"/>
+          <w:numId w:val="3"/>
+        </w:numPr>
+        <w:spacing w:before="100" w:beforeAutospacing="1" w:after="100" w:afterAutospacing="1" w:line="240" w:lineRule="auto"/>
+        <w:rPr>
+          <w:rFonts w:ascii="Arial" w:eastAsia="Times New Roman" w:hAnsi="Arial" w:cs="Arial"/>
+          <w:sz w:val="24"/>
+          <w:szCs w:val="24"/>
+          <w:lang w:val="es-CO"/>
+        </w:rPr>
+      </w:pPr>
+      <w:r>
+        <w:rPr>
+          <w:rFonts w:ascii="Arial" w:eastAsia="Times New Roman" w:hAnsi="Arial" w:cs="Arial"/>
+          <w:b/>
+          <w:bCs/>
+          <w:sz w:val="24"/>
+          <w:szCs w:val="24"/>
+          <w:lang w:val="es-CO"/>
+        </w:rPr>
+        <w:t xml:space="preserve">Procedimiento </w:t>
+      </w:r>
+      <w:r>
+        <w:rPr>
+          <w:rFonts w:ascii="Arial" w:eastAsia="Times New Roman" w:hAnsi="Arial" w:cs="Arial"/>
+          <w:b/>
+          <w:bCs/>
+          <w:sz w:val="24"/>
+          <w:szCs w:val="24"/>
+          <w:lang w:val="es-CO"/>
+        </w:rPr>
+        <w:t>reporte de recursos de ambiente</w:t>
+      </w:r>
+      <w:r>
+        <w:rPr>
+          <w:rFonts w:ascii="Arial" w:eastAsia="Times New Roman" w:hAnsi="Arial" w:cs="Arial"/>
+          <w:sz w:val="24"/>
+          <w:szCs w:val="24"/>
+          <w:lang w:val="es-CO"/>
+        </w:rPr>
+        <w:t>:</w:t>
+      </w:r>
+      <w:r>
+        <w:rPr>
+          <w:rFonts w:ascii="Arial" w:eastAsia="Times New Roman" w:hAnsi="Arial" w:cs="Arial"/>
+          <w:sz w:val="24"/>
+          <w:szCs w:val="24"/>
+          <w:lang w:val="es-CO"/>
+        </w:rPr>
+        <w:br/>
+        <w:t xml:space="preserve">Este procedimiento </w:t>
+      </w:r>
+      <w:r>
+        <w:rPr>
+          <w:rFonts w:ascii="Arial" w:eastAsia="Times New Roman" w:hAnsi="Arial" w:cs="Arial"/>
+          <w:sz w:val="24"/>
+          <w:szCs w:val="24"/>
+          <w:lang w:val="es-CO"/>
+        </w:rPr>
+        <w:t xml:space="preserve">genera un reporte detallado de los recursos existentes en </w:t>
+      </w:r>
+      <w:proofErr w:type="gramStart"/>
+      <w:r>
+        <w:rPr>
+          <w:rFonts w:ascii="Arial" w:eastAsia="Times New Roman" w:hAnsi="Arial" w:cs="Arial"/>
+          <w:sz w:val="24"/>
+          <w:szCs w:val="24"/>
+          <w:lang w:val="es-CO"/>
+        </w:rPr>
+        <w:t>una ambiente</w:t>
+      </w:r>
+      <w:proofErr w:type="gramEnd"/>
+      <w:r>
+        <w:rPr>
+          <w:rFonts w:ascii="Arial" w:eastAsia="Times New Roman" w:hAnsi="Arial" w:cs="Arial"/>
+          <w:sz w:val="24"/>
+          <w:szCs w:val="24"/>
+          <w:lang w:val="es-CO"/>
+        </w:rPr>
+        <w:t>, incluyendo tipo, estado y observaciones.</w:t>
+      </w:r>
+    </w:p>
+    <w:p>
+      <w:pPr>
+        <w:spacing w:before="100" w:beforeAutospacing="1" w:after="100" w:afterAutospacing="1" w:line="240" w:lineRule="auto"/>
+        <w:ind w:left="502"/>
+        <w:rPr>
+          <w:rFonts w:ascii="Arial" w:eastAsia="Times New Roman" w:hAnsi="Arial" w:cs="Arial"/>
+          <w:sz w:val="24"/>
+          <w:szCs w:val="24"/>
+          <w:lang w:val="es-CO"/>
+        </w:rPr>
+      </w:pPr>
+    </w:p>
+    <w:p>
+      <w:pPr>
+        <w:spacing w:before="100" w:beforeAutospacing="1" w:after="100" w:afterAutospacing="1" w:line="240" w:lineRule="auto"/>
+        <w:ind w:left="502"/>
+        <w:rPr>
+          <w:rFonts w:ascii="Arial" w:eastAsia="Times New Roman" w:hAnsi="Arial" w:cs="Arial"/>
+          <w:b/>
+          <w:bCs/>
+          <w:sz w:val="24"/>
+          <w:szCs w:val="24"/>
+          <w:lang w:val="es-CO"/>
+        </w:rPr>
+      </w:pPr>
+    </w:p>
+    <w:p>
+      <w:pPr>
         <w:spacing w:before="100" w:beforeAutospacing="1" w:after="100" w:afterAutospacing="1" w:line="240" w:lineRule="auto"/>
         <w:outlineLvl w:val="2"/>
         <w:rPr>
@@ -563,6 +933,7 @@
           <w:szCs w:val="27"/>
           <w:lang w:val="es-CO"/>
         </w:rPr>
+        <w:lastRenderedPageBreak/>
         <w:t>Funciones</w:t>
       </w:r>
     </w:p>
@@ -634,7 +1005,7 @@
           <w:szCs w:val="24"/>
           <w:lang w:val="es-CO"/>
         </w:rPr>
-        <w:t>Función validar aprendiz activo</w:t>
+        <w:t>Función calcular tiempo permanencia</w:t>
       </w:r>
       <w:r>
         <w:rPr>
@@ -653,7 +1024,7 @@
           <w:lang w:val="es-CO"/>
         </w:rPr>
         <w:br/>
-        <w:t>Esta función consulta si un aprendiz se encuentra activo en un programa de formación. Es útil antes de permitir el acceso o asignarle recursos dentro del sistema.</w:t>
+        <w:t>Esta función calcula el tiempo exacto que un estudiante, estuvo dentro del centro, usando la hora de entrada y salida. Esto apoya el control disciplinario y de seguridad.</w:t>
       </w:r>
     </w:p>
     <w:p>
@@ -679,7 +1050,7 @@
           <w:szCs w:val="24"/>
           <w:lang w:val="es-CO"/>
         </w:rPr>
-        <w:t>Función calcular tiempo permanencia</w:t>
+        <w:t>Función obtener estado ambiente</w:t>
       </w:r>
       <w:r>
         <w:rPr>
@@ -698,7 +1069,7 @@
           <w:lang w:val="es-CO"/>
         </w:rPr>
         <w:br/>
-        <w:t>Esta función calcula el tiempo exacto que un estudiante, estuvo dentro del centro, usando la hora de entrada y salida. Esto apoya el control disciplinario y de seguridad.</w:t>
+        <w:t>Esta función retorna el estado actual de un ambiente (disponible, en uso, mantenimiento), basándose en los horarios y reportes. Es clave para asignación de espacios.</w:t>
       </w:r>
     </w:p>
     <w:p>
@@ -724,7 +1095,7 @@
           <w:szCs w:val="24"/>
           <w:lang w:val="es-CO"/>
         </w:rPr>
-        <w:t>Función obtener estado ambiente</w:t>
+        <w:t>Función verificar recursos por ambiente</w:t>
       </w:r>
       <w:r>
         <w:rPr>
@@ -743,7 +1114,7 @@
           <w:lang w:val="es-CO"/>
         </w:rPr>
         <w:br/>
-        <w:t>Esta función retorna el estado actual de un ambiente (disponible, en uso, mantenimiento), basándose en los horarios y reportes. Es clave para asignación de espacios.</w:t>
+        <w:t>Esta función devuelve la cantidad y tipo de recursos que están asignados a un ambiente determinado, permitiendo validar si el inventario es correcto al generar minutas o asignaciones.</w:t>
       </w:r>
     </w:p>
     <w:p>
@@ -769,7 +1140,7 @@
           <w:szCs w:val="24"/>
           <w:lang w:val="es-CO"/>
         </w:rPr>
-        <w:t>Función verificar recursos por ambiente</w:t>
+        <w:t>Función obtener incidentes por ambiente</w:t>
       </w:r>
       <w:r>
         <w:rPr>
@@ -788,7 +1159,7 @@
           <w:lang w:val="es-CO"/>
         </w:rPr>
         <w:br/>
-        <w:t>Esta función devuelve la cantidad y tipo de recursos que están asignados a un ambiente determinado, permitiendo validar si el inventario es correcto al generar minutas o asignaciones.</w:t>
+        <w:t>Esta función devuelve todos los incidentes reportados en un ambiente específico, junto con su fecha, descripción y estado. Apoya a mantenimiento o seguridad.</w:t>
       </w:r>
     </w:p>
     <w:p>
@@ -814,8 +1185,29 @@
           <w:szCs w:val="24"/>
           <w:lang w:val="es-CO"/>
         </w:rPr>
-        <w:lastRenderedPageBreak/>
-        <w:t>Función obtener incidentes por ambiente</w:t>
+        <w:t>Función</w:t>
+      </w:r>
+      <w:r>
+        <w:rPr>
+          <w:rFonts w:ascii="Arial" w:eastAsia="Times New Roman" w:hAnsi="Arial" w:cs="Arial"/>
+          <w:b/>
+          <w:bCs/>
+          <w:sz w:val="24"/>
+          <w:szCs w:val="24"/>
+          <w:lang w:val="es-CO"/>
+        </w:rPr>
+        <w:t xml:space="preserve"> </w:t>
+      </w:r>
+      <w:r>
+        <w:rPr>
+          <w:rFonts w:ascii="Arial" w:eastAsia="Times New Roman" w:hAnsi="Arial" w:cs="Arial"/>
+          <w:b/>
+          <w:bCs/>
+          <w:sz w:val="24"/>
+          <w:szCs w:val="24"/>
+          <w:lang w:val="es-CO"/>
+        </w:rPr>
+        <w:t>contar aprendices programa</w:t>
       </w:r>
       <w:r>
         <w:rPr>
@@ -834,7 +1226,16 @@
           <w:lang w:val="es-CO"/>
         </w:rPr>
         <w:br/>
-        <w:t>Esta función devuelve todos los incidentes reportados en un ambiente específico, junto con su fecha, descripción y estado. Apoya a mantenimiento o seguridad.</w:t>
+        <w:t xml:space="preserve">Este procedimiento </w:t>
+      </w:r>
+      <w:r>
+        <w:rPr>
+          <w:rFonts w:ascii="Arial" w:eastAsia="Times New Roman" w:hAnsi="Arial" w:cs="Arial"/>
+          <w:sz w:val="24"/>
+          <w:szCs w:val="24"/>
+          <w:lang w:val="es-CO"/>
+        </w:rPr>
+        <w:t>cuenta la cantidad de aprendices que están registrados en un programa específico. Es útil para determinar el tamaño de cada ficha.</w:t>
       </w:r>
     </w:p>
     <w:p>
@@ -851,81 +1252,6 @@
           <w:lang w:val="es-CO"/>
         </w:rPr>
       </w:pPr>
-      <w:r>
-        <w:rPr>
-          <w:rFonts w:ascii="Arial" w:eastAsia="Times New Roman" w:hAnsi="Arial" w:cs="Arial"/>
-          <w:b/>
-          <w:bCs/>
-          <w:sz w:val="24"/>
-          <w:szCs w:val="24"/>
-          <w:lang w:val="es-CO"/>
-        </w:rPr>
-        <w:t>Función promedio dispositivos perdidos</w:t>
-      </w:r>
-      <w:r>
-        <w:rPr>
-          <w:rFonts w:ascii="Arial" w:eastAsia="Times New Roman" w:hAnsi="Arial" w:cs="Arial"/>
-          <w:sz w:val="24"/>
-          <w:szCs w:val="24"/>
-          <w:lang w:val="es-CO"/>
-        </w:rPr>
-        <w:t>:</w:t>
-      </w:r>
-      <w:r>
-        <w:rPr>
-          <w:rFonts w:ascii="Arial" w:eastAsia="Times New Roman" w:hAnsi="Arial" w:cs="Arial"/>
-          <w:sz w:val="24"/>
-          <w:szCs w:val="24"/>
-          <w:lang w:val="es-CO"/>
-        </w:rPr>
-        <w:br/>
-        <w:t>Esta función calcula el promedio de dispositivos faltantes en todas las minutas registradas, útil para analizar la confiabilidad del sistema y pérdidas frecuentes.</w:t>
-      </w:r>
-    </w:p>
-    <w:p>
-      <w:pPr>
-        <w:numPr>
-          <w:ilvl w:val="0"/>
-          <w:numId w:val="4"/>
-        </w:numPr>
-        <w:spacing w:before="100" w:beforeAutospacing="1" w:after="100" w:afterAutospacing="1" w:line="240" w:lineRule="auto"/>
-        <w:rPr>
-          <w:rFonts w:ascii="Arial" w:eastAsia="Times New Roman" w:hAnsi="Arial" w:cs="Arial"/>
-          <w:sz w:val="24"/>
-          <w:szCs w:val="24"/>
-          <w:lang w:val="es-CO"/>
-        </w:rPr>
-      </w:pPr>
-      <w:r>
-        <w:rPr>
-          <w:rFonts w:ascii="Arial" w:eastAsia="Times New Roman" w:hAnsi="Arial" w:cs="Arial"/>
-          <w:b/>
-          <w:bCs/>
-          <w:sz w:val="24"/>
-          <w:szCs w:val="24"/>
-          <w:lang w:val="es-CO"/>
-        </w:rPr>
-        <w:t>Función recursos faltantes en entrega</w:t>
-      </w:r>
-      <w:r>
-        <w:rPr>
-          <w:rFonts w:ascii="Arial" w:eastAsia="Times New Roman" w:hAnsi="Arial" w:cs="Arial"/>
-          <w:sz w:val="24"/>
-          <w:szCs w:val="24"/>
-          <w:lang w:val="es-CO"/>
-        </w:rPr>
-        <w:t>:</w:t>
-      </w:r>
-      <w:r>
-        <w:rPr>
-          <w:rFonts w:ascii="Arial" w:eastAsia="Times New Roman" w:hAnsi="Arial" w:cs="Arial"/>
-          <w:sz w:val="24"/>
-          <w:szCs w:val="24"/>
-          <w:lang w:val="es-CO"/>
-        </w:rPr>
-        <w:br/>
-        <w:t>Esta función devuelve una lista de los recursos que no fueron devueltos al finalizar la jornada en un ambiente. Apoya en la verificación de responsabilidad compartida.</w:t>
-      </w:r>
     </w:p>
     <w:p>
       <w:pPr>

</xml_diff>

<commit_message>
doc: se agregan nuevas funciones
</commit_message>
<xml_diff>
--- a/Bases de datos/Documentación/Ejercicio Procedimientos almacenados y Funciones.docx
+++ b/Bases de datos/Documentación/Ejercicio Procedimientos almacenados y Funciones.docx
@@ -8,78 +8,32 @@
         <w:jc w:val="center"/>
         <w:rPr>
           <w:b/>
-          <w:lang w:val="es-CO"/>
-        </w:rPr>
-      </w:pPr>
-      <w:r>
-        <w:rPr>
-          <w:b/>
-          <w:lang w:val="es-CO"/>
+        </w:rPr>
+      </w:pPr>
+      <w:r>
+        <w:rPr>
+          <w:b/>
         </w:rPr>
         <w:t>Ejercicio Procedimientos almacenados y Funciones</w:t>
       </w:r>
     </w:p>
-    <w:p>
-      <w:pPr>
-        <w:rPr>
-          <w:lang w:val="es-CO"/>
-        </w:rPr>
-      </w:pPr>
-    </w:p>
-    <w:p>
-      <w:pPr>
-        <w:rPr>
-          <w:lang w:val="es-CO"/>
-        </w:rPr>
-      </w:pPr>
-    </w:p>
-    <w:p>
-      <w:pPr>
-        <w:rPr>
-          <w:lang w:val="es-CO"/>
-        </w:rPr>
-      </w:pPr>
-    </w:p>
-    <w:p>
-      <w:pPr>
-        <w:rPr>
-          <w:lang w:val="es-CO"/>
-        </w:rPr>
-      </w:pPr>
-    </w:p>
-    <w:p>
-      <w:pPr>
-        <w:rPr>
-          <w:lang w:val="es-CO"/>
-        </w:rPr>
-      </w:pPr>
-    </w:p>
-    <w:p>
-      <w:pPr>
-        <w:rPr>
-          <w:lang w:val="es-CO"/>
-        </w:rPr>
-      </w:pPr>
-    </w:p>
-    <w:p>
-      <w:pPr>
-        <w:rPr>
-          <w:lang w:val="es-CO"/>
-        </w:rPr>
-      </w:pPr>
-    </w:p>
+    <w:p/>
+    <w:p/>
+    <w:p/>
+    <w:p/>
+    <w:p/>
+    <w:p/>
+    <w:p/>
     <w:p>
       <w:pPr>
         <w:jc w:val="center"/>
         <w:rPr>
           <w:sz w:val="28"/>
-          <w:lang w:val="es-CO"/>
-        </w:rPr>
-      </w:pPr>
-      <w:r>
-        <w:rPr>
-          <w:sz w:val="28"/>
-          <w:lang w:val="es-CO"/>
+        </w:rPr>
+      </w:pPr>
+      <w:r>
+        <w:rPr>
+          <w:sz w:val="28"/>
         </w:rPr>
         <w:t>Integrantes</w:t>
       </w:r>
@@ -89,13 +43,11 @@
         <w:jc w:val="center"/>
         <w:rPr>
           <w:sz w:val="28"/>
-          <w:lang w:val="es-CO"/>
-        </w:rPr>
-      </w:pPr>
-      <w:r>
-        <w:rPr>
-          <w:sz w:val="28"/>
-          <w:lang w:val="es-CO"/>
+        </w:rPr>
+      </w:pPr>
+      <w:r>
+        <w:rPr>
+          <w:sz w:val="28"/>
         </w:rPr>
         <w:t>David Cruz</w:t>
       </w:r>
@@ -105,13 +57,11 @@
         <w:jc w:val="center"/>
         <w:rPr>
           <w:sz w:val="28"/>
-          <w:lang w:val="es-CO"/>
-        </w:rPr>
-      </w:pPr>
-      <w:r>
-        <w:rPr>
-          <w:sz w:val="28"/>
-          <w:lang w:val="es-CO"/>
+        </w:rPr>
+      </w:pPr>
+      <w:r>
+        <w:rPr>
+          <w:sz w:val="28"/>
         </w:rPr>
         <w:t>Edwin Abaunza</w:t>
       </w:r>
@@ -121,15 +71,21 @@
         <w:jc w:val="center"/>
         <w:rPr>
           <w:sz w:val="28"/>
-          <w:lang w:val="es-CO"/>
-        </w:rPr>
-      </w:pPr>
-      <w:r>
-        <w:rPr>
-          <w:sz w:val="28"/>
-          <w:lang w:val="es-CO"/>
-        </w:rPr>
-        <w:t>Kennen Cortez</w:t>
+        </w:rPr>
+      </w:pPr>
+      <w:proofErr w:type="spellStart"/>
+      <w:r>
+        <w:rPr>
+          <w:sz w:val="28"/>
+        </w:rPr>
+        <w:t>Kennen</w:t>
+      </w:r>
+      <w:proofErr w:type="spellEnd"/>
+      <w:r>
+        <w:rPr>
+          <w:sz w:val="28"/>
+        </w:rPr>
+        <w:t xml:space="preserve"> Cortez</w:t>
       </w:r>
     </w:p>
     <w:p>
@@ -137,13 +93,11 @@
         <w:jc w:val="center"/>
         <w:rPr>
           <w:sz w:val="28"/>
-          <w:lang w:val="es-CO"/>
-        </w:rPr>
-      </w:pPr>
-      <w:r>
-        <w:rPr>
-          <w:sz w:val="28"/>
-          <w:lang w:val="es-CO"/>
+        </w:rPr>
+      </w:pPr>
+      <w:r>
+        <w:rPr>
+          <w:sz w:val="28"/>
         </w:rPr>
         <w:t>Luis Mariño</w:t>
       </w:r>
@@ -153,15 +107,21 @@
         <w:jc w:val="center"/>
         <w:rPr>
           <w:sz w:val="28"/>
-          <w:lang w:val="es-CO"/>
-        </w:rPr>
-      </w:pPr>
-      <w:r>
-        <w:rPr>
-          <w:sz w:val="28"/>
-          <w:lang w:val="es-CO"/>
-        </w:rPr>
-        <w:t>Mahily Gutiérrez</w:t>
+        </w:rPr>
+      </w:pPr>
+      <w:proofErr w:type="spellStart"/>
+      <w:r>
+        <w:rPr>
+          <w:sz w:val="28"/>
+        </w:rPr>
+        <w:t>Mahily</w:t>
+      </w:r>
+      <w:proofErr w:type="spellEnd"/>
+      <w:r>
+        <w:rPr>
+          <w:sz w:val="28"/>
+        </w:rPr>
+        <w:t xml:space="preserve"> Gutiérrez</w:t>
       </w:r>
     </w:p>
     <w:p>
@@ -169,7 +129,6 @@
         <w:jc w:val="center"/>
         <w:rPr>
           <w:sz w:val="28"/>
-          <w:lang w:val="es-CO"/>
         </w:rPr>
       </w:pPr>
     </w:p>
@@ -178,21 +137,18 @@
         <w:jc w:val="center"/>
         <w:rPr>
           <w:sz w:val="28"/>
-          <w:lang w:val="es-CO"/>
-        </w:rPr>
-      </w:pPr>
-      <w:r>
-        <w:rPr>
-          <w:b/>
-          <w:sz w:val="28"/>
-          <w:lang w:val="es-CO"/>
+        </w:rPr>
+      </w:pPr>
+      <w:r>
+        <w:rPr>
+          <w:b/>
+          <w:sz w:val="28"/>
         </w:rPr>
         <w:t>FICHA</w:t>
       </w:r>
       <w:r>
         <w:rPr>
           <w:sz w:val="28"/>
-          <w:lang w:val="es-CO"/>
         </w:rPr>
         <w:t xml:space="preserve"> 3197815</w:t>
       </w:r>
@@ -202,7 +158,6 @@
         <w:jc w:val="center"/>
         <w:rPr>
           <w:sz w:val="28"/>
-          <w:lang w:val="es-CO"/>
         </w:rPr>
       </w:pPr>
     </w:p>
@@ -211,7 +166,6 @@
         <w:jc w:val="center"/>
         <w:rPr>
           <w:sz w:val="28"/>
-          <w:lang w:val="es-CO"/>
         </w:rPr>
       </w:pPr>
     </w:p>
@@ -220,7 +174,6 @@
         <w:jc w:val="center"/>
         <w:rPr>
           <w:sz w:val="28"/>
-          <w:lang w:val="es-CO"/>
         </w:rPr>
       </w:pPr>
     </w:p>
@@ -229,7 +182,6 @@
         <w:jc w:val="center"/>
         <w:rPr>
           <w:sz w:val="28"/>
-          <w:lang w:val="es-CO"/>
         </w:rPr>
       </w:pPr>
     </w:p>
@@ -238,13 +190,11 @@
         <w:jc w:val="center"/>
         <w:rPr>
           <w:sz w:val="28"/>
-          <w:lang w:val="es-CO"/>
-        </w:rPr>
-      </w:pPr>
-      <w:r>
-        <w:rPr>
-          <w:sz w:val="28"/>
-          <w:lang w:val="es-CO"/>
+        </w:rPr>
+      </w:pPr>
+      <w:r>
+        <w:rPr>
+          <w:sz w:val="28"/>
         </w:rPr>
         <w:t>Bases de datos Relacionales</w:t>
       </w:r>
@@ -254,13 +204,11 @@
         <w:jc w:val="center"/>
         <w:rPr>
           <w:sz w:val="28"/>
-          <w:lang w:val="es-CO"/>
-        </w:rPr>
-      </w:pPr>
-      <w:r>
-        <w:rPr>
-          <w:sz w:val="28"/>
-          <w:lang w:val="es-CO"/>
+        </w:rPr>
+      </w:pPr>
+      <w:r>
+        <w:rPr>
+          <w:sz w:val="28"/>
         </w:rPr>
         <w:t>Martha Cuervo</w:t>
       </w:r>
@@ -270,13 +218,11 @@
         <w:jc w:val="center"/>
         <w:rPr>
           <w:sz w:val="28"/>
-          <w:lang w:val="es-CO"/>
-        </w:rPr>
-      </w:pPr>
-      <w:r>
-        <w:rPr>
-          <w:sz w:val="28"/>
-          <w:lang w:val="es-CO"/>
+        </w:rPr>
+      </w:pPr>
+      <w:r>
+        <w:rPr>
+          <w:sz w:val="28"/>
         </w:rPr>
         <w:t>Centro de Servicios Financieros</w:t>
       </w:r>
@@ -287,13 +233,11 @@
         <w:rPr>
           <w:b/>
           <w:sz w:val="28"/>
-          <w:lang w:val="es-CO"/>
-        </w:rPr>
-      </w:pPr>
-      <w:r>
-        <w:rPr>
-          <w:sz w:val="28"/>
-          <w:lang w:val="es-CO"/>
+        </w:rPr>
+      </w:pPr>
+      <w:r>
+        <w:rPr>
+          <w:sz w:val="28"/>
         </w:rPr>
         <w:t>Bogotá D.C</w:t>
       </w:r>
@@ -303,14 +247,12 @@
         <w:rPr>
           <w:b/>
           <w:sz w:val="28"/>
-          <w:lang w:val="es-CO"/>
-        </w:rPr>
-      </w:pPr>
-      <w:r>
-        <w:rPr>
-          <w:b/>
-          <w:sz w:val="28"/>
-          <w:lang w:val="es-CO"/>
+        </w:rPr>
+      </w:pPr>
+      <w:r>
+        <w:rPr>
+          <w:b/>
+          <w:sz w:val="28"/>
         </w:rPr>
         <w:lastRenderedPageBreak/>
         <w:t>Procedimientos Almacenados</w:t>
@@ -327,17 +269,15 @@
           <w:rFonts w:ascii="Arial" w:eastAsia="Times New Roman" w:hAnsi="Arial" w:cs="Arial"/>
           <w:sz w:val="24"/>
           <w:szCs w:val="24"/>
-          <w:lang w:val="es-CO"/>
-        </w:rPr>
-      </w:pPr>
-      <w:r>
-        <w:rPr>
-          <w:rFonts w:ascii="Arial" w:eastAsia="Times New Roman" w:hAnsi="Arial" w:cs="Arial"/>
-          <w:b/>
-          <w:bCs/>
-          <w:sz w:val="24"/>
-          <w:szCs w:val="24"/>
-          <w:lang w:val="es-CO"/>
+        </w:rPr>
+      </w:pPr>
+      <w:r>
+        <w:rPr>
+          <w:rFonts w:ascii="Arial" w:eastAsia="Times New Roman" w:hAnsi="Arial" w:cs="Arial"/>
+          <w:b/>
+          <w:bCs/>
+          <w:sz w:val="24"/>
+          <w:szCs w:val="24"/>
         </w:rPr>
         <w:t>Procedimiento control de la minuta</w:t>
       </w:r>
@@ -346,7 +286,6 @@
           <w:rFonts w:ascii="Arial" w:eastAsia="Times New Roman" w:hAnsi="Arial" w:cs="Arial"/>
           <w:sz w:val="24"/>
           <w:szCs w:val="24"/>
-          <w:lang w:val="es-CO"/>
         </w:rPr>
         <w:t>:</w:t>
       </w:r>
@@ -355,7 +294,6 @@
           <w:rFonts w:ascii="Arial" w:eastAsia="Times New Roman" w:hAnsi="Arial" w:cs="Arial"/>
           <w:sz w:val="24"/>
           <w:szCs w:val="24"/>
-          <w:lang w:val="es-CO"/>
         </w:rPr>
         <w:br/>
         <w:t>Este procedimiento registra una nueva minuta diaria en el sistema, especificando cuántos dispositivos del ambiente se entregan y cuántos se reciben al finalizar la jornada. Esto con la finalidad de conocer si al momento de la entrega están los dispositivos completos o si se llevaron alguno.</w:t>
@@ -372,17 +310,15 @@
           <w:rFonts w:ascii="Arial" w:eastAsia="Times New Roman" w:hAnsi="Arial" w:cs="Arial"/>
           <w:sz w:val="24"/>
           <w:szCs w:val="24"/>
-          <w:lang w:val="es-CO"/>
-        </w:rPr>
-      </w:pPr>
-      <w:r>
-        <w:rPr>
-          <w:rFonts w:ascii="Arial" w:eastAsia="Times New Roman" w:hAnsi="Arial" w:cs="Arial"/>
-          <w:b/>
-          <w:bCs/>
-          <w:sz w:val="24"/>
-          <w:szCs w:val="24"/>
-          <w:lang w:val="es-CO"/>
+        </w:rPr>
+      </w:pPr>
+      <w:r>
+        <w:rPr>
+          <w:rFonts w:ascii="Arial" w:eastAsia="Times New Roman" w:hAnsi="Arial" w:cs="Arial"/>
+          <w:b/>
+          <w:bCs/>
+          <w:sz w:val="24"/>
+          <w:szCs w:val="24"/>
         </w:rPr>
         <w:t>Procedimiento registrar ingreso aprendiz</w:t>
       </w:r>
@@ -391,7 +327,6 @@
           <w:rFonts w:ascii="Arial" w:eastAsia="Times New Roman" w:hAnsi="Arial" w:cs="Arial"/>
           <w:sz w:val="24"/>
           <w:szCs w:val="24"/>
-          <w:lang w:val="es-CO"/>
         </w:rPr>
         <w:t>:</w:t>
       </w:r>
@@ -400,7 +335,6 @@
           <w:rFonts w:ascii="Arial" w:eastAsia="Times New Roman" w:hAnsi="Arial" w:cs="Arial"/>
           <w:sz w:val="24"/>
           <w:szCs w:val="24"/>
-          <w:lang w:val="es-CO"/>
         </w:rPr>
         <w:br/>
         <w:t>Este procedimiento guarda la hora de ingreso de un aprendiz, asociándola con su documento y programa. Su finalidad es generar un historial de asistencia y permitir validaciones automáticas por jornada.</w:t>
@@ -417,17 +351,15 @@
           <w:rFonts w:ascii="Arial" w:eastAsia="Times New Roman" w:hAnsi="Arial" w:cs="Arial"/>
           <w:sz w:val="24"/>
           <w:szCs w:val="24"/>
-          <w:lang w:val="es-CO"/>
-        </w:rPr>
-      </w:pPr>
-      <w:r>
-        <w:rPr>
-          <w:rFonts w:ascii="Arial" w:eastAsia="Times New Roman" w:hAnsi="Arial" w:cs="Arial"/>
-          <w:b/>
-          <w:bCs/>
-          <w:sz w:val="24"/>
-          <w:szCs w:val="24"/>
-          <w:lang w:val="es-CO"/>
+        </w:rPr>
+      </w:pPr>
+      <w:r>
+        <w:rPr>
+          <w:rFonts w:ascii="Arial" w:eastAsia="Times New Roman" w:hAnsi="Arial" w:cs="Arial"/>
+          <w:b/>
+          <w:bCs/>
+          <w:sz w:val="24"/>
+          <w:szCs w:val="24"/>
         </w:rPr>
         <w:t>Procedimiento registrar salida aprendiz</w:t>
       </w:r>
@@ -436,7 +368,6 @@
           <w:rFonts w:ascii="Arial" w:eastAsia="Times New Roman" w:hAnsi="Arial" w:cs="Arial"/>
           <w:sz w:val="24"/>
           <w:szCs w:val="24"/>
-          <w:lang w:val="es-CO"/>
         </w:rPr>
         <w:t>:</w:t>
       </w:r>
@@ -445,7 +376,6 @@
           <w:rFonts w:ascii="Arial" w:eastAsia="Times New Roman" w:hAnsi="Arial" w:cs="Arial"/>
           <w:sz w:val="24"/>
           <w:szCs w:val="24"/>
-          <w:lang w:val="es-CO"/>
         </w:rPr>
         <w:br/>
         <w:t>Este procedimiento registra la hora de salida del aprendiz, con el objetivo de dejar constancia del tiempo que permaneció dentro de las instalaciones, útil para seguridad y control interno.</w:t>
@@ -462,17 +392,15 @@
           <w:rFonts w:ascii="Arial" w:eastAsia="Times New Roman" w:hAnsi="Arial" w:cs="Arial"/>
           <w:sz w:val="24"/>
           <w:szCs w:val="24"/>
-          <w:lang w:val="es-CO"/>
-        </w:rPr>
-      </w:pPr>
-      <w:r>
-        <w:rPr>
-          <w:rFonts w:ascii="Arial" w:eastAsia="Times New Roman" w:hAnsi="Arial" w:cs="Arial"/>
-          <w:b/>
-          <w:bCs/>
-          <w:sz w:val="24"/>
-          <w:szCs w:val="24"/>
-          <w:lang w:val="es-CO"/>
+        </w:rPr>
+      </w:pPr>
+      <w:r>
+        <w:rPr>
+          <w:rFonts w:ascii="Arial" w:eastAsia="Times New Roman" w:hAnsi="Arial" w:cs="Arial"/>
+          <w:b/>
+          <w:bCs/>
+          <w:sz w:val="24"/>
+          <w:szCs w:val="24"/>
         </w:rPr>
         <w:t>Procedimiento registrar incidente</w:t>
       </w:r>
@@ -481,7 +409,6 @@
           <w:rFonts w:ascii="Arial" w:eastAsia="Times New Roman" w:hAnsi="Arial" w:cs="Arial"/>
           <w:sz w:val="24"/>
           <w:szCs w:val="24"/>
-          <w:lang w:val="es-CO"/>
         </w:rPr>
         <w:t>:</w:t>
       </w:r>
@@ -490,7 +417,6 @@
           <w:rFonts w:ascii="Arial" w:eastAsia="Times New Roman" w:hAnsi="Arial" w:cs="Arial"/>
           <w:sz w:val="24"/>
           <w:szCs w:val="24"/>
-          <w:lang w:val="es-CO"/>
         </w:rPr>
         <w:br/>
         <w:t>Este procedimiento permite almacenar un reporte de incidente que ocurrió en cualquier ambiente o zona del centro. Incluye descripción, ubicación, responsable y fecha, con el objetivo de generar alertas o seguimientos.</w:t>
@@ -507,17 +433,15 @@
           <w:rFonts w:ascii="Arial" w:eastAsia="Times New Roman" w:hAnsi="Arial" w:cs="Arial"/>
           <w:sz w:val="24"/>
           <w:szCs w:val="24"/>
-          <w:lang w:val="es-CO"/>
-        </w:rPr>
-      </w:pPr>
-      <w:r>
-        <w:rPr>
-          <w:rFonts w:ascii="Arial" w:eastAsia="Times New Roman" w:hAnsi="Arial" w:cs="Arial"/>
-          <w:b/>
-          <w:bCs/>
-          <w:sz w:val="24"/>
-          <w:szCs w:val="24"/>
-          <w:lang w:val="es-CO"/>
+        </w:rPr>
+      </w:pPr>
+      <w:r>
+        <w:rPr>
+          <w:rFonts w:ascii="Arial" w:eastAsia="Times New Roman" w:hAnsi="Arial" w:cs="Arial"/>
+          <w:b/>
+          <w:bCs/>
+          <w:sz w:val="24"/>
+          <w:szCs w:val="24"/>
         </w:rPr>
         <w:t>Procedimiento asignar recursos a ambiente</w:t>
       </w:r>
@@ -526,7 +450,6 @@
           <w:rFonts w:ascii="Arial" w:eastAsia="Times New Roman" w:hAnsi="Arial" w:cs="Arial"/>
           <w:sz w:val="24"/>
           <w:szCs w:val="24"/>
-          <w:lang w:val="es-CO"/>
         </w:rPr>
         <w:t>:</w:t>
       </w:r>
@@ -535,7 +458,6 @@
           <w:rFonts w:ascii="Arial" w:eastAsia="Times New Roman" w:hAnsi="Arial" w:cs="Arial"/>
           <w:sz w:val="24"/>
           <w:szCs w:val="24"/>
-          <w:lang w:val="es-CO"/>
         </w:rPr>
         <w:br/>
         <w:t>Este procedimiento vincula uno o varios recursos tecnológicos o físicos a un ambiente específico. Su finalidad es mantener actualizado el inventario de cada ambiente y facilitar el control en minutas.</w:t>
@@ -552,17 +474,15 @@
           <w:rFonts w:ascii="Arial" w:eastAsia="Times New Roman" w:hAnsi="Arial" w:cs="Arial"/>
           <w:sz w:val="24"/>
           <w:szCs w:val="24"/>
-          <w:lang w:val="es-CO"/>
-        </w:rPr>
-      </w:pPr>
-      <w:r>
-        <w:rPr>
-          <w:rFonts w:ascii="Arial" w:eastAsia="Times New Roman" w:hAnsi="Arial" w:cs="Arial"/>
-          <w:b/>
-          <w:bCs/>
-          <w:sz w:val="24"/>
-          <w:szCs w:val="24"/>
-          <w:lang w:val="es-CO"/>
+        </w:rPr>
+      </w:pPr>
+      <w:r>
+        <w:rPr>
+          <w:rFonts w:ascii="Arial" w:eastAsia="Times New Roman" w:hAnsi="Arial" w:cs="Arial"/>
+          <w:b/>
+          <w:bCs/>
+          <w:sz w:val="24"/>
+          <w:szCs w:val="24"/>
         </w:rPr>
         <w:t xml:space="preserve">Procedimiento </w:t>
       </w:r>
@@ -573,7 +493,6 @@
           <w:bCs/>
           <w:sz w:val="24"/>
           <w:szCs w:val="24"/>
-          <w:lang w:val="es-CO"/>
         </w:rPr>
         <w:t>actualizar estado recurso</w:t>
       </w:r>
@@ -582,7 +501,6 @@
           <w:rFonts w:ascii="Arial" w:eastAsia="Times New Roman" w:hAnsi="Arial" w:cs="Arial"/>
           <w:sz w:val="24"/>
           <w:szCs w:val="24"/>
-          <w:lang w:val="es-CO"/>
         </w:rPr>
         <w:t>:</w:t>
       </w:r>
@@ -591,7 +509,6 @@
           <w:rFonts w:ascii="Arial" w:eastAsia="Times New Roman" w:hAnsi="Arial" w:cs="Arial"/>
           <w:sz w:val="24"/>
           <w:szCs w:val="24"/>
-          <w:lang w:val="es-CO"/>
         </w:rPr>
         <w:br/>
       </w:r>
@@ -600,7 +517,6 @@
           <w:rFonts w:ascii="Arial" w:eastAsia="Times New Roman" w:hAnsi="Arial" w:cs="Arial"/>
           <w:sz w:val="24"/>
           <w:szCs w:val="24"/>
-          <w:lang w:val="es-CO"/>
         </w:rPr>
         <w:t>Este procedimiento cambiara el estado de un recurso determinado dependiendo de las condiciones que se pueda encontrar, por ejemplo, pasar un recurso de operativo o en funcionamiento a dañado, eso según inspecciones o reportes de los incidentes.</w:t>
       </w:r>
@@ -616,17 +532,15 @@
           <w:rFonts w:ascii="Arial" w:eastAsia="Times New Roman" w:hAnsi="Arial" w:cs="Arial"/>
           <w:sz w:val="24"/>
           <w:szCs w:val="24"/>
-          <w:lang w:val="es-CO"/>
-        </w:rPr>
-      </w:pPr>
-      <w:r>
-        <w:rPr>
-          <w:rFonts w:ascii="Arial" w:eastAsia="Times New Roman" w:hAnsi="Arial" w:cs="Arial"/>
-          <w:b/>
-          <w:bCs/>
-          <w:sz w:val="24"/>
-          <w:szCs w:val="24"/>
-          <w:lang w:val="es-CO"/>
+        </w:rPr>
+      </w:pPr>
+      <w:r>
+        <w:rPr>
+          <w:rFonts w:ascii="Arial" w:eastAsia="Times New Roman" w:hAnsi="Arial" w:cs="Arial"/>
+          <w:b/>
+          <w:bCs/>
+          <w:sz w:val="24"/>
+          <w:szCs w:val="24"/>
         </w:rPr>
         <w:t xml:space="preserve">Procedimiento </w:t>
       </w:r>
@@ -637,7 +551,6 @@
           <w:bCs/>
           <w:sz w:val="24"/>
           <w:szCs w:val="24"/>
-          <w:lang w:val="es-CO"/>
         </w:rPr>
         <w:t>asistencia aprendiz</w:t>
       </w:r>
@@ -646,7 +559,6 @@
           <w:rFonts w:ascii="Arial" w:eastAsia="Times New Roman" w:hAnsi="Arial" w:cs="Arial"/>
           <w:sz w:val="24"/>
           <w:szCs w:val="24"/>
-          <w:lang w:val="es-CO"/>
         </w:rPr>
         <w:t>:</w:t>
       </w:r>
@@ -655,7 +567,6 @@
           <w:rFonts w:ascii="Arial" w:eastAsia="Times New Roman" w:hAnsi="Arial" w:cs="Arial"/>
           <w:sz w:val="24"/>
           <w:szCs w:val="24"/>
-          <w:lang w:val="es-CO"/>
         </w:rPr>
         <w:br/>
         <w:t xml:space="preserve">Este procedimiento </w:t>
@@ -665,7 +576,6 @@
           <w:rFonts w:ascii="Arial" w:eastAsia="Times New Roman" w:hAnsi="Arial" w:cs="Arial"/>
           <w:sz w:val="24"/>
           <w:szCs w:val="24"/>
-          <w:lang w:val="es-CO"/>
         </w:rPr>
         <w:t>registra una entrada en la tabla de asistencias indicando la fecha, el estado, es decir, si asistió, llego tarde o no asistió, el aprendiz y la jornada</w:t>
       </w:r>
@@ -681,17 +591,15 @@
           <w:rFonts w:ascii="Arial" w:eastAsia="Times New Roman" w:hAnsi="Arial" w:cs="Arial"/>
           <w:sz w:val="24"/>
           <w:szCs w:val="24"/>
-          <w:lang w:val="es-CO"/>
-        </w:rPr>
-      </w:pPr>
-      <w:r>
-        <w:rPr>
-          <w:rFonts w:ascii="Arial" w:eastAsia="Times New Roman" w:hAnsi="Arial" w:cs="Arial"/>
-          <w:b/>
-          <w:bCs/>
-          <w:sz w:val="24"/>
-          <w:szCs w:val="24"/>
-          <w:lang w:val="es-CO"/>
+        </w:rPr>
+      </w:pPr>
+      <w:r>
+        <w:rPr>
+          <w:rFonts w:ascii="Arial" w:eastAsia="Times New Roman" w:hAnsi="Arial" w:cs="Arial"/>
+          <w:b/>
+          <w:bCs/>
+          <w:sz w:val="24"/>
+          <w:szCs w:val="24"/>
         </w:rPr>
         <w:t>Procedimiento</w:t>
       </w:r>
@@ -702,7 +610,6 @@
           <w:bCs/>
           <w:sz w:val="24"/>
           <w:szCs w:val="24"/>
-          <w:lang w:val="es-CO"/>
         </w:rPr>
         <w:t xml:space="preserve"> mostrar ambientes disponibles</w:t>
       </w:r>
@@ -711,7 +618,6 @@
           <w:rFonts w:ascii="Arial" w:eastAsia="Times New Roman" w:hAnsi="Arial" w:cs="Arial"/>
           <w:sz w:val="24"/>
           <w:szCs w:val="24"/>
-          <w:lang w:val="es-CO"/>
         </w:rPr>
         <w:t>:</w:t>
       </w:r>
@@ -720,7 +626,6 @@
           <w:rFonts w:ascii="Arial" w:eastAsia="Times New Roman" w:hAnsi="Arial" w:cs="Arial"/>
           <w:sz w:val="24"/>
           <w:szCs w:val="24"/>
-          <w:lang w:val="es-CO"/>
         </w:rPr>
         <w:br/>
         <w:t xml:space="preserve">Este procedimiento </w:t>
@@ -730,7 +635,6 @@
           <w:rFonts w:ascii="Arial" w:eastAsia="Times New Roman" w:hAnsi="Arial" w:cs="Arial"/>
           <w:sz w:val="24"/>
           <w:szCs w:val="24"/>
-          <w:lang w:val="es-CO"/>
         </w:rPr>
         <w:t>devuelve los ambientes que estén en estado disponible para hacerle uso o asignar a un responsable especifico</w:t>
       </w:r>
@@ -746,17 +650,15 @@
           <w:rFonts w:ascii="Arial" w:eastAsia="Times New Roman" w:hAnsi="Arial" w:cs="Arial"/>
           <w:sz w:val="24"/>
           <w:szCs w:val="24"/>
-          <w:lang w:val="es-CO"/>
-        </w:rPr>
-      </w:pPr>
-      <w:r>
-        <w:rPr>
-          <w:rFonts w:ascii="Arial" w:eastAsia="Times New Roman" w:hAnsi="Arial" w:cs="Arial"/>
-          <w:b/>
-          <w:bCs/>
-          <w:sz w:val="24"/>
-          <w:szCs w:val="24"/>
-          <w:lang w:val="es-CO"/>
+        </w:rPr>
+      </w:pPr>
+      <w:r>
+        <w:rPr>
+          <w:rFonts w:ascii="Arial" w:eastAsia="Times New Roman" w:hAnsi="Arial" w:cs="Arial"/>
+          <w:b/>
+          <w:bCs/>
+          <w:sz w:val="24"/>
+          <w:szCs w:val="24"/>
         </w:rPr>
         <w:t xml:space="preserve">Procedimiento </w:t>
       </w:r>
@@ -767,7 +669,6 @@
           <w:bCs/>
           <w:sz w:val="24"/>
           <w:szCs w:val="24"/>
-          <w:lang w:val="es-CO"/>
         </w:rPr>
         <w:t>cambiar responsable minuta</w:t>
       </w:r>
@@ -776,7 +677,6 @@
           <w:rFonts w:ascii="Arial" w:eastAsia="Times New Roman" w:hAnsi="Arial" w:cs="Arial"/>
           <w:sz w:val="24"/>
           <w:szCs w:val="24"/>
-          <w:lang w:val="es-CO"/>
         </w:rPr>
         <w:t>:</w:t>
       </w:r>
@@ -785,7 +685,6 @@
           <w:rFonts w:ascii="Arial" w:eastAsia="Times New Roman" w:hAnsi="Arial" w:cs="Arial"/>
           <w:sz w:val="24"/>
           <w:szCs w:val="24"/>
-          <w:lang w:val="es-CO"/>
         </w:rPr>
         <w:br/>
         <w:t xml:space="preserve">Este procedimiento </w:t>
@@ -795,7 +694,6 @@
           <w:rFonts w:ascii="Arial" w:eastAsia="Times New Roman" w:hAnsi="Arial" w:cs="Arial"/>
           <w:sz w:val="24"/>
           <w:szCs w:val="24"/>
-          <w:lang w:val="es-CO"/>
         </w:rPr>
         <w:t>permite actualizar el responsable de una minuta registrada por un cambio de turno o el reemplazo de un instructor que se la haga imposible estar en la formación de los aprendices</w:t>
       </w:r>
@@ -811,17 +709,15 @@
           <w:rFonts w:ascii="Arial" w:eastAsia="Times New Roman" w:hAnsi="Arial" w:cs="Arial"/>
           <w:sz w:val="24"/>
           <w:szCs w:val="24"/>
-          <w:lang w:val="es-CO"/>
-        </w:rPr>
-      </w:pPr>
-      <w:r>
-        <w:rPr>
-          <w:rFonts w:ascii="Arial" w:eastAsia="Times New Roman" w:hAnsi="Arial" w:cs="Arial"/>
-          <w:b/>
-          <w:bCs/>
-          <w:sz w:val="24"/>
-          <w:szCs w:val="24"/>
-          <w:lang w:val="es-CO"/>
+        </w:rPr>
+      </w:pPr>
+      <w:r>
+        <w:rPr>
+          <w:rFonts w:ascii="Arial" w:eastAsia="Times New Roman" w:hAnsi="Arial" w:cs="Arial"/>
+          <w:b/>
+          <w:bCs/>
+          <w:sz w:val="24"/>
+          <w:szCs w:val="24"/>
         </w:rPr>
         <w:t xml:space="preserve">Procedimiento </w:t>
       </w:r>
@@ -832,7 +728,6 @@
           <w:bCs/>
           <w:sz w:val="24"/>
           <w:szCs w:val="24"/>
-          <w:lang w:val="es-CO"/>
         </w:rPr>
         <w:t>reporte de recursos de ambiente</w:t>
       </w:r>
@@ -841,7 +736,6 @@
           <w:rFonts w:ascii="Arial" w:eastAsia="Times New Roman" w:hAnsi="Arial" w:cs="Arial"/>
           <w:sz w:val="24"/>
           <w:szCs w:val="24"/>
-          <w:lang w:val="es-CO"/>
         </w:rPr>
         <w:t>:</w:t>
       </w:r>
@@ -850,7 +744,6 @@
           <w:rFonts w:ascii="Arial" w:eastAsia="Times New Roman" w:hAnsi="Arial" w:cs="Arial"/>
           <w:sz w:val="24"/>
           <w:szCs w:val="24"/>
-          <w:lang w:val="es-CO"/>
         </w:rPr>
         <w:br/>
         <w:t xml:space="preserve">Este procedimiento </w:t>
@@ -860,7 +753,6 @@
           <w:rFonts w:ascii="Arial" w:eastAsia="Times New Roman" w:hAnsi="Arial" w:cs="Arial"/>
           <w:sz w:val="24"/>
           <w:szCs w:val="24"/>
-          <w:lang w:val="es-CO"/>
         </w:rPr>
         <w:t xml:space="preserve">genera un reporte detallado de los recursos existentes en </w:t>
       </w:r>
@@ -870,7 +762,6 @@
           <w:rFonts w:ascii="Arial" w:eastAsia="Times New Roman" w:hAnsi="Arial" w:cs="Arial"/>
           <w:sz w:val="24"/>
           <w:szCs w:val="24"/>
-          <w:lang w:val="es-CO"/>
         </w:rPr>
         <w:t>una ambiente</w:t>
       </w:r>
@@ -880,7 +771,6 @@
           <w:rFonts w:ascii="Arial" w:eastAsia="Times New Roman" w:hAnsi="Arial" w:cs="Arial"/>
           <w:sz w:val="24"/>
           <w:szCs w:val="24"/>
-          <w:lang w:val="es-CO"/>
         </w:rPr>
         <w:t>, incluyendo tipo, estado y observaciones.</w:t>
       </w:r>
@@ -893,7 +783,6 @@
           <w:rFonts w:ascii="Arial" w:eastAsia="Times New Roman" w:hAnsi="Arial" w:cs="Arial"/>
           <w:sz w:val="24"/>
           <w:szCs w:val="24"/>
-          <w:lang w:val="es-CO"/>
         </w:rPr>
       </w:pPr>
     </w:p>
@@ -907,7 +796,6 @@
           <w:bCs/>
           <w:sz w:val="24"/>
           <w:szCs w:val="24"/>
-          <w:lang w:val="es-CO"/>
         </w:rPr>
       </w:pPr>
     </w:p>
@@ -921,7 +809,6 @@
           <w:bCs/>
           <w:sz w:val="27"/>
           <w:szCs w:val="27"/>
-          <w:lang w:val="es-CO"/>
         </w:rPr>
       </w:pPr>
       <w:r>
@@ -931,7 +818,6 @@
           <w:bCs/>
           <w:sz w:val="27"/>
           <w:szCs w:val="27"/>
-          <w:lang w:val="es-CO"/>
         </w:rPr>
         <w:lastRenderedPageBreak/>
         <w:t>Funciones</w:t>
@@ -948,17 +834,15 @@
           <w:rFonts w:ascii="Arial" w:eastAsia="Times New Roman" w:hAnsi="Arial" w:cs="Arial"/>
           <w:sz w:val="24"/>
           <w:szCs w:val="24"/>
-          <w:lang w:val="es-CO"/>
-        </w:rPr>
-      </w:pPr>
-      <w:r>
-        <w:rPr>
-          <w:rFonts w:ascii="Arial" w:eastAsia="Times New Roman" w:hAnsi="Arial" w:cs="Arial"/>
-          <w:b/>
-          <w:bCs/>
-          <w:sz w:val="24"/>
-          <w:szCs w:val="24"/>
-          <w:lang w:val="es-CO"/>
+        </w:rPr>
+      </w:pPr>
+      <w:r>
+        <w:rPr>
+          <w:rFonts w:ascii="Arial" w:eastAsia="Times New Roman" w:hAnsi="Arial" w:cs="Arial"/>
+          <w:b/>
+          <w:bCs/>
+          <w:sz w:val="24"/>
+          <w:szCs w:val="24"/>
         </w:rPr>
         <w:t>Función contar dispositivos en minuta</w:t>
       </w:r>
@@ -967,7 +851,6 @@
           <w:rFonts w:ascii="Arial" w:eastAsia="Times New Roman" w:hAnsi="Arial" w:cs="Arial"/>
           <w:sz w:val="24"/>
           <w:szCs w:val="24"/>
-          <w:lang w:val="es-CO"/>
         </w:rPr>
         <w:t>:</w:t>
       </w:r>
@@ -976,7 +859,6 @@
           <w:rFonts w:ascii="Arial" w:eastAsia="Times New Roman" w:hAnsi="Arial" w:cs="Arial"/>
           <w:sz w:val="24"/>
           <w:szCs w:val="24"/>
-          <w:lang w:val="es-CO"/>
         </w:rPr>
         <w:br/>
         <w:t>Esta función calcula cuántos dispositivos fueron entregados y cuántos fueron recibidos en una minuta específica. Su finalidad es detectar diferencias que puedan indicar pérdidas o robos.</w:t>
@@ -993,17 +875,15 @@
           <w:rFonts w:ascii="Arial" w:eastAsia="Times New Roman" w:hAnsi="Arial" w:cs="Arial"/>
           <w:sz w:val="24"/>
           <w:szCs w:val="24"/>
-          <w:lang w:val="es-CO"/>
-        </w:rPr>
-      </w:pPr>
-      <w:r>
-        <w:rPr>
-          <w:rFonts w:ascii="Arial" w:eastAsia="Times New Roman" w:hAnsi="Arial" w:cs="Arial"/>
-          <w:b/>
-          <w:bCs/>
-          <w:sz w:val="24"/>
-          <w:szCs w:val="24"/>
-          <w:lang w:val="es-CO"/>
+        </w:rPr>
+      </w:pPr>
+      <w:r>
+        <w:rPr>
+          <w:rFonts w:ascii="Arial" w:eastAsia="Times New Roman" w:hAnsi="Arial" w:cs="Arial"/>
+          <w:b/>
+          <w:bCs/>
+          <w:sz w:val="24"/>
+          <w:szCs w:val="24"/>
         </w:rPr>
         <w:t>Función calcular tiempo permanencia</w:t>
       </w:r>
@@ -1012,7 +892,6 @@
           <w:rFonts w:ascii="Arial" w:eastAsia="Times New Roman" w:hAnsi="Arial" w:cs="Arial"/>
           <w:sz w:val="24"/>
           <w:szCs w:val="24"/>
-          <w:lang w:val="es-CO"/>
         </w:rPr>
         <w:t>:</w:t>
       </w:r>
@@ -1021,7 +900,6 @@
           <w:rFonts w:ascii="Arial" w:eastAsia="Times New Roman" w:hAnsi="Arial" w:cs="Arial"/>
           <w:sz w:val="24"/>
           <w:szCs w:val="24"/>
-          <w:lang w:val="es-CO"/>
         </w:rPr>
         <w:br/>
         <w:t>Esta función calcula el tiempo exacto que un estudiante, estuvo dentro del centro, usando la hora de entrada y salida. Esto apoya el control disciplinario y de seguridad.</w:t>
@@ -1038,17 +916,15 @@
           <w:rFonts w:ascii="Arial" w:eastAsia="Times New Roman" w:hAnsi="Arial" w:cs="Arial"/>
           <w:sz w:val="24"/>
           <w:szCs w:val="24"/>
-          <w:lang w:val="es-CO"/>
-        </w:rPr>
-      </w:pPr>
-      <w:r>
-        <w:rPr>
-          <w:rFonts w:ascii="Arial" w:eastAsia="Times New Roman" w:hAnsi="Arial" w:cs="Arial"/>
-          <w:b/>
-          <w:bCs/>
-          <w:sz w:val="24"/>
-          <w:szCs w:val="24"/>
-          <w:lang w:val="es-CO"/>
+        </w:rPr>
+      </w:pPr>
+      <w:r>
+        <w:rPr>
+          <w:rFonts w:ascii="Arial" w:eastAsia="Times New Roman" w:hAnsi="Arial" w:cs="Arial"/>
+          <w:b/>
+          <w:bCs/>
+          <w:sz w:val="24"/>
+          <w:szCs w:val="24"/>
         </w:rPr>
         <w:t>Función obtener estado ambiente</w:t>
       </w:r>
@@ -1057,7 +933,6 @@
           <w:rFonts w:ascii="Arial" w:eastAsia="Times New Roman" w:hAnsi="Arial" w:cs="Arial"/>
           <w:sz w:val="24"/>
           <w:szCs w:val="24"/>
-          <w:lang w:val="es-CO"/>
         </w:rPr>
         <w:t>:</w:t>
       </w:r>
@@ -1066,7 +941,6 @@
           <w:rFonts w:ascii="Arial" w:eastAsia="Times New Roman" w:hAnsi="Arial" w:cs="Arial"/>
           <w:sz w:val="24"/>
           <w:szCs w:val="24"/>
-          <w:lang w:val="es-CO"/>
         </w:rPr>
         <w:br/>
         <w:t>Esta función retorna el estado actual de un ambiente (disponible, en uso, mantenimiento), basándose en los horarios y reportes. Es clave para asignación de espacios.</w:t>
@@ -1083,17 +957,15 @@
           <w:rFonts w:ascii="Arial" w:eastAsia="Times New Roman" w:hAnsi="Arial" w:cs="Arial"/>
           <w:sz w:val="24"/>
           <w:szCs w:val="24"/>
-          <w:lang w:val="es-CO"/>
-        </w:rPr>
-      </w:pPr>
-      <w:r>
-        <w:rPr>
-          <w:rFonts w:ascii="Arial" w:eastAsia="Times New Roman" w:hAnsi="Arial" w:cs="Arial"/>
-          <w:b/>
-          <w:bCs/>
-          <w:sz w:val="24"/>
-          <w:szCs w:val="24"/>
-          <w:lang w:val="es-CO"/>
+        </w:rPr>
+      </w:pPr>
+      <w:r>
+        <w:rPr>
+          <w:rFonts w:ascii="Arial" w:eastAsia="Times New Roman" w:hAnsi="Arial" w:cs="Arial"/>
+          <w:b/>
+          <w:bCs/>
+          <w:sz w:val="24"/>
+          <w:szCs w:val="24"/>
         </w:rPr>
         <w:t>Función verificar recursos por ambiente</w:t>
       </w:r>
@@ -1102,7 +974,6 @@
           <w:rFonts w:ascii="Arial" w:eastAsia="Times New Roman" w:hAnsi="Arial" w:cs="Arial"/>
           <w:sz w:val="24"/>
           <w:szCs w:val="24"/>
-          <w:lang w:val="es-CO"/>
         </w:rPr>
         <w:t>:</w:t>
       </w:r>
@@ -1111,7 +982,6 @@
           <w:rFonts w:ascii="Arial" w:eastAsia="Times New Roman" w:hAnsi="Arial" w:cs="Arial"/>
           <w:sz w:val="24"/>
           <w:szCs w:val="24"/>
-          <w:lang w:val="es-CO"/>
         </w:rPr>
         <w:br/>
         <w:t>Esta función devuelve la cantidad y tipo de recursos que están asignados a un ambiente determinado, permitiendo validar si el inventario es correcto al generar minutas o asignaciones.</w:t>
@@ -1128,17 +998,15 @@
           <w:rFonts w:ascii="Arial" w:eastAsia="Times New Roman" w:hAnsi="Arial" w:cs="Arial"/>
           <w:sz w:val="24"/>
           <w:szCs w:val="24"/>
-          <w:lang w:val="es-CO"/>
-        </w:rPr>
-      </w:pPr>
-      <w:r>
-        <w:rPr>
-          <w:rFonts w:ascii="Arial" w:eastAsia="Times New Roman" w:hAnsi="Arial" w:cs="Arial"/>
-          <w:b/>
-          <w:bCs/>
-          <w:sz w:val="24"/>
-          <w:szCs w:val="24"/>
-          <w:lang w:val="es-CO"/>
+        </w:rPr>
+      </w:pPr>
+      <w:r>
+        <w:rPr>
+          <w:rFonts w:ascii="Arial" w:eastAsia="Times New Roman" w:hAnsi="Arial" w:cs="Arial"/>
+          <w:b/>
+          <w:bCs/>
+          <w:sz w:val="24"/>
+          <w:szCs w:val="24"/>
         </w:rPr>
         <w:t>Función obtener incidentes por ambiente</w:t>
       </w:r>
@@ -1147,7 +1015,6 @@
           <w:rFonts w:ascii="Arial" w:eastAsia="Times New Roman" w:hAnsi="Arial" w:cs="Arial"/>
           <w:sz w:val="24"/>
           <w:szCs w:val="24"/>
-          <w:lang w:val="es-CO"/>
         </w:rPr>
         <w:t>:</w:t>
       </w:r>
@@ -1156,7 +1023,6 @@
           <w:rFonts w:ascii="Arial" w:eastAsia="Times New Roman" w:hAnsi="Arial" w:cs="Arial"/>
           <w:sz w:val="24"/>
           <w:szCs w:val="24"/>
-          <w:lang w:val="es-CO"/>
         </w:rPr>
         <w:br/>
         <w:t>Esta función devuelve todos los incidentes reportados en un ambiente específico, junto con su fecha, descripción y estado. Apoya a mantenimiento o seguridad.</w:t>
@@ -1173,17 +1039,15 @@
           <w:rFonts w:ascii="Arial" w:eastAsia="Times New Roman" w:hAnsi="Arial" w:cs="Arial"/>
           <w:sz w:val="24"/>
           <w:szCs w:val="24"/>
-          <w:lang w:val="es-CO"/>
-        </w:rPr>
-      </w:pPr>
-      <w:r>
-        <w:rPr>
-          <w:rFonts w:ascii="Arial" w:eastAsia="Times New Roman" w:hAnsi="Arial" w:cs="Arial"/>
-          <w:b/>
-          <w:bCs/>
-          <w:sz w:val="24"/>
-          <w:szCs w:val="24"/>
-          <w:lang w:val="es-CO"/>
+        </w:rPr>
+      </w:pPr>
+      <w:r>
+        <w:rPr>
+          <w:rFonts w:ascii="Arial" w:eastAsia="Times New Roman" w:hAnsi="Arial" w:cs="Arial"/>
+          <w:b/>
+          <w:bCs/>
+          <w:sz w:val="24"/>
+          <w:szCs w:val="24"/>
         </w:rPr>
         <w:t>Función</w:t>
       </w:r>
@@ -1194,7 +1058,6 @@
           <w:bCs/>
           <w:sz w:val="24"/>
           <w:szCs w:val="24"/>
-          <w:lang w:val="es-CO"/>
         </w:rPr>
         <w:t xml:space="preserve"> </w:t>
       </w:r>
@@ -1205,7 +1068,6 @@
           <w:bCs/>
           <w:sz w:val="24"/>
           <w:szCs w:val="24"/>
-          <w:lang w:val="es-CO"/>
         </w:rPr>
         <w:t>contar aprendices programa</w:t>
       </w:r>
@@ -1214,7 +1076,6 @@
           <w:rFonts w:ascii="Arial" w:eastAsia="Times New Roman" w:hAnsi="Arial" w:cs="Arial"/>
           <w:sz w:val="24"/>
           <w:szCs w:val="24"/>
-          <w:lang w:val="es-CO"/>
         </w:rPr>
         <w:t>:</w:t>
       </w:r>
@@ -1223,17 +1084,22 @@
           <w:rFonts w:ascii="Arial" w:eastAsia="Times New Roman" w:hAnsi="Arial" w:cs="Arial"/>
           <w:sz w:val="24"/>
           <w:szCs w:val="24"/>
-          <w:lang w:val="es-CO"/>
         </w:rPr>
         <w:br/>
-        <w:t xml:space="preserve">Este procedimiento </w:t>
-      </w:r>
-      <w:r>
-        <w:rPr>
-          <w:rFonts w:ascii="Arial" w:eastAsia="Times New Roman" w:hAnsi="Arial" w:cs="Arial"/>
-          <w:sz w:val="24"/>
-          <w:szCs w:val="24"/>
-          <w:lang w:val="es-CO"/>
+      </w:r>
+      <w:r>
+        <w:rPr>
+          <w:rFonts w:ascii="Arial" w:eastAsia="Times New Roman" w:hAnsi="Arial" w:cs="Arial"/>
+          <w:sz w:val="24"/>
+          <w:szCs w:val="24"/>
+        </w:rPr>
+        <w:t xml:space="preserve">Esta función </w:t>
+      </w:r>
+      <w:r>
+        <w:rPr>
+          <w:rFonts w:ascii="Arial" w:eastAsia="Times New Roman" w:hAnsi="Arial" w:cs="Arial"/>
+          <w:sz w:val="24"/>
+          <w:szCs w:val="24"/>
         </w:rPr>
         <w:t>cuenta la cantidad de aprendices que están registrados en un programa específico. Es útil para determinar el tamaño de cada ficha.</w:t>
       </w:r>
@@ -1249,9 +1115,219 @@
           <w:rFonts w:ascii="Arial" w:eastAsia="Times New Roman" w:hAnsi="Arial" w:cs="Arial"/>
           <w:sz w:val="24"/>
           <w:szCs w:val="24"/>
-          <w:lang w:val="es-CO"/>
-        </w:rPr>
-      </w:pPr>
+        </w:rPr>
+      </w:pPr>
+      <w:r>
+        <w:rPr>
+          <w:rFonts w:ascii="Arial" w:eastAsia="Times New Roman" w:hAnsi="Arial" w:cs="Arial"/>
+          <w:b/>
+          <w:bCs/>
+          <w:sz w:val="24"/>
+          <w:szCs w:val="24"/>
+        </w:rPr>
+        <w:t>Función cantidad de incidentes en ambiente</w:t>
+      </w:r>
+      <w:r>
+        <w:rPr>
+          <w:rFonts w:ascii="Arial" w:eastAsia="Times New Roman" w:hAnsi="Arial" w:cs="Arial"/>
+          <w:sz w:val="24"/>
+          <w:szCs w:val="24"/>
+        </w:rPr>
+        <w:t>:</w:t>
+      </w:r>
+      <w:r>
+        <w:rPr>
+          <w:rFonts w:ascii="Arial" w:eastAsia="Times New Roman" w:hAnsi="Arial" w:cs="Arial"/>
+          <w:sz w:val="24"/>
+          <w:szCs w:val="24"/>
+        </w:rPr>
+        <w:br/>
+      </w:r>
+      <w:r>
+        <w:rPr>
+          <w:rFonts w:ascii="Arial" w:eastAsia="Times New Roman" w:hAnsi="Arial" w:cs="Arial"/>
+          <w:sz w:val="24"/>
+          <w:szCs w:val="24"/>
+        </w:rPr>
+        <w:t>Esta función</w:t>
+      </w:r>
+      <w:r>
+        <w:rPr>
+          <w:rFonts w:ascii="Arial" w:eastAsia="Times New Roman" w:hAnsi="Arial" w:cs="Arial"/>
+          <w:sz w:val="24"/>
+          <w:szCs w:val="24"/>
+        </w:rPr>
+        <w:t xml:space="preserve"> </w:t>
+      </w:r>
+      <w:r>
+        <w:rPr>
+          <w:rFonts w:ascii="Arial" w:eastAsia="Times New Roman" w:hAnsi="Arial" w:cs="Arial"/>
+          <w:sz w:val="24"/>
+          <w:szCs w:val="24"/>
+        </w:rPr>
+        <w:t>realiza el conteo de cuantos incidentes se han registrado en un ambiente determinado. Permite analizar puntos críticos.</w:t>
+      </w:r>
+    </w:p>
+    <w:p>
+      <w:pPr>
+        <w:numPr>
+          <w:ilvl w:val="0"/>
+          <w:numId w:val="4"/>
+        </w:numPr>
+        <w:spacing w:before="100" w:beforeAutospacing="1" w:after="100" w:afterAutospacing="1" w:line="240" w:lineRule="auto"/>
+        <w:rPr>
+          <w:rFonts w:ascii="Arial" w:eastAsia="Times New Roman" w:hAnsi="Arial" w:cs="Arial"/>
+          <w:sz w:val="24"/>
+          <w:szCs w:val="24"/>
+        </w:rPr>
+      </w:pPr>
+      <w:r>
+        <w:rPr>
+          <w:rFonts w:ascii="Arial" w:eastAsia="Times New Roman" w:hAnsi="Arial" w:cs="Arial"/>
+          <w:b/>
+          <w:bCs/>
+          <w:sz w:val="24"/>
+          <w:szCs w:val="24"/>
+        </w:rPr>
+        <w:t>Función consultar el programa del aprendiz</w:t>
+      </w:r>
+      <w:r>
+        <w:rPr>
+          <w:rFonts w:ascii="Arial" w:eastAsia="Times New Roman" w:hAnsi="Arial" w:cs="Arial"/>
+          <w:sz w:val="24"/>
+          <w:szCs w:val="24"/>
+        </w:rPr>
+        <w:t>:</w:t>
+      </w:r>
+      <w:r>
+        <w:rPr>
+          <w:rFonts w:ascii="Arial" w:eastAsia="Times New Roman" w:hAnsi="Arial" w:cs="Arial"/>
+          <w:sz w:val="24"/>
+          <w:szCs w:val="24"/>
+        </w:rPr>
+        <w:br/>
+      </w:r>
+      <w:r>
+        <w:rPr>
+          <w:rFonts w:ascii="Arial" w:eastAsia="Times New Roman" w:hAnsi="Arial" w:cs="Arial"/>
+          <w:sz w:val="24"/>
+          <w:szCs w:val="24"/>
+        </w:rPr>
+        <w:t>Esta función</w:t>
+      </w:r>
+      <w:r>
+        <w:rPr>
+          <w:rFonts w:ascii="Arial" w:eastAsia="Times New Roman" w:hAnsi="Arial" w:cs="Arial"/>
+          <w:sz w:val="24"/>
+          <w:szCs w:val="24"/>
+        </w:rPr>
+        <w:t xml:space="preserve"> </w:t>
+      </w:r>
+      <w:r>
+        <w:rPr>
+          <w:rFonts w:ascii="Arial" w:eastAsia="Times New Roman" w:hAnsi="Arial" w:cs="Arial"/>
+          <w:sz w:val="24"/>
+          <w:szCs w:val="24"/>
+        </w:rPr>
+        <w:t>se implementaría para obtener el programa de un aprendiz especifico según su id, Esto es ideal para realizar seguimiento a los aprendices que estén condicionados</w:t>
+      </w:r>
+      <w:r>
+        <w:rPr>
+          <w:rFonts w:ascii="Arial" w:eastAsia="Times New Roman" w:hAnsi="Arial" w:cs="Arial"/>
+          <w:sz w:val="24"/>
+          <w:szCs w:val="24"/>
+        </w:rPr>
+        <w:t>.</w:t>
+      </w:r>
+    </w:p>
+    <w:p>
+      <w:pPr>
+        <w:numPr>
+          <w:ilvl w:val="0"/>
+          <w:numId w:val="4"/>
+        </w:numPr>
+        <w:spacing w:before="100" w:beforeAutospacing="1" w:after="100" w:afterAutospacing="1" w:line="240" w:lineRule="auto"/>
+        <w:rPr>
+          <w:rFonts w:ascii="Arial" w:eastAsia="Times New Roman" w:hAnsi="Arial" w:cs="Arial"/>
+          <w:sz w:val="24"/>
+          <w:szCs w:val="24"/>
+        </w:rPr>
+      </w:pPr>
+      <w:r>
+        <w:rPr>
+          <w:rFonts w:ascii="Arial" w:eastAsia="Times New Roman" w:hAnsi="Arial" w:cs="Arial"/>
+          <w:b/>
+          <w:bCs/>
+          <w:sz w:val="24"/>
+          <w:szCs w:val="24"/>
+        </w:rPr>
+        <w:t>Función buscar correo de usuario</w:t>
+      </w:r>
+      <w:r>
+        <w:rPr>
+          <w:rFonts w:ascii="Arial" w:eastAsia="Times New Roman" w:hAnsi="Arial" w:cs="Arial"/>
+          <w:sz w:val="24"/>
+          <w:szCs w:val="24"/>
+        </w:rPr>
+        <w:t>:</w:t>
+      </w:r>
+      <w:r>
+        <w:rPr>
+          <w:rFonts w:ascii="Arial" w:eastAsia="Times New Roman" w:hAnsi="Arial" w:cs="Arial"/>
+          <w:sz w:val="24"/>
+          <w:szCs w:val="24"/>
+        </w:rPr>
+        <w:br/>
+      </w:r>
+      <w:r>
+        <w:rPr>
+          <w:rFonts w:ascii="Arial" w:eastAsia="Times New Roman" w:hAnsi="Arial" w:cs="Arial"/>
+          <w:sz w:val="24"/>
+          <w:szCs w:val="24"/>
+        </w:rPr>
+        <w:t>Esta función se utilizaría para consultar el correo de los usuarios buscándolo a partir de su número de documento</w:t>
+      </w:r>
+    </w:p>
+    <w:p>
+      <w:pPr>
+        <w:numPr>
+          <w:ilvl w:val="0"/>
+          <w:numId w:val="4"/>
+        </w:numPr>
+        <w:spacing w:before="100" w:beforeAutospacing="1" w:after="100" w:afterAutospacing="1" w:line="240" w:lineRule="auto"/>
+        <w:rPr>
+          <w:rFonts w:ascii="Arial" w:eastAsia="Times New Roman" w:hAnsi="Arial" w:cs="Arial"/>
+          <w:sz w:val="24"/>
+          <w:szCs w:val="24"/>
+        </w:rPr>
+      </w:pPr>
+      <w:r>
+        <w:rPr>
+          <w:rFonts w:ascii="Arial" w:eastAsia="Times New Roman" w:hAnsi="Arial" w:cs="Arial"/>
+          <w:b/>
+          <w:bCs/>
+          <w:sz w:val="24"/>
+          <w:szCs w:val="24"/>
+        </w:rPr>
+        <w:t>Función buscar coordinación responsable de programa</w:t>
+      </w:r>
+      <w:r>
+        <w:rPr>
+          <w:rFonts w:ascii="Arial" w:eastAsia="Times New Roman" w:hAnsi="Arial" w:cs="Arial"/>
+          <w:sz w:val="24"/>
+          <w:szCs w:val="24"/>
+        </w:rPr>
+        <w:t>:</w:t>
+      </w:r>
+      <w:r>
+        <w:rPr>
+          <w:rFonts w:ascii="Arial" w:eastAsia="Times New Roman" w:hAnsi="Arial" w:cs="Arial"/>
+          <w:sz w:val="24"/>
+          <w:szCs w:val="24"/>
+        </w:rPr>
+        <w:br/>
+        <w:t>Esta función permite consultar la coordinación académica asociada al programa en el que está inscrito un aprendiz. A partir del ID del aprendiz, la función accede a su programa de formación y retorna el nombre de la coordinación correspondiente.</w:t>
+      </w:r>
     </w:p>
     <w:p>
       <w:pPr>
@@ -1259,7 +1335,6 @@
         <w:rPr>
           <w:rFonts w:ascii="Arial" w:hAnsi="Arial" w:cs="Arial"/>
           <w:sz w:val="28"/>
-          <w:lang w:val="es-CO"/>
         </w:rPr>
       </w:pPr>
     </w:p>
@@ -2092,6 +2167,9 @@
   <w:style w:type="paragraph" w:default="1" w:styleId="Normal">
     <w:name w:val="Normal"/>
     <w:qFormat/>
+    <w:rPr>
+      <w:lang w:val="es-CO"/>
+    </w:rPr>
   </w:style>
   <w:style w:type="paragraph" w:styleId="Ttulo3">
     <w:name w:val="heading 3"/>
@@ -2115,7 +2193,6 @@
   <w:style w:type="character" w:default="1" w:styleId="Fuentedeprrafopredeter">
     <w:name w:val="Default Paragraph Font"/>
     <w:uiPriority w:val="1"/>
-    <w:semiHidden/>
     <w:unhideWhenUsed/>
   </w:style>
   <w:style w:type="table" w:default="1" w:styleId="Tablanormal">

</xml_diff>

<commit_message>
doc: se finaliza los pantallazos de los procedimientos/funciones
</commit_message>
<xml_diff>
--- a/Bases de datos/Documentación/Ejercicio Procedimientos almacenados y Funciones.docx
+++ b/Bases de datos/Documentación/Ejercicio Procedimientos almacenados y Funciones.docx
@@ -2874,7 +2874,7 @@
           </mc:Choice>
           <mc:Fallback>
             <w:pict>
-              <v:rect w14:anchorId="717A2D9B" id="Rectángulo 1" o:spid="_x0000_s1026" style="position:absolute;margin-left:-3pt;margin-top:109.8pt;width:454.6pt;height:15.9pt;z-index:251659264;visibility:visible;mso-wrap-style:square;mso-wrap-distance-left:9pt;mso-wrap-distance-top:0;mso-wrap-distance-right:9pt;mso-wrap-distance-bottom:0;mso-position-horizontal:absolute;mso-position-horizontal-relative:text;mso-position-vertical:absolute;mso-position-vertical-relative:text;v-text-anchor:middle" o:gfxdata="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" filled="f" strokecolor="#e00" strokeweight="1.5pt">
+              <v:rect w14:anchorId="577794B4" id="Rectángulo 1" o:spid="_x0000_s1026" style="position:absolute;margin-left:-3pt;margin-top:109.8pt;width:454.6pt;height:15.9pt;z-index:251659264;visibility:visible;mso-wrap-style:square;mso-wrap-distance-left:9pt;mso-wrap-distance-top:0;mso-wrap-distance-right:9pt;mso-wrap-distance-bottom:0;mso-position-horizontal:absolute;mso-position-horizontal-relative:text;mso-position-vertical:absolute;mso-position-vertical-relative:text;v-text-anchor:middle" o:gfxdata="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" filled="f" strokecolor="#e00" strokeweight="1.5pt">
                 <v:stroke joinstyle="round"/>
               </v:rect>
             </w:pict>
@@ -3364,7 +3364,7 @@
           </mc:Choice>
           <mc:Fallback>
             <w:pict>
-              <v:rect w14:anchorId="550831B1" id="Rectángulo 2" o:spid="_x0000_s1026" style="position:absolute;margin-left:224.7pt;margin-top:93.9pt;width:51.05pt;height:36pt;z-index:251660288;visibility:visible;mso-wrap-style:square;mso-wrap-distance-left:9pt;mso-wrap-distance-top:0;mso-wrap-distance-right:9pt;mso-wrap-distance-bottom:0;mso-position-horizontal:absolute;mso-position-horizontal-relative:text;mso-position-vertical:absolute;mso-position-vertical-relative:text;v-text-anchor:middle" o:gfxdata="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" filled="f" strokecolor="#e00">
+              <v:rect w14:anchorId="4F818FB8" id="Rectángulo 2" o:spid="_x0000_s1026" style="position:absolute;margin-left:224.7pt;margin-top:93.9pt;width:51.05pt;height:36pt;z-index:251660288;visibility:visible;mso-wrap-style:square;mso-wrap-distance-left:9pt;mso-wrap-distance-top:0;mso-wrap-distance-right:9pt;mso-wrap-distance-bottom:0;mso-position-horizontal:absolute;mso-position-horizontal-relative:text;mso-position-vertical:absolute;mso-position-vertical-relative:text;v-text-anchor:middle" o:gfxdata="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" filled="f" strokecolor="#e00">
                 <v:stroke joinstyle="round"/>
               </v:rect>
             </w:pict>
@@ -3904,6 +3904,16 @@
     </w:p>
     <w:p>
       <w:pPr>
+        <w:spacing w:before="100" w:beforeAutospacing="1" w:after="100" w:afterAutospacing="1" w:line="240" w:lineRule="auto"/>
+        <w:rPr>
+          <w:rFonts w:ascii="Arial" w:eastAsia="Times New Roman" w:hAnsi="Arial" w:cs="Arial"/>
+          <w:sz w:val="24"/>
+          <w:szCs w:val="24"/>
+        </w:rPr>
+      </w:pPr>
+    </w:p>
+    <w:p>
+      <w:pPr>
         <w:numPr>
           <w:ilvl w:val="0"/>
           <w:numId w:val="4"/>
@@ -3923,7 +3933,7 @@
           <w:sz w:val="24"/>
           <w:szCs w:val="24"/>
         </w:rPr>
-        <w:t>Función contar dispositivos en minuta</w:t>
+        <w:t>Función obtener estado ambiente</w:t>
       </w:r>
       <w:r>
         <w:rPr>
@@ -3940,7 +3950,7 @@
           <w:szCs w:val="24"/>
         </w:rPr>
         <w:br/>
-        <w:t>Esta función calcula cuántos dispositivos fueron entregados y cuántos fueron recibidos en una minuta específica. Su finalidad es detectar diferencias que puedan indicar pérdidas o robos.</w:t>
+        <w:t>Esta función retorna el estado actual de un ambiente (disponible, en uso, mantenimiento), basándose en los horarios y reportes. Es clave para asignación de espacios.</w:t>
       </w:r>
     </w:p>
     <w:p>
@@ -3974,7 +3984,21 @@
           <w:rFonts w:ascii="Arial" w:hAnsi="Arial" w:cs="Arial"/>
           <w:szCs w:val="18"/>
         </w:rPr>
-        <w:t>-- Función 1: contar dispositivos en minuta</w:t>
+        <w:t xml:space="preserve">-- Función </w:t>
+      </w:r>
+      <w:r>
+        <w:rPr>
+          <w:rFonts w:ascii="Arial" w:hAnsi="Arial" w:cs="Arial"/>
+          <w:szCs w:val="18"/>
+        </w:rPr>
+        <w:t>1</w:t>
+      </w:r>
+      <w:r>
+        <w:rPr>
+          <w:rFonts w:ascii="Arial" w:hAnsi="Arial" w:cs="Arial"/>
+          <w:szCs w:val="18"/>
+        </w:rPr>
+        <w:t>: obtener estado ambiente</w:t>
       </w:r>
     </w:p>
     <w:p>
@@ -4006,25 +4030,25 @@
           <w:rFonts w:ascii="Arial" w:hAnsi="Arial" w:cs="Arial"/>
           <w:szCs w:val="18"/>
         </w:rPr>
-        <w:t>CREATE FUNCTION contar_recursos_en_ambiente(id_ambiente INT)</w:t>
-      </w:r>
-    </w:p>
-    <w:p>
-      <w:pPr>
-        <w:ind w:left="360"/>
-        <w:rPr>
-          <w:rFonts w:ascii="Arial" w:hAnsi="Arial" w:cs="Arial"/>
-          <w:szCs w:val="18"/>
-          <w:lang w:val="en-US"/>
-        </w:rPr>
-      </w:pPr>
-      <w:r>
-        <w:rPr>
-          <w:rFonts w:ascii="Arial" w:hAnsi="Arial" w:cs="Arial"/>
-          <w:szCs w:val="18"/>
-          <w:lang w:val="en-US"/>
-        </w:rPr>
-        <w:t>RETURNS INT</w:t>
+        <w:t>CREATE FUNCTION estado_ambiente(id INT)</w:t>
+      </w:r>
+    </w:p>
+    <w:p>
+      <w:pPr>
+        <w:ind w:left="360"/>
+        <w:rPr>
+          <w:rFonts w:ascii="Arial" w:hAnsi="Arial" w:cs="Arial"/>
+          <w:szCs w:val="18"/>
+          <w:lang w:val="en-US"/>
+        </w:rPr>
+      </w:pPr>
+      <w:r>
+        <w:rPr>
+          <w:rFonts w:ascii="Arial" w:hAnsi="Arial" w:cs="Arial"/>
+          <w:szCs w:val="18"/>
+          <w:lang w:val="en-US"/>
+        </w:rPr>
+        <w:t>RETURNS VARCHAR(30)</w:t>
       </w:r>
     </w:p>
     <w:p>
@@ -4069,42 +4093,6 @@
         <w:rPr>
           <w:rFonts w:ascii="Arial" w:hAnsi="Arial" w:cs="Arial"/>
           <w:szCs w:val="18"/>
-          <w:lang w:val="en-US"/>
-        </w:rPr>
-      </w:pPr>
-      <w:r>
-        <w:rPr>
-          <w:rFonts w:ascii="Arial" w:hAnsi="Arial" w:cs="Arial"/>
-          <w:szCs w:val="18"/>
-          <w:lang w:val="en-US"/>
-        </w:rPr>
-        <w:t xml:space="preserve">    DECLARE total INT;</w:t>
-      </w:r>
-    </w:p>
-    <w:p>
-      <w:pPr>
-        <w:ind w:left="360"/>
-        <w:rPr>
-          <w:rFonts w:ascii="Arial" w:hAnsi="Arial" w:cs="Arial"/>
-          <w:szCs w:val="18"/>
-          <w:lang w:val="en-US"/>
-        </w:rPr>
-      </w:pPr>
-      <w:r>
-        <w:rPr>
-          <w:rFonts w:ascii="Arial" w:hAnsi="Arial" w:cs="Arial"/>
-          <w:szCs w:val="18"/>
-          <w:lang w:val="en-US"/>
-        </w:rPr>
-        <w:t xml:space="preserve">    SELECT COUNT(*) INTO total</w:t>
-      </w:r>
-    </w:p>
-    <w:p>
-      <w:pPr>
-        <w:ind w:left="360"/>
-        <w:rPr>
-          <w:rFonts w:ascii="Arial" w:hAnsi="Arial" w:cs="Arial"/>
-          <w:szCs w:val="18"/>
         </w:rPr>
       </w:pPr>
       <w:r>
@@ -4120,39 +4108,39 @@
           <w:rFonts w:ascii="Arial" w:hAnsi="Arial" w:cs="Arial"/>
           <w:szCs w:val="18"/>
         </w:rPr>
-        <w:t>FROM recursos</w:t>
-      </w:r>
-    </w:p>
-    <w:p>
-      <w:pPr>
-        <w:ind w:left="360"/>
-        <w:rPr>
-          <w:rFonts w:ascii="Arial" w:hAnsi="Arial" w:cs="Arial"/>
-          <w:szCs w:val="18"/>
-        </w:rPr>
-      </w:pPr>
-      <w:r>
-        <w:rPr>
-          <w:rFonts w:ascii="Arial" w:hAnsi="Arial" w:cs="Arial"/>
-          <w:szCs w:val="18"/>
-        </w:rPr>
-        <w:t xml:space="preserve">    WHERE ambiente_id = id_ambiente;</w:t>
-      </w:r>
-    </w:p>
-    <w:p>
-      <w:pPr>
-        <w:ind w:left="360"/>
-        <w:rPr>
-          <w:rFonts w:ascii="Arial" w:hAnsi="Arial" w:cs="Arial"/>
-          <w:szCs w:val="18"/>
-        </w:rPr>
-      </w:pPr>
-      <w:r>
-        <w:rPr>
-          <w:rFonts w:ascii="Arial" w:hAnsi="Arial" w:cs="Arial"/>
-          <w:szCs w:val="18"/>
-        </w:rPr>
-        <w:t xml:space="preserve">    RETURN total;</w:t>
+        <w:t>DECLARE estado_actual VARCHAR(30);</w:t>
+      </w:r>
+    </w:p>
+    <w:p>
+      <w:pPr>
+        <w:ind w:left="360"/>
+        <w:rPr>
+          <w:rFonts w:ascii="Arial" w:hAnsi="Arial" w:cs="Arial"/>
+          <w:szCs w:val="18"/>
+        </w:rPr>
+      </w:pPr>
+      <w:r>
+        <w:rPr>
+          <w:rFonts w:ascii="Arial" w:hAnsi="Arial" w:cs="Arial"/>
+          <w:szCs w:val="18"/>
+        </w:rPr>
+        <w:t xml:space="preserve">    SELECT estado INTO estado_actual FROM ambiente WHERE id_ambiente = id;</w:t>
+      </w:r>
+    </w:p>
+    <w:p>
+      <w:pPr>
+        <w:ind w:left="360"/>
+        <w:rPr>
+          <w:rFonts w:ascii="Arial" w:hAnsi="Arial" w:cs="Arial"/>
+          <w:szCs w:val="18"/>
+        </w:rPr>
+      </w:pPr>
+      <w:r>
+        <w:rPr>
+          <w:rFonts w:ascii="Arial" w:hAnsi="Arial" w:cs="Arial"/>
+          <w:szCs w:val="18"/>
+        </w:rPr>
+        <w:t xml:space="preserve">    RETURN estado_actual;</w:t>
       </w:r>
     </w:p>
     <w:p>
@@ -4212,6 +4200,7 @@
           <w:sz w:val="24"/>
           <w:szCs w:val="24"/>
         </w:rPr>
+        <w:lastRenderedPageBreak/>
         <w:t>EJECUCIÓN:</w:t>
       </w:r>
     </w:p>
@@ -4224,6 +4213,100 @@
           <w:szCs w:val="24"/>
         </w:rPr>
       </w:pPr>
+      <w:r>
+        <w:rPr>
+          <w:rFonts w:ascii="Arial" w:eastAsia="Times New Roman" w:hAnsi="Arial" w:cs="Arial"/>
+          <w:sz w:val="24"/>
+          <w:szCs w:val="24"/>
+        </w:rPr>
+        <w:drawing>
+          <wp:inline distT="0" distB="0" distL="0" distR="0" wp14:anchorId="3455DF70" wp14:editId="784B781A">
+            <wp:extent cx="5612130" cy="1478915"/>
+            <wp:effectExtent l="0" t="0" r="7620" b="6985"/>
+            <wp:docPr id="1736327538" name="Imagen 1"/>
+            <wp:cNvGraphicFramePr>
+              <a:graphicFrameLocks xmlns:a="http://schemas.openxmlformats.org/drawingml/2006/main" noChangeAspect="1"/>
+            </wp:cNvGraphicFramePr>
+            <a:graphic xmlns:a="http://schemas.openxmlformats.org/drawingml/2006/main">
+              <a:graphicData uri="http://schemas.openxmlformats.org/drawingml/2006/picture">
+                <pic:pic xmlns:pic="http://schemas.openxmlformats.org/drawingml/2006/picture">
+                  <pic:nvPicPr>
+                    <pic:cNvPr id="1736327538" name=""/>
+                    <pic:cNvPicPr/>
+                  </pic:nvPicPr>
+                  <pic:blipFill>
+                    <a:blip r:embed="rId22"/>
+                    <a:stretch>
+                      <a:fillRect/>
+                    </a:stretch>
+                  </pic:blipFill>
+                  <pic:spPr>
+                    <a:xfrm>
+                      <a:off x="0" y="0"/>
+                      <a:ext cx="5612130" cy="1478915"/>
+                    </a:xfrm>
+                    <a:prstGeom prst="rect">
+                      <a:avLst/>
+                    </a:prstGeom>
+                  </pic:spPr>
+                </pic:pic>
+              </a:graphicData>
+            </a:graphic>
+          </wp:inline>
+        </w:drawing>
+      </w:r>
+    </w:p>
+    <w:p>
+      <w:pPr>
+        <w:spacing w:before="100" w:beforeAutospacing="1" w:after="100" w:afterAutospacing="1" w:line="240" w:lineRule="auto"/>
+        <w:rPr>
+          <w:rFonts w:ascii="Arial" w:eastAsia="Times New Roman" w:hAnsi="Arial" w:cs="Arial"/>
+          <w:sz w:val="24"/>
+          <w:szCs w:val="24"/>
+        </w:rPr>
+      </w:pPr>
+      <w:r>
+        <w:rPr>
+          <w:rFonts w:ascii="Arial" w:eastAsia="Times New Roman" w:hAnsi="Arial" w:cs="Arial"/>
+          <w:sz w:val="24"/>
+          <w:szCs w:val="24"/>
+        </w:rPr>
+        <w:drawing>
+          <wp:inline distT="0" distB="0" distL="0" distR="0" wp14:anchorId="45EAF71B" wp14:editId="35D9EE16">
+            <wp:extent cx="2219635" cy="619211"/>
+            <wp:effectExtent l="0" t="0" r="9525" b="9525"/>
+            <wp:docPr id="282878339" name="Imagen 1"/>
+            <wp:cNvGraphicFramePr>
+              <a:graphicFrameLocks xmlns:a="http://schemas.openxmlformats.org/drawingml/2006/main" noChangeAspect="1"/>
+            </wp:cNvGraphicFramePr>
+            <a:graphic xmlns:a="http://schemas.openxmlformats.org/drawingml/2006/main">
+              <a:graphicData uri="http://schemas.openxmlformats.org/drawingml/2006/picture">
+                <pic:pic xmlns:pic="http://schemas.openxmlformats.org/drawingml/2006/picture">
+                  <pic:nvPicPr>
+                    <pic:cNvPr id="282878339" name=""/>
+                    <pic:cNvPicPr/>
+                  </pic:nvPicPr>
+                  <pic:blipFill>
+                    <a:blip r:embed="rId23"/>
+                    <a:stretch>
+                      <a:fillRect/>
+                    </a:stretch>
+                  </pic:blipFill>
+                  <pic:spPr>
+                    <a:xfrm>
+                      <a:off x="0" y="0"/>
+                      <a:ext cx="2219635" cy="619211"/>
+                    </a:xfrm>
+                    <a:prstGeom prst="rect">
+                      <a:avLst/>
+                    </a:prstGeom>
+                  </pic:spPr>
+                </pic:pic>
+              </a:graphicData>
+            </a:graphic>
+          </wp:inline>
+        </w:drawing>
+      </w:r>
     </w:p>
     <w:p>
       <w:pPr>
@@ -4246,7 +4329,7 @@
           <w:sz w:val="24"/>
           <w:szCs w:val="24"/>
         </w:rPr>
-        <w:t>Función calcular tiempo permanencia</w:t>
+        <w:t>Función verificar recursos por ambiente</w:t>
       </w:r>
       <w:r>
         <w:rPr>
@@ -4263,7 +4346,7 @@
           <w:szCs w:val="24"/>
         </w:rPr>
         <w:br/>
-        <w:t>Esta función calcula el tiempo exacto que un estudiante, estuvo dentro del centro, usando la hora de entrada y salida. Esto apoya el control disciplinario y de seguridad.</w:t>
+        <w:t>Esta función devuelve la cantidad y tipo de recursos que están asignados a un ambiente determinado, permitiendo validar si el inventario es correcto al generar minutas o asignaciones.</w:t>
       </w:r>
     </w:p>
     <w:p>
@@ -4297,21 +4380,37 @@
           <w:rFonts w:ascii="Arial" w:hAnsi="Arial" w:cs="Arial"/>
           <w:szCs w:val="18"/>
         </w:rPr>
-        <w:t>-- Función 2: calcular tiempo permanencia (días)</w:t>
-      </w:r>
-    </w:p>
-    <w:p>
-      <w:pPr>
-        <w:ind w:left="360"/>
-        <w:rPr>
-          <w:rFonts w:ascii="Arial" w:hAnsi="Arial" w:cs="Arial"/>
-          <w:szCs w:val="18"/>
-        </w:rPr>
-      </w:pPr>
-      <w:r>
-        <w:rPr>
-          <w:rFonts w:ascii="Arial" w:hAnsi="Arial" w:cs="Arial"/>
-          <w:szCs w:val="18"/>
+        <w:t xml:space="preserve">-- Función </w:t>
+      </w:r>
+      <w:r>
+        <w:rPr>
+          <w:rFonts w:ascii="Arial" w:hAnsi="Arial" w:cs="Arial"/>
+          <w:szCs w:val="18"/>
+        </w:rPr>
+        <w:t>2</w:t>
+      </w:r>
+      <w:r>
+        <w:rPr>
+          <w:rFonts w:ascii="Arial" w:hAnsi="Arial" w:cs="Arial"/>
+          <w:szCs w:val="18"/>
+        </w:rPr>
+        <w:t>: verificar recursos por ambiente</w:t>
+      </w:r>
+    </w:p>
+    <w:p>
+      <w:pPr>
+        <w:ind w:left="360"/>
+        <w:rPr>
+          <w:rFonts w:ascii="Arial" w:hAnsi="Arial" w:cs="Arial"/>
+          <w:szCs w:val="18"/>
+          <w:lang w:val="en-US"/>
+        </w:rPr>
+      </w:pPr>
+      <w:r>
+        <w:rPr>
+          <w:rFonts w:ascii="Arial" w:hAnsi="Arial" w:cs="Arial"/>
+          <w:szCs w:val="18"/>
+          <w:lang w:val="en-US"/>
         </w:rPr>
         <w:t>DELIMITER //</w:t>
       </w:r>
@@ -4322,14 +4421,16 @@
         <w:rPr>
           <w:rFonts w:ascii="Arial" w:hAnsi="Arial" w:cs="Arial"/>
           <w:szCs w:val="18"/>
-        </w:rPr>
-      </w:pPr>
-      <w:r>
-        <w:rPr>
-          <w:rFonts w:ascii="Arial" w:hAnsi="Arial" w:cs="Arial"/>
-          <w:szCs w:val="18"/>
-        </w:rPr>
-        <w:t>CREATE FUNCTION calcular_dias_permanencia(id_aprendiz INT)</w:t>
+          <w:lang w:val="en-US"/>
+        </w:rPr>
+      </w:pPr>
+      <w:r>
+        <w:rPr>
+          <w:rFonts w:ascii="Arial" w:hAnsi="Arial" w:cs="Arial"/>
+          <w:szCs w:val="18"/>
+          <w:lang w:val="en-US"/>
+        </w:rPr>
+        <w:t>CREATE FUNCTION total_recursos_ambiente(id INT)</w:t>
       </w:r>
     </w:p>
     <w:p>
@@ -4419,7 +4520,7 @@
           <w:szCs w:val="18"/>
           <w:lang w:val="en-US"/>
         </w:rPr>
-        <w:t xml:space="preserve">    SELECT COUNT(*) INTO total FROM registro_asistencia WHERE apr_id = id_aprendiz;</w:t>
+        <w:t xml:space="preserve">    SELECT COUNT(*) INTO total FROM recursos WHERE ambiente_id = id;</w:t>
       </w:r>
     </w:p>
     <w:p>
@@ -4504,6 +4605,111 @@
           <w:szCs w:val="24"/>
         </w:rPr>
         <w:t>EJECUCIÓN:</w:t>
+      </w:r>
+    </w:p>
+    <w:p>
+      <w:pPr>
+        <w:spacing w:before="100" w:beforeAutospacing="1" w:after="100" w:afterAutospacing="1" w:line="240" w:lineRule="auto"/>
+        <w:rPr>
+          <w:rFonts w:ascii="Arial" w:eastAsia="Times New Roman" w:hAnsi="Arial" w:cs="Arial"/>
+          <w:sz w:val="24"/>
+          <w:szCs w:val="24"/>
+        </w:rPr>
+      </w:pPr>
+      <w:r>
+        <w:rPr>
+          <w:rFonts w:ascii="Arial" w:eastAsia="Times New Roman" w:hAnsi="Arial" w:cs="Arial"/>
+          <w:sz w:val="24"/>
+          <w:szCs w:val="24"/>
+        </w:rPr>
+        <w:lastRenderedPageBreak/>
+        <w:drawing>
+          <wp:inline distT="0" distB="0" distL="0" distR="0" wp14:anchorId="3E9F3B72" wp14:editId="7DB85782">
+            <wp:extent cx="5612130" cy="1018540"/>
+            <wp:effectExtent l="0" t="0" r="7620" b="0"/>
+            <wp:docPr id="698277744" name="Imagen 1"/>
+            <wp:cNvGraphicFramePr>
+              <a:graphicFrameLocks xmlns:a="http://schemas.openxmlformats.org/drawingml/2006/main" noChangeAspect="1"/>
+            </wp:cNvGraphicFramePr>
+            <a:graphic xmlns:a="http://schemas.openxmlformats.org/drawingml/2006/main">
+              <a:graphicData uri="http://schemas.openxmlformats.org/drawingml/2006/picture">
+                <pic:pic xmlns:pic="http://schemas.openxmlformats.org/drawingml/2006/picture">
+                  <pic:nvPicPr>
+                    <pic:cNvPr id="698277744" name=""/>
+                    <pic:cNvPicPr/>
+                  </pic:nvPicPr>
+                  <pic:blipFill>
+                    <a:blip r:embed="rId24"/>
+                    <a:stretch>
+                      <a:fillRect/>
+                    </a:stretch>
+                  </pic:blipFill>
+                  <pic:spPr>
+                    <a:xfrm>
+                      <a:off x="0" y="0"/>
+                      <a:ext cx="5612130" cy="1018540"/>
+                    </a:xfrm>
+                    <a:prstGeom prst="rect">
+                      <a:avLst/>
+                    </a:prstGeom>
+                  </pic:spPr>
+                </pic:pic>
+              </a:graphicData>
+            </a:graphic>
+          </wp:inline>
+        </w:drawing>
+      </w:r>
+    </w:p>
+    <w:p>
+      <w:pPr>
+        <w:spacing w:before="100" w:beforeAutospacing="1" w:after="100" w:afterAutospacing="1" w:line="240" w:lineRule="auto"/>
+        <w:rPr>
+          <w:rFonts w:ascii="Arial" w:eastAsia="Times New Roman" w:hAnsi="Arial" w:cs="Arial"/>
+          <w:sz w:val="24"/>
+          <w:szCs w:val="24"/>
+        </w:rPr>
+      </w:pPr>
+      <w:r>
+        <w:rPr>
+          <w:rFonts w:ascii="Arial" w:eastAsia="Times New Roman" w:hAnsi="Arial" w:cs="Arial"/>
+          <w:sz w:val="24"/>
+          <w:szCs w:val="24"/>
+        </w:rPr>
+        <w:drawing>
+          <wp:inline distT="0" distB="0" distL="0" distR="0" wp14:anchorId="625811F2" wp14:editId="67B54ED6">
+            <wp:extent cx="1914792" cy="590632"/>
+            <wp:effectExtent l="0" t="0" r="9525" b="0"/>
+            <wp:docPr id="2132806910" name="Imagen 1"/>
+            <wp:cNvGraphicFramePr>
+              <a:graphicFrameLocks xmlns:a="http://schemas.openxmlformats.org/drawingml/2006/main" noChangeAspect="1"/>
+            </wp:cNvGraphicFramePr>
+            <a:graphic xmlns:a="http://schemas.openxmlformats.org/drawingml/2006/main">
+              <a:graphicData uri="http://schemas.openxmlformats.org/drawingml/2006/picture">
+                <pic:pic xmlns:pic="http://schemas.openxmlformats.org/drawingml/2006/picture">
+                  <pic:nvPicPr>
+                    <pic:cNvPr id="2132806910" name=""/>
+                    <pic:cNvPicPr/>
+                  </pic:nvPicPr>
+                  <pic:blipFill>
+                    <a:blip r:embed="rId25"/>
+                    <a:stretch>
+                      <a:fillRect/>
+                    </a:stretch>
+                  </pic:blipFill>
+                  <pic:spPr>
+                    <a:xfrm>
+                      <a:off x="0" y="0"/>
+                      <a:ext cx="1914792" cy="590632"/>
+                    </a:xfrm>
+                    <a:prstGeom prst="rect">
+                      <a:avLst/>
+                    </a:prstGeom>
+                  </pic:spPr>
+                </pic:pic>
+              </a:graphicData>
+            </a:graphic>
+          </wp:inline>
+        </w:drawing>
       </w:r>
     </w:p>
     <w:p>
@@ -4537,7 +4743,7 @@
           <w:sz w:val="24"/>
           <w:szCs w:val="24"/>
         </w:rPr>
-        <w:t>Función obtener estado ambiente</w:t>
+        <w:t>Función obtener incidentes por ambiente</w:t>
       </w:r>
       <w:r>
         <w:rPr>
@@ -4554,7 +4760,7 @@
           <w:szCs w:val="24"/>
         </w:rPr>
         <w:br/>
-        <w:t>Esta función retorna el estado actual de un ambiente (disponible, en uso, mantenimiento), basándose en los horarios y reportes. Es clave para asignación de espacios.</w:t>
+        <w:t>Esta función devuelve todos los incidentes reportados en un ambiente específico, junto con su fecha, descripción y estado. Apoya a mantenimiento o seguridad.</w:t>
       </w:r>
     </w:p>
     <w:p>
@@ -4588,221 +4794,337 @@
           <w:rFonts w:ascii="Arial" w:hAnsi="Arial" w:cs="Arial"/>
           <w:szCs w:val="18"/>
         </w:rPr>
-        <w:t>-- Función 3: obtener estado ambiente</w:t>
-      </w:r>
-    </w:p>
-    <w:p>
-      <w:pPr>
-        <w:ind w:left="360"/>
-        <w:rPr>
-          <w:rFonts w:ascii="Arial" w:hAnsi="Arial" w:cs="Arial"/>
-          <w:szCs w:val="18"/>
-        </w:rPr>
-      </w:pPr>
-      <w:r>
-        <w:rPr>
-          <w:rFonts w:ascii="Arial" w:hAnsi="Arial" w:cs="Arial"/>
-          <w:szCs w:val="18"/>
+        <w:t xml:space="preserve">-- Función </w:t>
+      </w:r>
+      <w:r>
+        <w:rPr>
+          <w:rFonts w:ascii="Arial" w:hAnsi="Arial" w:cs="Arial"/>
+          <w:szCs w:val="18"/>
+        </w:rPr>
+        <w:t>3</w:t>
+      </w:r>
+      <w:r>
+        <w:rPr>
+          <w:rFonts w:ascii="Arial" w:hAnsi="Arial" w:cs="Arial"/>
+          <w:szCs w:val="18"/>
+        </w:rPr>
+        <w:t>: obtener incidentes por ambiente</w:t>
+      </w:r>
+    </w:p>
+    <w:p>
+      <w:pPr>
+        <w:ind w:left="360"/>
+        <w:rPr>
+          <w:rFonts w:ascii="Arial" w:hAnsi="Arial" w:cs="Arial"/>
+          <w:szCs w:val="18"/>
+          <w:lang w:val="en-US"/>
+        </w:rPr>
+      </w:pPr>
+      <w:r>
+        <w:rPr>
+          <w:rFonts w:ascii="Arial" w:hAnsi="Arial" w:cs="Arial"/>
+          <w:szCs w:val="18"/>
+          <w:lang w:val="en-US"/>
+        </w:rPr>
+        <w:t>DELIMITER //</w:t>
+      </w:r>
+    </w:p>
+    <w:p>
+      <w:pPr>
+        <w:ind w:left="360"/>
+        <w:rPr>
+          <w:rFonts w:ascii="Arial" w:hAnsi="Arial" w:cs="Arial"/>
+          <w:szCs w:val="18"/>
+          <w:lang w:val="en-US"/>
+        </w:rPr>
+      </w:pPr>
+      <w:r>
+        <w:rPr>
+          <w:rFonts w:ascii="Arial" w:hAnsi="Arial" w:cs="Arial"/>
+          <w:szCs w:val="18"/>
+          <w:lang w:val="en-US"/>
+        </w:rPr>
+        <w:t>CREATE FUNCTION contar_incidentes_ambiente(id INT)</w:t>
+      </w:r>
+    </w:p>
+    <w:p>
+      <w:pPr>
+        <w:ind w:left="360"/>
+        <w:rPr>
+          <w:rFonts w:ascii="Arial" w:hAnsi="Arial" w:cs="Arial"/>
+          <w:szCs w:val="18"/>
+          <w:lang w:val="en-US"/>
+        </w:rPr>
+      </w:pPr>
+      <w:r>
+        <w:rPr>
+          <w:rFonts w:ascii="Arial" w:hAnsi="Arial" w:cs="Arial"/>
+          <w:szCs w:val="18"/>
+          <w:lang w:val="en-US"/>
+        </w:rPr>
+        <w:t>RETURNS INT</w:t>
+      </w:r>
+    </w:p>
+    <w:p>
+      <w:pPr>
+        <w:ind w:left="360"/>
+        <w:rPr>
+          <w:rFonts w:ascii="Arial" w:hAnsi="Arial" w:cs="Arial"/>
+          <w:szCs w:val="18"/>
+          <w:lang w:val="en-US"/>
+        </w:rPr>
+      </w:pPr>
+      <w:r>
+        <w:rPr>
+          <w:rFonts w:ascii="Arial" w:hAnsi="Arial" w:cs="Arial"/>
+          <w:szCs w:val="18"/>
+          <w:lang w:val="en-US"/>
+        </w:rPr>
+        <w:t>READS SQL DATA</w:t>
+      </w:r>
+    </w:p>
+    <w:p>
+      <w:pPr>
+        <w:ind w:left="360"/>
+        <w:rPr>
+          <w:rFonts w:ascii="Arial" w:hAnsi="Arial" w:cs="Arial"/>
+          <w:szCs w:val="18"/>
+          <w:lang w:val="en-US"/>
+        </w:rPr>
+      </w:pPr>
+      <w:r>
+        <w:rPr>
+          <w:rFonts w:ascii="Arial" w:hAnsi="Arial" w:cs="Arial"/>
+          <w:szCs w:val="18"/>
+          <w:lang w:val="en-US"/>
+        </w:rPr>
+        <w:t>BEGIN</w:t>
+      </w:r>
+    </w:p>
+    <w:p>
+      <w:pPr>
+        <w:ind w:left="360"/>
+        <w:rPr>
+          <w:rFonts w:ascii="Arial" w:hAnsi="Arial" w:cs="Arial"/>
+          <w:szCs w:val="18"/>
+          <w:lang w:val="en-US"/>
+        </w:rPr>
+      </w:pPr>
+      <w:r>
+        <w:rPr>
+          <w:rFonts w:ascii="Arial" w:hAnsi="Arial" w:cs="Arial"/>
+          <w:szCs w:val="18"/>
+          <w:lang w:val="en-US"/>
+        </w:rPr>
+        <w:t xml:space="preserve">    DECLARE total INT;</w:t>
+      </w:r>
+    </w:p>
+    <w:p>
+      <w:pPr>
+        <w:ind w:left="360"/>
+        <w:rPr>
+          <w:rFonts w:ascii="Arial" w:hAnsi="Arial" w:cs="Arial"/>
+          <w:szCs w:val="18"/>
+          <w:lang w:val="en-US"/>
+        </w:rPr>
+      </w:pPr>
+      <w:r>
+        <w:rPr>
+          <w:rFonts w:ascii="Arial" w:hAnsi="Arial" w:cs="Arial"/>
+          <w:szCs w:val="18"/>
+          <w:lang w:val="en-US"/>
+        </w:rPr>
+        <w:t xml:space="preserve">    SELECT COUNT(*) INTO total FROM registro_incidente WHERE ambiente_id = id;</w:t>
+      </w:r>
+    </w:p>
+    <w:p>
+      <w:pPr>
+        <w:ind w:left="360"/>
+        <w:rPr>
+          <w:rFonts w:ascii="Arial" w:hAnsi="Arial" w:cs="Arial"/>
+          <w:szCs w:val="18"/>
+        </w:rPr>
+      </w:pPr>
+      <w:r>
+        <w:rPr>
+          <w:rFonts w:ascii="Arial" w:hAnsi="Arial" w:cs="Arial"/>
+          <w:szCs w:val="18"/>
+          <w:lang w:val="en-US"/>
+        </w:rPr>
+        <w:t xml:space="preserve">    </w:t>
+      </w:r>
+      <w:r>
+        <w:rPr>
+          <w:rFonts w:ascii="Arial" w:hAnsi="Arial" w:cs="Arial"/>
+          <w:szCs w:val="18"/>
+        </w:rPr>
+        <w:t>RETURN total;</w:t>
+      </w:r>
+    </w:p>
+    <w:p>
+      <w:pPr>
+        <w:ind w:left="360"/>
+        <w:rPr>
+          <w:rFonts w:ascii="Arial" w:hAnsi="Arial" w:cs="Arial"/>
+          <w:szCs w:val="18"/>
+        </w:rPr>
+      </w:pPr>
+      <w:r>
+        <w:rPr>
+          <w:rFonts w:ascii="Arial" w:hAnsi="Arial" w:cs="Arial"/>
+          <w:szCs w:val="18"/>
+        </w:rPr>
+        <w:t>END //</w:t>
+      </w:r>
+    </w:p>
+    <w:p>
+      <w:pPr>
+        <w:ind w:left="360"/>
+        <w:rPr>
+          <w:rFonts w:ascii="Arial" w:hAnsi="Arial" w:cs="Arial"/>
+          <w:szCs w:val="18"/>
+        </w:rPr>
+      </w:pPr>
+      <w:r>
+        <w:rPr>
+          <w:rFonts w:ascii="Arial" w:hAnsi="Arial" w:cs="Arial"/>
+          <w:szCs w:val="18"/>
+        </w:rPr>
+        <w:t>DELIMITER ;</w:t>
+      </w:r>
+    </w:p>
+    <w:p>
+      <w:pPr>
+        <w:spacing w:before="100" w:beforeAutospacing="1" w:after="100" w:afterAutospacing="1" w:line="240" w:lineRule="auto"/>
+        <w:rPr>
+          <w:rFonts w:ascii="Arial" w:eastAsia="Times New Roman" w:hAnsi="Arial" w:cs="Arial"/>
+          <w:sz w:val="24"/>
+          <w:szCs w:val="24"/>
+        </w:rPr>
+      </w:pPr>
+    </w:p>
+    <w:p>
+      <w:pPr>
+        <w:spacing w:before="100" w:beforeAutospacing="1" w:after="100" w:afterAutospacing="1" w:line="240" w:lineRule="auto"/>
+        <w:rPr>
+          <w:rFonts w:ascii="Arial" w:eastAsia="Times New Roman" w:hAnsi="Arial" w:cs="Arial"/>
+          <w:sz w:val="24"/>
+          <w:szCs w:val="24"/>
+        </w:rPr>
+      </w:pPr>
+      <w:r>
+        <w:rPr>
+          <w:rFonts w:ascii="Arial" w:eastAsia="Times New Roman" w:hAnsi="Arial" w:cs="Arial"/>
+          <w:sz w:val="24"/>
+          <w:szCs w:val="24"/>
+        </w:rPr>
+        <w:t>EJECUCIÓN:</w:t>
+      </w:r>
+    </w:p>
+    <w:p>
+      <w:pPr>
+        <w:spacing w:before="100" w:beforeAutospacing="1" w:after="100" w:afterAutospacing="1" w:line="240" w:lineRule="auto"/>
+        <w:rPr>
+          <w:rFonts w:ascii="Arial" w:eastAsia="Times New Roman" w:hAnsi="Arial" w:cs="Arial"/>
+          <w:sz w:val="24"/>
+          <w:szCs w:val="24"/>
+        </w:rPr>
+      </w:pPr>
+      <w:r>
+        <w:rPr>
+          <w:rFonts w:ascii="Arial" w:eastAsia="Times New Roman" w:hAnsi="Arial" w:cs="Arial"/>
+          <w:sz w:val="24"/>
+          <w:szCs w:val="24"/>
         </w:rPr>
         <w:lastRenderedPageBreak/>
-        <w:t>DELIMITER //</w:t>
-      </w:r>
-    </w:p>
-    <w:p>
-      <w:pPr>
-        <w:ind w:left="360"/>
-        <w:rPr>
-          <w:rFonts w:ascii="Arial" w:hAnsi="Arial" w:cs="Arial"/>
-          <w:szCs w:val="18"/>
-        </w:rPr>
-      </w:pPr>
-      <w:r>
-        <w:rPr>
-          <w:rFonts w:ascii="Arial" w:hAnsi="Arial" w:cs="Arial"/>
-          <w:szCs w:val="18"/>
-        </w:rPr>
-        <w:t>CREATE FUNCTION estado_ambiente(id INT)</w:t>
-      </w:r>
-    </w:p>
-    <w:p>
-      <w:pPr>
-        <w:ind w:left="360"/>
-        <w:rPr>
-          <w:rFonts w:ascii="Arial" w:hAnsi="Arial" w:cs="Arial"/>
-          <w:szCs w:val="18"/>
-          <w:lang w:val="en-US"/>
-        </w:rPr>
-      </w:pPr>
-      <w:r>
-        <w:rPr>
-          <w:rFonts w:ascii="Arial" w:hAnsi="Arial" w:cs="Arial"/>
-          <w:szCs w:val="18"/>
-          <w:lang w:val="en-US"/>
-        </w:rPr>
-        <w:t>RETURNS VARCHAR(30)</w:t>
-      </w:r>
-    </w:p>
-    <w:p>
-      <w:pPr>
-        <w:ind w:left="360"/>
-        <w:rPr>
-          <w:rFonts w:ascii="Arial" w:hAnsi="Arial" w:cs="Arial"/>
-          <w:szCs w:val="18"/>
-          <w:lang w:val="en-US"/>
-        </w:rPr>
-      </w:pPr>
-      <w:r>
-        <w:rPr>
-          <w:rFonts w:ascii="Arial" w:hAnsi="Arial" w:cs="Arial"/>
-          <w:szCs w:val="18"/>
-          <w:lang w:val="en-US"/>
-        </w:rPr>
-        <w:t>READS SQL DATA</w:t>
-      </w:r>
-    </w:p>
-    <w:p>
-      <w:pPr>
-        <w:ind w:left="360"/>
-        <w:rPr>
-          <w:rFonts w:ascii="Arial" w:hAnsi="Arial" w:cs="Arial"/>
-          <w:szCs w:val="18"/>
-          <w:lang w:val="en-US"/>
-        </w:rPr>
-      </w:pPr>
-      <w:r>
-        <w:rPr>
-          <w:rFonts w:ascii="Arial" w:hAnsi="Arial" w:cs="Arial"/>
-          <w:szCs w:val="18"/>
-          <w:lang w:val="en-US"/>
-        </w:rPr>
-        <w:t>BEGIN</w:t>
-      </w:r>
-    </w:p>
-    <w:p>
-      <w:pPr>
-        <w:ind w:left="360"/>
-        <w:rPr>
-          <w:rFonts w:ascii="Arial" w:hAnsi="Arial" w:cs="Arial"/>
-          <w:szCs w:val="18"/>
-        </w:rPr>
-      </w:pPr>
-      <w:r>
-        <w:rPr>
-          <w:rFonts w:ascii="Arial" w:hAnsi="Arial" w:cs="Arial"/>
-          <w:szCs w:val="18"/>
-          <w:lang w:val="en-US"/>
-        </w:rPr>
-        <w:t xml:space="preserve">    </w:t>
-      </w:r>
-      <w:r>
-        <w:rPr>
-          <w:rFonts w:ascii="Arial" w:hAnsi="Arial" w:cs="Arial"/>
-          <w:szCs w:val="18"/>
-        </w:rPr>
-        <w:t>DECLARE estado_actual VARCHAR(30);</w:t>
-      </w:r>
-    </w:p>
-    <w:p>
-      <w:pPr>
-        <w:ind w:left="360"/>
-        <w:rPr>
-          <w:rFonts w:ascii="Arial" w:hAnsi="Arial" w:cs="Arial"/>
-          <w:szCs w:val="18"/>
-        </w:rPr>
-      </w:pPr>
-      <w:r>
-        <w:rPr>
-          <w:rFonts w:ascii="Arial" w:hAnsi="Arial" w:cs="Arial"/>
-          <w:szCs w:val="18"/>
-        </w:rPr>
-        <w:t xml:space="preserve">    SELECT estado INTO estado_actual FROM ambiente WHERE id_ambiente = id;</w:t>
-      </w:r>
-    </w:p>
-    <w:p>
-      <w:pPr>
-        <w:ind w:left="360"/>
-        <w:rPr>
-          <w:rFonts w:ascii="Arial" w:hAnsi="Arial" w:cs="Arial"/>
-          <w:szCs w:val="18"/>
-        </w:rPr>
-      </w:pPr>
-      <w:r>
-        <w:rPr>
-          <w:rFonts w:ascii="Arial" w:hAnsi="Arial" w:cs="Arial"/>
-          <w:szCs w:val="18"/>
-        </w:rPr>
-        <w:t xml:space="preserve">    RETURN estado_actual;</w:t>
-      </w:r>
-    </w:p>
-    <w:p>
-      <w:pPr>
-        <w:ind w:left="360"/>
-        <w:rPr>
-          <w:rFonts w:ascii="Arial" w:hAnsi="Arial" w:cs="Arial"/>
-          <w:szCs w:val="18"/>
-        </w:rPr>
-      </w:pPr>
-      <w:r>
-        <w:rPr>
-          <w:rFonts w:ascii="Arial" w:hAnsi="Arial" w:cs="Arial"/>
-          <w:szCs w:val="18"/>
-        </w:rPr>
-        <w:t>END //</w:t>
-      </w:r>
-    </w:p>
-    <w:p>
-      <w:pPr>
-        <w:ind w:left="360"/>
-        <w:rPr>
-          <w:rFonts w:ascii="Arial" w:hAnsi="Arial" w:cs="Arial"/>
-          <w:szCs w:val="18"/>
-        </w:rPr>
-      </w:pPr>
-      <w:r>
-        <w:rPr>
-          <w:rFonts w:ascii="Arial" w:hAnsi="Arial" w:cs="Arial"/>
-          <w:szCs w:val="18"/>
-        </w:rPr>
-        <w:t>DELIMITER ;</w:t>
-      </w:r>
-    </w:p>
-    <w:p>
-      <w:pPr>
-        <w:spacing w:before="100" w:beforeAutospacing="1" w:after="100" w:afterAutospacing="1" w:line="240" w:lineRule="auto"/>
-        <w:rPr>
-          <w:rFonts w:ascii="Arial" w:eastAsia="Times New Roman" w:hAnsi="Arial" w:cs="Arial"/>
-          <w:sz w:val="24"/>
-          <w:szCs w:val="24"/>
-        </w:rPr>
-      </w:pPr>
-    </w:p>
-    <w:p>
-      <w:pPr>
-        <w:spacing w:before="100" w:beforeAutospacing="1" w:after="100" w:afterAutospacing="1" w:line="240" w:lineRule="auto"/>
-        <w:rPr>
-          <w:rFonts w:ascii="Arial" w:eastAsia="Times New Roman" w:hAnsi="Arial" w:cs="Arial"/>
-          <w:sz w:val="24"/>
-          <w:szCs w:val="24"/>
-        </w:rPr>
-      </w:pPr>
-      <w:r>
-        <w:rPr>
-          <w:rFonts w:ascii="Arial" w:eastAsia="Times New Roman" w:hAnsi="Arial" w:cs="Arial"/>
-          <w:sz w:val="24"/>
-          <w:szCs w:val="24"/>
-        </w:rPr>
-        <w:t>EJECUCIÓN:</w:t>
-      </w:r>
-    </w:p>
-    <w:p>
-      <w:pPr>
-        <w:spacing w:before="100" w:beforeAutospacing="1" w:after="100" w:afterAutospacing="1" w:line="240" w:lineRule="auto"/>
-        <w:rPr>
-          <w:rFonts w:ascii="Arial" w:eastAsia="Times New Roman" w:hAnsi="Arial" w:cs="Arial"/>
-          <w:sz w:val="24"/>
-          <w:szCs w:val="24"/>
-        </w:rPr>
-      </w:pPr>
+        <w:drawing>
+          <wp:inline distT="0" distB="0" distL="0" distR="0" wp14:anchorId="5C8AAFE3" wp14:editId="3BA16307">
+            <wp:extent cx="5612130" cy="1553210"/>
+            <wp:effectExtent l="0" t="0" r="7620" b="8890"/>
+            <wp:docPr id="27473020" name="Imagen 1"/>
+            <wp:cNvGraphicFramePr>
+              <a:graphicFrameLocks xmlns:a="http://schemas.openxmlformats.org/drawingml/2006/main" noChangeAspect="1"/>
+            </wp:cNvGraphicFramePr>
+            <a:graphic xmlns:a="http://schemas.openxmlformats.org/drawingml/2006/main">
+              <a:graphicData uri="http://schemas.openxmlformats.org/drawingml/2006/picture">
+                <pic:pic xmlns:pic="http://schemas.openxmlformats.org/drawingml/2006/picture">
+                  <pic:nvPicPr>
+                    <pic:cNvPr id="27473020" name=""/>
+                    <pic:cNvPicPr/>
+                  </pic:nvPicPr>
+                  <pic:blipFill>
+                    <a:blip r:embed="rId26"/>
+                    <a:stretch>
+                      <a:fillRect/>
+                    </a:stretch>
+                  </pic:blipFill>
+                  <pic:spPr>
+                    <a:xfrm>
+                      <a:off x="0" y="0"/>
+                      <a:ext cx="5612130" cy="1553210"/>
+                    </a:xfrm>
+                    <a:prstGeom prst="rect">
+                      <a:avLst/>
+                    </a:prstGeom>
+                  </pic:spPr>
+                </pic:pic>
+              </a:graphicData>
+            </a:graphic>
+          </wp:inline>
+        </w:drawing>
+      </w:r>
+    </w:p>
+    <w:p>
+      <w:pPr>
+        <w:spacing w:before="100" w:beforeAutospacing="1" w:after="100" w:afterAutospacing="1" w:line="240" w:lineRule="auto"/>
+        <w:rPr>
+          <w:rFonts w:ascii="Arial" w:eastAsia="Times New Roman" w:hAnsi="Arial" w:cs="Arial"/>
+          <w:sz w:val="24"/>
+          <w:szCs w:val="24"/>
+        </w:rPr>
+      </w:pPr>
+      <w:r>
+        <w:rPr>
+          <w:rFonts w:ascii="Arial" w:eastAsia="Times New Roman" w:hAnsi="Arial" w:cs="Arial"/>
+          <w:sz w:val="24"/>
+          <w:szCs w:val="24"/>
+        </w:rPr>
+        <w:drawing>
+          <wp:inline distT="0" distB="0" distL="0" distR="0" wp14:anchorId="3EFD5F53" wp14:editId="02654770">
+            <wp:extent cx="1590897" cy="619211"/>
+            <wp:effectExtent l="0" t="0" r="9525" b="9525"/>
+            <wp:docPr id="1374868387" name="Imagen 1"/>
+            <wp:cNvGraphicFramePr>
+              <a:graphicFrameLocks xmlns:a="http://schemas.openxmlformats.org/drawingml/2006/main" noChangeAspect="1"/>
+            </wp:cNvGraphicFramePr>
+            <a:graphic xmlns:a="http://schemas.openxmlformats.org/drawingml/2006/main">
+              <a:graphicData uri="http://schemas.openxmlformats.org/drawingml/2006/picture">
+                <pic:pic xmlns:pic="http://schemas.openxmlformats.org/drawingml/2006/picture">
+                  <pic:nvPicPr>
+                    <pic:cNvPr id="1374868387" name=""/>
+                    <pic:cNvPicPr/>
+                  </pic:nvPicPr>
+                  <pic:blipFill>
+                    <a:blip r:embed="rId27"/>
+                    <a:stretch>
+                      <a:fillRect/>
+                    </a:stretch>
+                  </pic:blipFill>
+                  <pic:spPr>
+                    <a:xfrm>
+                      <a:off x="0" y="0"/>
+                      <a:ext cx="1590897" cy="619211"/>
+                    </a:xfrm>
+                    <a:prstGeom prst="rect">
+                      <a:avLst/>
+                    </a:prstGeom>
+                  </pic:spPr>
+                </pic:pic>
+              </a:graphicData>
+            </a:graphic>
+          </wp:inline>
+        </w:drawing>
+      </w:r>
     </w:p>
     <w:p>
       <w:pPr>
@@ -4825,7 +5147,17 @@
           <w:sz w:val="24"/>
           <w:szCs w:val="24"/>
         </w:rPr>
-        <w:t>Función verificar recursos por ambiente</w:t>
+        <w:t>Función</w:t>
+      </w:r>
+      <w:r>
+        <w:rPr>
+          <w:rFonts w:ascii="Arial" w:eastAsia="Times New Roman" w:hAnsi="Arial" w:cs="Arial"/>
+          <w:b/>
+          <w:bCs/>
+          <w:sz w:val="24"/>
+          <w:szCs w:val="24"/>
+        </w:rPr>
+        <w:t xml:space="preserve"> contar aprendices programa</w:t>
       </w:r>
       <w:r>
         <w:rPr>
@@ -4842,7 +5174,22 @@
           <w:szCs w:val="24"/>
         </w:rPr>
         <w:br/>
-        <w:t>Esta función devuelve la cantidad y tipo de recursos que están asignados a un ambiente determinado, permitiendo validar si el inventario es correcto al generar minutas o asignaciones.</w:t>
+      </w:r>
+      <w:r>
+        <w:rPr>
+          <w:rFonts w:ascii="Arial" w:eastAsia="Times New Roman" w:hAnsi="Arial" w:cs="Arial"/>
+          <w:sz w:val="24"/>
+          <w:szCs w:val="24"/>
+        </w:rPr>
+        <w:t xml:space="preserve">Esta función </w:t>
+      </w:r>
+      <w:r>
+        <w:rPr>
+          <w:rFonts w:ascii="Arial" w:eastAsia="Times New Roman" w:hAnsi="Arial" w:cs="Arial"/>
+          <w:sz w:val="24"/>
+          <w:szCs w:val="24"/>
+        </w:rPr>
+        <w:t>cuenta la cantidad de aprendices que están registrados en un programa específico. Es útil para determinar el tamaño de cada ficha.</w:t>
       </w:r>
     </w:p>
     <w:p>
@@ -4871,28 +5218,49 @@
           <w:szCs w:val="18"/>
         </w:rPr>
       </w:pPr>
-      <w:r>
-        <w:rPr>
-          <w:rFonts w:ascii="Arial" w:hAnsi="Arial" w:cs="Arial"/>
-          <w:szCs w:val="18"/>
-        </w:rPr>
-        <w:t>-- Función 4: verificar recursos por ambiente</w:t>
-      </w:r>
-    </w:p>
-    <w:p>
-      <w:pPr>
-        <w:ind w:left="360"/>
-        <w:rPr>
-          <w:rFonts w:ascii="Arial" w:hAnsi="Arial" w:cs="Arial"/>
-          <w:szCs w:val="18"/>
-          <w:lang w:val="en-US"/>
-        </w:rPr>
-      </w:pPr>
-      <w:r>
-        <w:rPr>
-          <w:rFonts w:ascii="Arial" w:hAnsi="Arial" w:cs="Arial"/>
-          <w:szCs w:val="18"/>
-          <w:lang w:val="en-US"/>
+    </w:p>
+    <w:p>
+      <w:pPr>
+        <w:ind w:left="360"/>
+        <w:rPr>
+          <w:rFonts w:ascii="Arial" w:hAnsi="Arial" w:cs="Arial"/>
+          <w:szCs w:val="18"/>
+        </w:rPr>
+      </w:pPr>
+      <w:r>
+        <w:rPr>
+          <w:rFonts w:ascii="Arial" w:hAnsi="Arial" w:cs="Arial"/>
+          <w:szCs w:val="18"/>
+        </w:rPr>
+        <w:t xml:space="preserve">-- Función </w:t>
+      </w:r>
+      <w:r>
+        <w:rPr>
+          <w:rFonts w:ascii="Arial" w:hAnsi="Arial" w:cs="Arial"/>
+          <w:szCs w:val="18"/>
+        </w:rPr>
+        <w:t>4</w:t>
+      </w:r>
+      <w:r>
+        <w:rPr>
+          <w:rFonts w:ascii="Arial" w:hAnsi="Arial" w:cs="Arial"/>
+          <w:szCs w:val="18"/>
+        </w:rPr>
+        <w:t>: contar aprendices programa</w:t>
+      </w:r>
+    </w:p>
+    <w:p>
+      <w:pPr>
+        <w:ind w:left="360"/>
+        <w:rPr>
+          <w:rFonts w:ascii="Arial" w:hAnsi="Arial" w:cs="Arial"/>
+          <w:szCs w:val="18"/>
+        </w:rPr>
+      </w:pPr>
+      <w:r>
+        <w:rPr>
+          <w:rFonts w:ascii="Arial" w:hAnsi="Arial" w:cs="Arial"/>
+          <w:szCs w:val="18"/>
         </w:rPr>
         <w:t>DELIMITER //</w:t>
       </w:r>
@@ -4912,7 +5280,7 @@
           <w:szCs w:val="18"/>
           <w:lang w:val="en-US"/>
         </w:rPr>
-        <w:t>CREATE FUNCTION total_recursos_ambiente(id INT)</w:t>
+        <w:t>CREATE FUNCTION contar_aprendices_programa(id_programa INT)</w:t>
       </w:r>
     </w:p>
     <w:p>
@@ -4953,7 +5321,7 @@
     </w:p>
     <w:p>
       <w:pPr>
-        <w:ind w:left="360"/>
+        <w:ind w:left="720"/>
         <w:rPr>
           <w:rFonts w:ascii="Arial" w:hAnsi="Arial" w:cs="Arial"/>
           <w:szCs w:val="18"/>
@@ -4971,7 +5339,7 @@
     </w:p>
     <w:p>
       <w:pPr>
-        <w:ind w:left="360"/>
+        <w:ind w:left="720"/>
         <w:rPr>
           <w:rFonts w:ascii="Arial" w:hAnsi="Arial" w:cs="Arial"/>
           <w:szCs w:val="18"/>
@@ -4989,25 +5357,25 @@
     </w:p>
     <w:p>
       <w:pPr>
-        <w:ind w:left="360"/>
-        <w:rPr>
-          <w:rFonts w:ascii="Arial" w:hAnsi="Arial" w:cs="Arial"/>
-          <w:szCs w:val="18"/>
-          <w:lang w:val="en-US"/>
-        </w:rPr>
-      </w:pPr>
-      <w:r>
-        <w:rPr>
-          <w:rFonts w:ascii="Arial" w:hAnsi="Arial" w:cs="Arial"/>
-          <w:szCs w:val="18"/>
-          <w:lang w:val="en-US"/>
-        </w:rPr>
-        <w:t xml:space="preserve">    SELECT COUNT(*) INTO total FROM recursos WHERE ambiente_id = id;</w:t>
-      </w:r>
-    </w:p>
-    <w:p>
-      <w:pPr>
-        <w:ind w:left="360"/>
+        <w:ind w:left="720"/>
+        <w:rPr>
+          <w:rFonts w:ascii="Arial" w:hAnsi="Arial" w:cs="Arial"/>
+          <w:szCs w:val="18"/>
+          <w:lang w:val="en-US"/>
+        </w:rPr>
+      </w:pPr>
+      <w:r>
+        <w:rPr>
+          <w:rFonts w:ascii="Arial" w:hAnsi="Arial" w:cs="Arial"/>
+          <w:szCs w:val="18"/>
+          <w:lang w:val="en-US"/>
+        </w:rPr>
+        <w:t xml:space="preserve">    SELECT COUNT(*) INTO total FROM aprendiz WHERE programa_id = id_programa;</w:t>
+      </w:r>
+    </w:p>
+    <w:p>
+      <w:pPr>
+        <w:ind w:left="720"/>
         <w:rPr>
           <w:rFonts w:ascii="Arial" w:hAnsi="Arial" w:cs="Arial"/>
           <w:szCs w:val="18"/>
@@ -5031,7 +5399,7 @@
     </w:p>
     <w:p>
       <w:pPr>
-        <w:ind w:left="360"/>
+        <w:ind w:left="720"/>
         <w:rPr>
           <w:rFonts w:ascii="Arial" w:hAnsi="Arial" w:cs="Arial"/>
           <w:szCs w:val="18"/>
@@ -5070,16 +5438,6 @@
           <w:szCs w:val="24"/>
         </w:rPr>
       </w:pPr>
-    </w:p>
-    <w:p>
-      <w:pPr>
-        <w:spacing w:before="100" w:beforeAutospacing="1" w:after="100" w:afterAutospacing="1" w:line="240" w:lineRule="auto"/>
-        <w:rPr>
-          <w:rFonts w:ascii="Arial" w:eastAsia="Times New Roman" w:hAnsi="Arial" w:cs="Arial"/>
-          <w:sz w:val="24"/>
-          <w:szCs w:val="24"/>
-        </w:rPr>
-      </w:pPr>
       <w:r>
         <w:rPr>
           <w:rFonts w:ascii="Arial" w:eastAsia="Times New Roman" w:hAnsi="Arial" w:cs="Arial"/>
@@ -5087,6 +5445,111 @@
           <w:szCs w:val="24"/>
         </w:rPr>
         <w:t>EJECUCIÓN:</w:t>
+      </w:r>
+    </w:p>
+    <w:p>
+      <w:pPr>
+        <w:spacing w:before="100" w:beforeAutospacing="1" w:after="100" w:afterAutospacing="1" w:line="240" w:lineRule="auto"/>
+        <w:rPr>
+          <w:rFonts w:ascii="Arial" w:eastAsia="Times New Roman" w:hAnsi="Arial" w:cs="Arial"/>
+          <w:sz w:val="24"/>
+          <w:szCs w:val="24"/>
+        </w:rPr>
+      </w:pPr>
+      <w:r>
+        <w:rPr>
+          <w:rFonts w:ascii="Arial" w:eastAsia="Times New Roman" w:hAnsi="Arial" w:cs="Arial"/>
+          <w:sz w:val="24"/>
+          <w:szCs w:val="24"/>
+        </w:rPr>
+        <w:lastRenderedPageBreak/>
+        <w:drawing>
+          <wp:inline distT="0" distB="0" distL="0" distR="0" wp14:anchorId="74AF8676" wp14:editId="2C0176D1">
+            <wp:extent cx="5612130" cy="1882140"/>
+            <wp:effectExtent l="0" t="0" r="7620" b="3810"/>
+            <wp:docPr id="1217387467" name="Imagen 1"/>
+            <wp:cNvGraphicFramePr>
+              <a:graphicFrameLocks xmlns:a="http://schemas.openxmlformats.org/drawingml/2006/main" noChangeAspect="1"/>
+            </wp:cNvGraphicFramePr>
+            <a:graphic xmlns:a="http://schemas.openxmlformats.org/drawingml/2006/main">
+              <a:graphicData uri="http://schemas.openxmlformats.org/drawingml/2006/picture">
+                <pic:pic xmlns:pic="http://schemas.openxmlformats.org/drawingml/2006/picture">
+                  <pic:nvPicPr>
+                    <pic:cNvPr id="1217387467" name=""/>
+                    <pic:cNvPicPr/>
+                  </pic:nvPicPr>
+                  <pic:blipFill>
+                    <a:blip r:embed="rId28"/>
+                    <a:stretch>
+                      <a:fillRect/>
+                    </a:stretch>
+                  </pic:blipFill>
+                  <pic:spPr>
+                    <a:xfrm>
+                      <a:off x="0" y="0"/>
+                      <a:ext cx="5612130" cy="1882140"/>
+                    </a:xfrm>
+                    <a:prstGeom prst="rect">
+                      <a:avLst/>
+                    </a:prstGeom>
+                  </pic:spPr>
+                </pic:pic>
+              </a:graphicData>
+            </a:graphic>
+          </wp:inline>
+        </w:drawing>
+      </w:r>
+    </w:p>
+    <w:p>
+      <w:pPr>
+        <w:spacing w:before="100" w:beforeAutospacing="1" w:after="100" w:afterAutospacing="1" w:line="240" w:lineRule="auto"/>
+        <w:rPr>
+          <w:rFonts w:ascii="Arial" w:eastAsia="Times New Roman" w:hAnsi="Arial" w:cs="Arial"/>
+          <w:sz w:val="24"/>
+          <w:szCs w:val="24"/>
+        </w:rPr>
+      </w:pPr>
+      <w:r>
+        <w:rPr>
+          <w:rFonts w:ascii="Arial" w:eastAsia="Times New Roman" w:hAnsi="Arial" w:cs="Arial"/>
+          <w:sz w:val="24"/>
+          <w:szCs w:val="24"/>
+        </w:rPr>
+        <w:drawing>
+          <wp:inline distT="0" distB="0" distL="0" distR="0" wp14:anchorId="3E95036A" wp14:editId="2279B8A8">
+            <wp:extent cx="1314633" cy="600159"/>
+            <wp:effectExtent l="0" t="0" r="0" b="9525"/>
+            <wp:docPr id="1775403580" name="Imagen 1"/>
+            <wp:cNvGraphicFramePr>
+              <a:graphicFrameLocks xmlns:a="http://schemas.openxmlformats.org/drawingml/2006/main" noChangeAspect="1"/>
+            </wp:cNvGraphicFramePr>
+            <a:graphic xmlns:a="http://schemas.openxmlformats.org/drawingml/2006/main">
+              <a:graphicData uri="http://schemas.openxmlformats.org/drawingml/2006/picture">
+                <pic:pic xmlns:pic="http://schemas.openxmlformats.org/drawingml/2006/picture">
+                  <pic:nvPicPr>
+                    <pic:cNvPr id="1775403580" name=""/>
+                    <pic:cNvPicPr/>
+                  </pic:nvPicPr>
+                  <pic:blipFill>
+                    <a:blip r:embed="rId29"/>
+                    <a:stretch>
+                      <a:fillRect/>
+                    </a:stretch>
+                  </pic:blipFill>
+                  <pic:spPr>
+                    <a:xfrm>
+                      <a:off x="0" y="0"/>
+                      <a:ext cx="1314633" cy="600159"/>
+                    </a:xfrm>
+                    <a:prstGeom prst="rect">
+                      <a:avLst/>
+                    </a:prstGeom>
+                  </pic:spPr>
+                </pic:pic>
+              </a:graphicData>
+            </a:graphic>
+          </wp:inline>
+        </w:drawing>
       </w:r>
     </w:p>
     <w:p>
@@ -5120,7 +5583,7 @@
           <w:sz w:val="24"/>
           <w:szCs w:val="24"/>
         </w:rPr>
-        <w:t>Función obtener incidentes por ambiente</w:t>
+        <w:t>Función consultar el programa del aprendiz</w:t>
       </w:r>
       <w:r>
         <w:rPr>
@@ -5137,7 +5600,22 @@
           <w:szCs w:val="24"/>
         </w:rPr>
         <w:br/>
-        <w:t>Esta función devuelve todos los incidentes reportados en un ambiente específico, junto con su fecha, descripción y estado. Apoya a mantenimiento o seguridad.</w:t>
+      </w:r>
+      <w:r>
+        <w:rPr>
+          <w:rFonts w:ascii="Arial" w:eastAsia="Times New Roman" w:hAnsi="Arial" w:cs="Arial"/>
+          <w:sz w:val="24"/>
+          <w:szCs w:val="24"/>
+        </w:rPr>
+        <w:t>Esta función</w:t>
+      </w:r>
+      <w:r>
+        <w:rPr>
+          <w:rFonts w:ascii="Arial" w:eastAsia="Times New Roman" w:hAnsi="Arial" w:cs="Arial"/>
+          <w:sz w:val="24"/>
+          <w:szCs w:val="24"/>
+        </w:rPr>
+        <w:t xml:space="preserve"> se implementaría para obtener el programa de un aprendiz especifico según su id, Esto es ideal para realizar seguimiento a los aprendices que estén condicionados.</w:t>
       </w:r>
     </w:p>
     <w:p>
@@ -5171,23 +5649,35 @@
           <w:rFonts w:ascii="Arial" w:hAnsi="Arial" w:cs="Arial"/>
           <w:szCs w:val="18"/>
         </w:rPr>
-        <w:t>-- Función 5: obtener incidentes por ambiente</w:t>
-      </w:r>
-    </w:p>
-    <w:p>
-      <w:pPr>
-        <w:ind w:left="360"/>
-        <w:rPr>
-          <w:rFonts w:ascii="Arial" w:hAnsi="Arial" w:cs="Arial"/>
-          <w:szCs w:val="18"/>
-          <w:lang w:val="en-US"/>
-        </w:rPr>
-      </w:pPr>
-      <w:r>
-        <w:rPr>
-          <w:rFonts w:ascii="Arial" w:hAnsi="Arial" w:cs="Arial"/>
-          <w:szCs w:val="18"/>
-          <w:lang w:val="en-US"/>
+        <w:t xml:space="preserve">-- Función </w:t>
+      </w:r>
+      <w:r>
+        <w:rPr>
+          <w:rFonts w:ascii="Arial" w:hAnsi="Arial" w:cs="Arial"/>
+          <w:szCs w:val="18"/>
+        </w:rPr>
+        <w:t>5</w:t>
+      </w:r>
+      <w:r>
+        <w:rPr>
+          <w:rFonts w:ascii="Arial" w:hAnsi="Arial" w:cs="Arial"/>
+          <w:szCs w:val="18"/>
+        </w:rPr>
+        <w:t>: consultar programa del aprendiz</w:t>
+      </w:r>
+    </w:p>
+    <w:p>
+      <w:pPr>
+        <w:ind w:left="360"/>
+        <w:rPr>
+          <w:rFonts w:ascii="Arial" w:hAnsi="Arial" w:cs="Arial"/>
+          <w:szCs w:val="18"/>
+        </w:rPr>
+      </w:pPr>
+      <w:r>
+        <w:rPr>
+          <w:rFonts w:ascii="Arial" w:hAnsi="Arial" w:cs="Arial"/>
+          <w:szCs w:val="18"/>
         </w:rPr>
         <w:t>DELIMITER //</w:t>
       </w:r>
@@ -5198,34 +5688,48 @@
         <w:rPr>
           <w:rFonts w:ascii="Arial" w:hAnsi="Arial" w:cs="Arial"/>
           <w:szCs w:val="18"/>
-          <w:lang w:val="en-US"/>
-        </w:rPr>
-      </w:pPr>
-      <w:r>
-        <w:rPr>
-          <w:rFonts w:ascii="Arial" w:hAnsi="Arial" w:cs="Arial"/>
-          <w:szCs w:val="18"/>
-          <w:lang w:val="en-US"/>
-        </w:rPr>
-        <w:t>CREATE FUNCTION contar_incidentes_ambiente(id INT)</w:t>
-      </w:r>
-    </w:p>
-    <w:p>
-      <w:pPr>
-        <w:ind w:left="360"/>
-        <w:rPr>
-          <w:rFonts w:ascii="Arial" w:hAnsi="Arial" w:cs="Arial"/>
-          <w:szCs w:val="18"/>
-          <w:lang w:val="en-US"/>
-        </w:rPr>
-      </w:pPr>
-      <w:r>
-        <w:rPr>
-          <w:rFonts w:ascii="Arial" w:hAnsi="Arial" w:cs="Arial"/>
-          <w:szCs w:val="18"/>
-          <w:lang w:val="en-US"/>
-        </w:rPr>
-        <w:t>RETURNS INT</w:t>
+        </w:rPr>
+      </w:pPr>
+      <w:r>
+        <w:rPr>
+          <w:rFonts w:ascii="Arial" w:hAnsi="Arial" w:cs="Arial"/>
+          <w:szCs w:val="18"/>
+        </w:rPr>
+        <w:t>CREATE FUNCTION programa_aprendiz(id_aprendiz INT)</w:t>
+      </w:r>
+    </w:p>
+    <w:p>
+      <w:pPr>
+        <w:ind w:left="360"/>
+        <w:rPr>
+          <w:rFonts w:ascii="Arial" w:hAnsi="Arial" w:cs="Arial"/>
+          <w:szCs w:val="18"/>
+          <w:lang w:val="en-US"/>
+        </w:rPr>
+      </w:pPr>
+      <w:r>
+        <w:rPr>
+          <w:rFonts w:ascii="Arial" w:hAnsi="Arial" w:cs="Arial"/>
+          <w:szCs w:val="18"/>
+          <w:lang w:val="en-US"/>
+        </w:rPr>
+        <w:t>RETURNS VARCHAR(</w:t>
+      </w:r>
+      <w:r>
+        <w:rPr>
+          <w:rFonts w:ascii="Arial" w:hAnsi="Arial" w:cs="Arial"/>
+          <w:szCs w:val="18"/>
+          <w:lang w:val="en-US"/>
+        </w:rPr>
+        <w:t>3</w:t>
+      </w:r>
+      <w:r>
+        <w:rPr>
+          <w:rFonts w:ascii="Arial" w:hAnsi="Arial" w:cs="Arial"/>
+          <w:szCs w:val="18"/>
+          <w:lang w:val="en-US"/>
+        </w:rPr>
+        <w:t>0)</w:t>
       </w:r>
     </w:p>
     <w:p>
@@ -5270,42 +5774,6 @@
         <w:rPr>
           <w:rFonts w:ascii="Arial" w:hAnsi="Arial" w:cs="Arial"/>
           <w:szCs w:val="18"/>
-          <w:lang w:val="en-US"/>
-        </w:rPr>
-      </w:pPr>
-      <w:r>
-        <w:rPr>
-          <w:rFonts w:ascii="Arial" w:hAnsi="Arial" w:cs="Arial"/>
-          <w:szCs w:val="18"/>
-          <w:lang w:val="en-US"/>
-        </w:rPr>
-        <w:t xml:space="preserve">    DECLARE total INT;</w:t>
-      </w:r>
-    </w:p>
-    <w:p>
-      <w:pPr>
-        <w:ind w:left="360"/>
-        <w:rPr>
-          <w:rFonts w:ascii="Arial" w:hAnsi="Arial" w:cs="Arial"/>
-          <w:szCs w:val="18"/>
-          <w:lang w:val="en-US"/>
-        </w:rPr>
-      </w:pPr>
-      <w:r>
-        <w:rPr>
-          <w:rFonts w:ascii="Arial" w:hAnsi="Arial" w:cs="Arial"/>
-          <w:szCs w:val="18"/>
-          <w:lang w:val="en-US"/>
-        </w:rPr>
-        <w:t xml:space="preserve">    SELECT COUNT(*) INTO total FROM registro_incidente WHERE ambiente_id = id;</w:t>
-      </w:r>
-    </w:p>
-    <w:p>
-      <w:pPr>
-        <w:ind w:left="360"/>
-        <w:rPr>
-          <w:rFonts w:ascii="Arial" w:hAnsi="Arial" w:cs="Arial"/>
-          <w:szCs w:val="18"/>
         </w:rPr>
       </w:pPr>
       <w:r>
@@ -5321,7 +5789,88 @@
           <w:rFonts w:ascii="Arial" w:hAnsi="Arial" w:cs="Arial"/>
           <w:szCs w:val="18"/>
         </w:rPr>
-        <w:t>RETURN total;</w:t>
+        <w:t>DECLARE nombre_programa VARCHAR(50);</w:t>
+      </w:r>
+    </w:p>
+    <w:p>
+      <w:pPr>
+        <w:ind w:left="360"/>
+        <w:rPr>
+          <w:rFonts w:ascii="Arial" w:hAnsi="Arial" w:cs="Arial"/>
+          <w:szCs w:val="18"/>
+        </w:rPr>
+      </w:pPr>
+      <w:r>
+        <w:rPr>
+          <w:rFonts w:ascii="Arial" w:hAnsi="Arial" w:cs="Arial"/>
+          <w:szCs w:val="18"/>
+        </w:rPr>
+        <w:t xml:space="preserve">    SELECT p.nombre_programa INTO nombre_programa</w:t>
+      </w:r>
+    </w:p>
+    <w:p>
+      <w:pPr>
+        <w:ind w:left="360"/>
+        <w:rPr>
+          <w:rFonts w:ascii="Arial" w:hAnsi="Arial" w:cs="Arial"/>
+          <w:szCs w:val="18"/>
+          <w:lang w:val="en-US"/>
+        </w:rPr>
+      </w:pPr>
+      <w:r>
+        <w:rPr>
+          <w:rFonts w:ascii="Arial" w:hAnsi="Arial" w:cs="Arial"/>
+          <w:szCs w:val="18"/>
+        </w:rPr>
+        <w:t xml:space="preserve">    </w:t>
+      </w:r>
+      <w:r>
+        <w:rPr>
+          <w:rFonts w:ascii="Arial" w:hAnsi="Arial" w:cs="Arial"/>
+          <w:szCs w:val="18"/>
+          <w:lang w:val="en-US"/>
+        </w:rPr>
+        <w:t>FROM aprendiz a JOIN programas p ON a.programa_id = p.id_programas</w:t>
+      </w:r>
+    </w:p>
+    <w:p>
+      <w:pPr>
+        <w:ind w:left="360"/>
+        <w:rPr>
+          <w:rFonts w:ascii="Arial" w:hAnsi="Arial" w:cs="Arial"/>
+          <w:szCs w:val="18"/>
+        </w:rPr>
+      </w:pPr>
+      <w:r>
+        <w:rPr>
+          <w:rFonts w:ascii="Arial" w:hAnsi="Arial" w:cs="Arial"/>
+          <w:szCs w:val="18"/>
+          <w:lang w:val="en-US"/>
+        </w:rPr>
+        <w:t xml:space="preserve">    </w:t>
+      </w:r>
+      <w:r>
+        <w:rPr>
+          <w:rFonts w:ascii="Arial" w:hAnsi="Arial" w:cs="Arial"/>
+          <w:szCs w:val="18"/>
+        </w:rPr>
+        <w:t>WHERE a.id_aprendiz = id_aprendiz;</w:t>
+      </w:r>
+    </w:p>
+    <w:p>
+      <w:pPr>
+        <w:ind w:left="360"/>
+        <w:rPr>
+          <w:rFonts w:ascii="Arial" w:hAnsi="Arial" w:cs="Arial"/>
+          <w:szCs w:val="18"/>
+        </w:rPr>
+      </w:pPr>
+      <w:r>
+        <w:rPr>
+          <w:rFonts w:ascii="Arial" w:hAnsi="Arial" w:cs="Arial"/>
+          <w:szCs w:val="18"/>
+        </w:rPr>
+        <w:t xml:space="preserve">    RETURN nombre_programa;</w:t>
       </w:r>
     </w:p>
     <w:p>
@@ -5393,6 +5942,100 @@
           <w:szCs w:val="24"/>
         </w:rPr>
       </w:pPr>
+      <w:r>
+        <w:rPr>
+          <w:rFonts w:ascii="Arial" w:eastAsia="Times New Roman" w:hAnsi="Arial" w:cs="Arial"/>
+          <w:sz w:val="24"/>
+          <w:szCs w:val="24"/>
+        </w:rPr>
+        <w:drawing>
+          <wp:inline distT="0" distB="0" distL="0" distR="0" wp14:anchorId="7797A431" wp14:editId="47BA07DA">
+            <wp:extent cx="5612130" cy="1602105"/>
+            <wp:effectExtent l="0" t="0" r="7620" b="0"/>
+            <wp:docPr id="1458608534" name="Imagen 1"/>
+            <wp:cNvGraphicFramePr>
+              <a:graphicFrameLocks xmlns:a="http://schemas.openxmlformats.org/drawingml/2006/main" noChangeAspect="1"/>
+            </wp:cNvGraphicFramePr>
+            <a:graphic xmlns:a="http://schemas.openxmlformats.org/drawingml/2006/main">
+              <a:graphicData uri="http://schemas.openxmlformats.org/drawingml/2006/picture">
+                <pic:pic xmlns:pic="http://schemas.openxmlformats.org/drawingml/2006/picture">
+                  <pic:nvPicPr>
+                    <pic:cNvPr id="1458608534" name=""/>
+                    <pic:cNvPicPr/>
+                  </pic:nvPicPr>
+                  <pic:blipFill>
+                    <a:blip r:embed="rId30"/>
+                    <a:stretch>
+                      <a:fillRect/>
+                    </a:stretch>
+                  </pic:blipFill>
+                  <pic:spPr>
+                    <a:xfrm>
+                      <a:off x="0" y="0"/>
+                      <a:ext cx="5612130" cy="1602105"/>
+                    </a:xfrm>
+                    <a:prstGeom prst="rect">
+                      <a:avLst/>
+                    </a:prstGeom>
+                  </pic:spPr>
+                </pic:pic>
+              </a:graphicData>
+            </a:graphic>
+          </wp:inline>
+        </w:drawing>
+      </w:r>
+    </w:p>
+    <w:p>
+      <w:pPr>
+        <w:spacing w:before="100" w:beforeAutospacing="1" w:after="100" w:afterAutospacing="1" w:line="240" w:lineRule="auto"/>
+        <w:rPr>
+          <w:rFonts w:ascii="Arial" w:eastAsia="Times New Roman" w:hAnsi="Arial" w:cs="Arial"/>
+          <w:sz w:val="24"/>
+          <w:szCs w:val="24"/>
+        </w:rPr>
+      </w:pPr>
+      <w:r>
+        <w:rPr>
+          <w:rFonts w:ascii="Arial" w:eastAsia="Times New Roman" w:hAnsi="Arial" w:cs="Arial"/>
+          <w:sz w:val="24"/>
+          <w:szCs w:val="24"/>
+        </w:rPr>
+        <w:drawing>
+          <wp:inline distT="0" distB="0" distL="0" distR="0" wp14:anchorId="7EEC7767" wp14:editId="32D057FE">
+            <wp:extent cx="1238423" cy="590632"/>
+            <wp:effectExtent l="0" t="0" r="0" b="0"/>
+            <wp:docPr id="1760156965" name="Imagen 1"/>
+            <wp:cNvGraphicFramePr>
+              <a:graphicFrameLocks xmlns:a="http://schemas.openxmlformats.org/drawingml/2006/main" noChangeAspect="1"/>
+            </wp:cNvGraphicFramePr>
+            <a:graphic xmlns:a="http://schemas.openxmlformats.org/drawingml/2006/main">
+              <a:graphicData uri="http://schemas.openxmlformats.org/drawingml/2006/picture">
+                <pic:pic xmlns:pic="http://schemas.openxmlformats.org/drawingml/2006/picture">
+                  <pic:nvPicPr>
+                    <pic:cNvPr id="1760156965" name=""/>
+                    <pic:cNvPicPr/>
+                  </pic:nvPicPr>
+                  <pic:blipFill>
+                    <a:blip r:embed="rId31"/>
+                    <a:stretch>
+                      <a:fillRect/>
+                    </a:stretch>
+                  </pic:blipFill>
+                  <pic:spPr>
+                    <a:xfrm>
+                      <a:off x="0" y="0"/>
+                      <a:ext cx="1238423" cy="590632"/>
+                    </a:xfrm>
+                    <a:prstGeom prst="rect">
+                      <a:avLst/>
+                    </a:prstGeom>
+                  </pic:spPr>
+                </pic:pic>
+              </a:graphicData>
+            </a:graphic>
+          </wp:inline>
+        </w:drawing>
+      </w:r>
     </w:p>
     <w:p>
       <w:pPr>
@@ -5415,17 +6058,7 @@
           <w:sz w:val="24"/>
           <w:szCs w:val="24"/>
         </w:rPr>
-        <w:t>Función</w:t>
-      </w:r>
-      <w:r>
-        <w:rPr>
-          <w:rFonts w:ascii="Arial" w:eastAsia="Times New Roman" w:hAnsi="Arial" w:cs="Arial"/>
-          <w:b/>
-          <w:bCs/>
-          <w:sz w:val="24"/>
-          <w:szCs w:val="24"/>
-        </w:rPr>
-        <w:t xml:space="preserve"> contar aprendices programa</w:t>
+        <w:t>Función buscar correo de usuario</w:t>
       </w:r>
       <w:r>
         <w:rPr>
@@ -5449,15 +6082,7 @@
           <w:sz w:val="24"/>
           <w:szCs w:val="24"/>
         </w:rPr>
-        <w:t xml:space="preserve">Esta función </w:t>
-      </w:r>
-      <w:r>
-        <w:rPr>
-          <w:rFonts w:ascii="Arial" w:eastAsia="Times New Roman" w:hAnsi="Arial" w:cs="Arial"/>
-          <w:sz w:val="24"/>
-          <w:szCs w:val="24"/>
-        </w:rPr>
-        <w:t>cuenta la cantidad de aprendices que están registrados en un programa específico. Es útil para determinar el tamaño de cada ficha.</w:t>
+        <w:t>Esta función se utilizaría para consultar el correo de los usuarios buscándolo a partir de su número de documento</w:t>
       </w:r>
     </w:p>
     <w:p>
@@ -5486,21 +6111,26 @@
           <w:szCs w:val="18"/>
         </w:rPr>
       </w:pPr>
-    </w:p>
-    <w:p>
-      <w:pPr>
-        <w:ind w:left="360"/>
-        <w:rPr>
-          <w:rFonts w:ascii="Arial" w:hAnsi="Arial" w:cs="Arial"/>
-          <w:szCs w:val="18"/>
-        </w:rPr>
-      </w:pPr>
-      <w:r>
-        <w:rPr>
-          <w:rFonts w:ascii="Arial" w:hAnsi="Arial" w:cs="Arial"/>
-          <w:szCs w:val="18"/>
-        </w:rPr>
-        <w:t>-- Función 6: contar aprendices programa</w:t>
+      <w:r>
+        <w:rPr>
+          <w:rFonts w:ascii="Arial" w:hAnsi="Arial" w:cs="Arial"/>
+          <w:szCs w:val="18"/>
+        </w:rPr>
+        <w:t xml:space="preserve">-- Función </w:t>
+      </w:r>
+      <w:r>
+        <w:rPr>
+          <w:rFonts w:ascii="Arial" w:hAnsi="Arial" w:cs="Arial"/>
+          <w:szCs w:val="18"/>
+        </w:rPr>
+        <w:t>6</w:t>
+      </w:r>
+      <w:r>
+        <w:rPr>
+          <w:rFonts w:ascii="Arial" w:hAnsi="Arial" w:cs="Arial"/>
+          <w:szCs w:val="18"/>
+        </w:rPr>
+        <w:t>: buscar correo usuario</w:t>
       </w:r>
     </w:p>
     <w:p>
@@ -5534,172 +6164,315 @@
           <w:szCs w:val="18"/>
           <w:lang w:val="en-US"/>
         </w:rPr>
+        <w:t>CREATE FUNCTION correo_usuario(doc INT)</w:t>
+      </w:r>
+    </w:p>
+    <w:p>
+      <w:pPr>
+        <w:ind w:left="360"/>
+        <w:rPr>
+          <w:rFonts w:ascii="Arial" w:hAnsi="Arial" w:cs="Arial"/>
+          <w:szCs w:val="18"/>
+          <w:lang w:val="en-US"/>
+        </w:rPr>
+      </w:pPr>
+      <w:r>
+        <w:rPr>
+          <w:rFonts w:ascii="Arial" w:hAnsi="Arial" w:cs="Arial"/>
+          <w:szCs w:val="18"/>
+          <w:lang w:val="en-US"/>
+        </w:rPr>
+        <w:t>RETURNS VARCHAR(</w:t>
+      </w:r>
+      <w:r>
+        <w:rPr>
+          <w:rFonts w:ascii="Arial" w:hAnsi="Arial" w:cs="Arial"/>
+          <w:szCs w:val="18"/>
+          <w:lang w:val="en-US"/>
+        </w:rPr>
+        <w:t>3</w:t>
+      </w:r>
+      <w:r>
+        <w:rPr>
+          <w:rFonts w:ascii="Arial" w:hAnsi="Arial" w:cs="Arial"/>
+          <w:szCs w:val="18"/>
+          <w:lang w:val="en-US"/>
+        </w:rPr>
+        <w:t>0)</w:t>
+      </w:r>
+    </w:p>
+    <w:p>
+      <w:pPr>
+        <w:ind w:left="360"/>
+        <w:rPr>
+          <w:rFonts w:ascii="Arial" w:hAnsi="Arial" w:cs="Arial"/>
+          <w:szCs w:val="18"/>
+          <w:lang w:val="en-US"/>
+        </w:rPr>
+      </w:pPr>
+      <w:r>
+        <w:rPr>
+          <w:rFonts w:ascii="Arial" w:hAnsi="Arial" w:cs="Arial"/>
+          <w:szCs w:val="18"/>
+          <w:lang w:val="en-US"/>
+        </w:rPr>
+        <w:t>READS SQL DATA</w:t>
+      </w:r>
+    </w:p>
+    <w:p>
+      <w:pPr>
+        <w:ind w:left="360"/>
+        <w:rPr>
+          <w:rFonts w:ascii="Arial" w:hAnsi="Arial" w:cs="Arial"/>
+          <w:szCs w:val="18"/>
+          <w:lang w:val="en-US"/>
+        </w:rPr>
+      </w:pPr>
+      <w:r>
+        <w:rPr>
+          <w:rFonts w:ascii="Arial" w:hAnsi="Arial" w:cs="Arial"/>
+          <w:szCs w:val="18"/>
+          <w:lang w:val="en-US"/>
+        </w:rPr>
+        <w:t>BEGIN</w:t>
+      </w:r>
+    </w:p>
+    <w:p>
+      <w:pPr>
+        <w:ind w:left="360"/>
+        <w:rPr>
+          <w:rFonts w:ascii="Arial" w:hAnsi="Arial" w:cs="Arial"/>
+          <w:szCs w:val="18"/>
+          <w:lang w:val="en-US"/>
+        </w:rPr>
+      </w:pPr>
+      <w:r>
+        <w:rPr>
+          <w:rFonts w:ascii="Arial" w:hAnsi="Arial" w:cs="Arial"/>
+          <w:szCs w:val="18"/>
+          <w:lang w:val="en-US"/>
+        </w:rPr>
+        <w:t xml:space="preserve">    </w:t>
+      </w:r>
+      <w:r>
+        <w:rPr>
+          <w:rFonts w:ascii="Arial" w:hAnsi="Arial" w:cs="Arial"/>
+          <w:szCs w:val="18"/>
+          <w:lang w:val="en-US"/>
+        </w:rPr>
+        <w:t>DECLARE correo VARCHAR(</w:t>
+      </w:r>
+      <w:r>
+        <w:rPr>
+          <w:rFonts w:ascii="Arial" w:hAnsi="Arial" w:cs="Arial"/>
+          <w:szCs w:val="18"/>
+          <w:lang w:val="en-US"/>
+        </w:rPr>
+        <w:t>3</w:t>
+      </w:r>
+      <w:r>
+        <w:rPr>
+          <w:rFonts w:ascii="Arial" w:hAnsi="Arial" w:cs="Arial"/>
+          <w:szCs w:val="18"/>
+          <w:lang w:val="en-US"/>
+        </w:rPr>
+        <w:t>0);</w:t>
+      </w:r>
+    </w:p>
+    <w:p>
+      <w:pPr>
+        <w:ind w:left="360"/>
+        <w:rPr>
+          <w:rFonts w:ascii="Arial" w:hAnsi="Arial" w:cs="Arial"/>
+          <w:szCs w:val="18"/>
+        </w:rPr>
+      </w:pPr>
+      <w:r>
+        <w:rPr>
+          <w:rFonts w:ascii="Arial" w:hAnsi="Arial" w:cs="Arial"/>
+          <w:szCs w:val="18"/>
+          <w:lang w:val="en-US"/>
+        </w:rPr>
+        <w:t xml:space="preserve">    </w:t>
+      </w:r>
+      <w:r>
+        <w:rPr>
+          <w:rFonts w:ascii="Arial" w:hAnsi="Arial" w:cs="Arial"/>
+          <w:szCs w:val="18"/>
+        </w:rPr>
+        <w:t>SELECT u.correo INTO correo FROM Usuario u WHERE u.documento = doc;</w:t>
+      </w:r>
+    </w:p>
+    <w:p>
+      <w:pPr>
+        <w:ind w:left="360"/>
+        <w:rPr>
+          <w:rFonts w:ascii="Arial" w:hAnsi="Arial" w:cs="Arial"/>
+          <w:szCs w:val="18"/>
+        </w:rPr>
+      </w:pPr>
+      <w:r>
+        <w:rPr>
+          <w:rFonts w:ascii="Arial" w:hAnsi="Arial" w:cs="Arial"/>
+          <w:szCs w:val="18"/>
+        </w:rPr>
+        <w:t xml:space="preserve">    RETURN correo;</w:t>
+      </w:r>
+    </w:p>
+    <w:p>
+      <w:pPr>
+        <w:ind w:left="360"/>
+        <w:rPr>
+          <w:rFonts w:ascii="Arial" w:hAnsi="Arial" w:cs="Arial"/>
+          <w:szCs w:val="18"/>
+        </w:rPr>
+      </w:pPr>
+      <w:r>
+        <w:rPr>
+          <w:rFonts w:ascii="Arial" w:hAnsi="Arial" w:cs="Arial"/>
+          <w:szCs w:val="18"/>
+        </w:rPr>
+        <w:t>END //</w:t>
+      </w:r>
+    </w:p>
+    <w:p>
+      <w:pPr>
+        <w:spacing w:before="100" w:beforeAutospacing="1" w:after="100" w:afterAutospacing="1" w:line="240" w:lineRule="auto"/>
+        <w:rPr>
+          <w:rFonts w:ascii="Arial" w:eastAsia="Times New Roman" w:hAnsi="Arial" w:cs="Arial"/>
+          <w:sz w:val="24"/>
+          <w:szCs w:val="24"/>
+        </w:rPr>
+      </w:pPr>
+      <w:r>
+        <w:rPr>
+          <w:rFonts w:ascii="Arial" w:hAnsi="Arial" w:cs="Arial"/>
+          <w:szCs w:val="18"/>
+        </w:rPr>
+        <w:t>DELIMITER ;</w:t>
+      </w:r>
+    </w:p>
+    <w:p>
+      <w:pPr>
+        <w:spacing w:before="100" w:beforeAutospacing="1" w:after="100" w:afterAutospacing="1" w:line="240" w:lineRule="auto"/>
+        <w:rPr>
+          <w:rFonts w:ascii="Arial" w:eastAsia="Times New Roman" w:hAnsi="Arial" w:cs="Arial"/>
+          <w:sz w:val="24"/>
+          <w:szCs w:val="24"/>
+        </w:rPr>
+      </w:pPr>
+      <w:r>
+        <w:rPr>
+          <w:rFonts w:ascii="Arial" w:eastAsia="Times New Roman" w:hAnsi="Arial" w:cs="Arial"/>
+          <w:sz w:val="24"/>
+          <w:szCs w:val="24"/>
+        </w:rPr>
+        <w:t>EJECUCIÓN:</w:t>
+      </w:r>
+    </w:p>
+    <w:p>
+      <w:pPr>
+        <w:spacing w:before="100" w:beforeAutospacing="1" w:after="100" w:afterAutospacing="1" w:line="240" w:lineRule="auto"/>
+        <w:rPr>
+          <w:rFonts w:ascii="Arial" w:eastAsia="Times New Roman" w:hAnsi="Arial" w:cs="Arial"/>
+          <w:sz w:val="24"/>
+          <w:szCs w:val="24"/>
+        </w:rPr>
+      </w:pPr>
+      <w:r>
+        <w:rPr>
+          <w:rFonts w:ascii="Arial" w:eastAsia="Times New Roman" w:hAnsi="Arial" w:cs="Arial"/>
+          <w:sz w:val="24"/>
+          <w:szCs w:val="24"/>
+        </w:rPr>
         <w:lastRenderedPageBreak/>
-        <w:t>CREATE FUNCTION contar_aprendices_programa(id_programa INT)</w:t>
-      </w:r>
-    </w:p>
-    <w:p>
-      <w:pPr>
-        <w:ind w:left="360"/>
-        <w:rPr>
-          <w:rFonts w:ascii="Arial" w:hAnsi="Arial" w:cs="Arial"/>
-          <w:szCs w:val="18"/>
-          <w:lang w:val="en-US"/>
-        </w:rPr>
-      </w:pPr>
-      <w:r>
-        <w:rPr>
-          <w:rFonts w:ascii="Arial" w:hAnsi="Arial" w:cs="Arial"/>
-          <w:szCs w:val="18"/>
-          <w:lang w:val="en-US"/>
-        </w:rPr>
-        <w:t>RETURNS INT</w:t>
-      </w:r>
-    </w:p>
-    <w:p>
-      <w:pPr>
-        <w:ind w:left="360"/>
-        <w:rPr>
-          <w:rFonts w:ascii="Arial" w:hAnsi="Arial" w:cs="Arial"/>
-          <w:szCs w:val="18"/>
-          <w:lang w:val="en-US"/>
-        </w:rPr>
-      </w:pPr>
-      <w:r>
-        <w:rPr>
-          <w:rFonts w:ascii="Arial" w:hAnsi="Arial" w:cs="Arial"/>
-          <w:szCs w:val="18"/>
-          <w:lang w:val="en-US"/>
-        </w:rPr>
-        <w:t>READS SQL DATA</w:t>
-      </w:r>
-    </w:p>
-    <w:p>
-      <w:pPr>
-        <w:ind w:left="360"/>
-        <w:rPr>
-          <w:rFonts w:ascii="Arial" w:hAnsi="Arial" w:cs="Arial"/>
-          <w:szCs w:val="18"/>
-          <w:lang w:val="en-US"/>
-        </w:rPr>
-      </w:pPr>
-      <w:r>
-        <w:rPr>
-          <w:rFonts w:ascii="Arial" w:hAnsi="Arial" w:cs="Arial"/>
-          <w:szCs w:val="18"/>
-          <w:lang w:val="en-US"/>
-        </w:rPr>
-        <w:t>BEGIN</w:t>
-      </w:r>
-    </w:p>
-    <w:p>
-      <w:pPr>
-        <w:ind w:left="360"/>
-        <w:rPr>
-          <w:rFonts w:ascii="Arial" w:hAnsi="Arial" w:cs="Arial"/>
-          <w:szCs w:val="18"/>
-          <w:lang w:val="en-US"/>
-        </w:rPr>
-      </w:pPr>
-      <w:r>
-        <w:rPr>
-          <w:rFonts w:ascii="Arial" w:hAnsi="Arial" w:cs="Arial"/>
-          <w:szCs w:val="18"/>
-          <w:lang w:val="en-US"/>
-        </w:rPr>
-        <w:t xml:space="preserve">    DECLARE total INT;</w:t>
-      </w:r>
-    </w:p>
-    <w:p>
-      <w:pPr>
-        <w:ind w:left="360"/>
-        <w:rPr>
-          <w:rFonts w:ascii="Arial" w:hAnsi="Arial" w:cs="Arial"/>
-          <w:szCs w:val="18"/>
-          <w:lang w:val="en-US"/>
-        </w:rPr>
-      </w:pPr>
-      <w:r>
-        <w:rPr>
-          <w:rFonts w:ascii="Arial" w:hAnsi="Arial" w:cs="Arial"/>
-          <w:szCs w:val="18"/>
-          <w:lang w:val="en-US"/>
-        </w:rPr>
-        <w:t xml:space="preserve">    SELECT COUNT(*) INTO total FROM aprendiz WHERE programa_id = id_programa;</w:t>
-      </w:r>
-    </w:p>
-    <w:p>
-      <w:pPr>
-        <w:ind w:left="360"/>
-        <w:rPr>
-          <w:rFonts w:ascii="Arial" w:hAnsi="Arial" w:cs="Arial"/>
-          <w:szCs w:val="18"/>
-        </w:rPr>
-      </w:pPr>
-      <w:r>
-        <w:rPr>
-          <w:rFonts w:ascii="Arial" w:hAnsi="Arial" w:cs="Arial"/>
-          <w:szCs w:val="18"/>
-          <w:lang w:val="en-US"/>
-        </w:rPr>
-        <w:t xml:space="preserve">    </w:t>
-      </w:r>
-      <w:r>
-        <w:rPr>
-          <w:rFonts w:ascii="Arial" w:hAnsi="Arial" w:cs="Arial"/>
-          <w:szCs w:val="18"/>
-        </w:rPr>
-        <w:t>RETURN total;</w:t>
-      </w:r>
-    </w:p>
-    <w:p>
-      <w:pPr>
-        <w:ind w:left="360"/>
-        <w:rPr>
-          <w:rFonts w:ascii="Arial" w:hAnsi="Arial" w:cs="Arial"/>
-          <w:szCs w:val="18"/>
-        </w:rPr>
-      </w:pPr>
-      <w:r>
-        <w:rPr>
-          <w:rFonts w:ascii="Arial" w:hAnsi="Arial" w:cs="Arial"/>
-          <w:szCs w:val="18"/>
-        </w:rPr>
-        <w:t>END //</w:t>
-      </w:r>
-    </w:p>
-    <w:p>
-      <w:pPr>
-        <w:ind w:left="360"/>
-        <w:rPr>
-          <w:rFonts w:ascii="Arial" w:hAnsi="Arial" w:cs="Arial"/>
-          <w:szCs w:val="18"/>
-        </w:rPr>
-      </w:pPr>
-      <w:r>
-        <w:rPr>
-          <w:rFonts w:ascii="Arial" w:hAnsi="Arial" w:cs="Arial"/>
-          <w:szCs w:val="18"/>
-        </w:rPr>
-        <w:t>DELIMITER ;</w:t>
-      </w:r>
-    </w:p>
-    <w:p>
-      <w:pPr>
-        <w:spacing w:before="100" w:beforeAutospacing="1" w:after="100" w:afterAutospacing="1" w:line="240" w:lineRule="auto"/>
-        <w:rPr>
-          <w:rFonts w:ascii="Arial" w:eastAsia="Times New Roman" w:hAnsi="Arial" w:cs="Arial"/>
-          <w:sz w:val="24"/>
-          <w:szCs w:val="24"/>
-        </w:rPr>
-      </w:pPr>
-      <w:r>
-        <w:rPr>
-          <w:rFonts w:ascii="Arial" w:eastAsia="Times New Roman" w:hAnsi="Arial" w:cs="Arial"/>
-          <w:sz w:val="24"/>
-          <w:szCs w:val="24"/>
-        </w:rPr>
-        <w:t>EJECUCIÓN:</w:t>
+        <w:drawing>
+          <wp:inline distT="0" distB="0" distL="0" distR="0" wp14:anchorId="0017B327" wp14:editId="4EDB12A6">
+            <wp:extent cx="5612130" cy="1492885"/>
+            <wp:effectExtent l="0" t="0" r="7620" b="0"/>
+            <wp:docPr id="1500783888" name="Imagen 1"/>
+            <wp:cNvGraphicFramePr>
+              <a:graphicFrameLocks xmlns:a="http://schemas.openxmlformats.org/drawingml/2006/main" noChangeAspect="1"/>
+            </wp:cNvGraphicFramePr>
+            <a:graphic xmlns:a="http://schemas.openxmlformats.org/drawingml/2006/main">
+              <a:graphicData uri="http://schemas.openxmlformats.org/drawingml/2006/picture">
+                <pic:pic xmlns:pic="http://schemas.openxmlformats.org/drawingml/2006/picture">
+                  <pic:nvPicPr>
+                    <pic:cNvPr id="1500783888" name=""/>
+                    <pic:cNvPicPr/>
+                  </pic:nvPicPr>
+                  <pic:blipFill>
+                    <a:blip r:embed="rId32"/>
+                    <a:stretch>
+                      <a:fillRect/>
+                    </a:stretch>
+                  </pic:blipFill>
+                  <pic:spPr>
+                    <a:xfrm>
+                      <a:off x="0" y="0"/>
+                      <a:ext cx="5612130" cy="1492885"/>
+                    </a:xfrm>
+                    <a:prstGeom prst="rect">
+                      <a:avLst/>
+                    </a:prstGeom>
+                  </pic:spPr>
+                </pic:pic>
+              </a:graphicData>
+            </a:graphic>
+          </wp:inline>
+        </w:drawing>
+      </w:r>
+    </w:p>
+    <w:p>
+      <w:pPr>
+        <w:spacing w:before="100" w:beforeAutospacing="1" w:after="100" w:afterAutospacing="1" w:line="240" w:lineRule="auto"/>
+        <w:rPr>
+          <w:rFonts w:ascii="Arial" w:eastAsia="Times New Roman" w:hAnsi="Arial" w:cs="Arial"/>
+          <w:sz w:val="24"/>
+          <w:szCs w:val="24"/>
+        </w:rPr>
+      </w:pPr>
+      <w:r>
+        <w:rPr>
+          <w:rFonts w:ascii="Arial" w:eastAsia="Times New Roman" w:hAnsi="Arial" w:cs="Arial"/>
+          <w:sz w:val="24"/>
+          <w:szCs w:val="24"/>
+        </w:rPr>
+        <w:drawing>
+          <wp:inline distT="0" distB="0" distL="0" distR="0" wp14:anchorId="1D2E7D3B" wp14:editId="3E405BF8">
+            <wp:extent cx="1400370" cy="704948"/>
+            <wp:effectExtent l="0" t="0" r="9525" b="0"/>
+            <wp:docPr id="1303476674" name="Imagen 1"/>
+            <wp:cNvGraphicFramePr>
+              <a:graphicFrameLocks xmlns:a="http://schemas.openxmlformats.org/drawingml/2006/main" noChangeAspect="1"/>
+            </wp:cNvGraphicFramePr>
+            <a:graphic xmlns:a="http://schemas.openxmlformats.org/drawingml/2006/main">
+              <a:graphicData uri="http://schemas.openxmlformats.org/drawingml/2006/picture">
+                <pic:pic xmlns:pic="http://schemas.openxmlformats.org/drawingml/2006/picture">
+                  <pic:nvPicPr>
+                    <pic:cNvPr id="1303476674" name=""/>
+                    <pic:cNvPicPr/>
+                  </pic:nvPicPr>
+                  <pic:blipFill>
+                    <a:blip r:embed="rId33"/>
+                    <a:stretch>
+                      <a:fillRect/>
+                    </a:stretch>
+                  </pic:blipFill>
+                  <pic:spPr>
+                    <a:xfrm>
+                      <a:off x="0" y="0"/>
+                      <a:ext cx="1400370" cy="704948"/>
+                    </a:xfrm>
+                    <a:prstGeom prst="rect">
+                      <a:avLst/>
+                    </a:prstGeom>
+                  </pic:spPr>
+                </pic:pic>
+              </a:graphicData>
+            </a:graphic>
+          </wp:inline>
+        </w:drawing>
       </w:r>
     </w:p>
     <w:p>
@@ -5723,965 +6496,6 @@
           <w:sz w:val="24"/>
           <w:szCs w:val="24"/>
         </w:rPr>
-        <w:t>Función cantidad de incidentes en ambiente</w:t>
-      </w:r>
-      <w:r>
-        <w:rPr>
-          <w:rFonts w:ascii="Arial" w:eastAsia="Times New Roman" w:hAnsi="Arial" w:cs="Arial"/>
-          <w:sz w:val="24"/>
-          <w:szCs w:val="24"/>
-        </w:rPr>
-        <w:t>:</w:t>
-      </w:r>
-      <w:r>
-        <w:rPr>
-          <w:rFonts w:ascii="Arial" w:eastAsia="Times New Roman" w:hAnsi="Arial" w:cs="Arial"/>
-          <w:sz w:val="24"/>
-          <w:szCs w:val="24"/>
-        </w:rPr>
-        <w:br/>
-      </w:r>
-      <w:r>
-        <w:rPr>
-          <w:rFonts w:ascii="Arial" w:eastAsia="Times New Roman" w:hAnsi="Arial" w:cs="Arial"/>
-          <w:sz w:val="24"/>
-          <w:szCs w:val="24"/>
-        </w:rPr>
-        <w:t>Esta función</w:t>
-      </w:r>
-      <w:r>
-        <w:rPr>
-          <w:rFonts w:ascii="Arial" w:eastAsia="Times New Roman" w:hAnsi="Arial" w:cs="Arial"/>
-          <w:sz w:val="24"/>
-          <w:szCs w:val="24"/>
-        </w:rPr>
-        <w:t xml:space="preserve"> realiza el conteo de cuantos incidentes se han registrado en un ambiente determinado. Permite analizar puntos críticos.</w:t>
-      </w:r>
-    </w:p>
-    <w:p>
-      <w:pPr>
-        <w:spacing w:before="100" w:beforeAutospacing="1" w:after="100" w:afterAutospacing="1" w:line="240" w:lineRule="auto"/>
-        <w:rPr>
-          <w:rFonts w:ascii="Arial" w:eastAsia="Times New Roman" w:hAnsi="Arial" w:cs="Arial"/>
-          <w:sz w:val="24"/>
-          <w:szCs w:val="24"/>
-        </w:rPr>
-      </w:pPr>
-      <w:r>
-        <w:rPr>
-          <w:rFonts w:ascii="Arial" w:eastAsia="Times New Roman" w:hAnsi="Arial" w:cs="Arial"/>
-          <w:sz w:val="24"/>
-          <w:szCs w:val="24"/>
-        </w:rPr>
-        <w:t>SQL:</w:t>
-      </w:r>
-    </w:p>
-    <w:p>
-      <w:pPr>
-        <w:ind w:left="360"/>
-        <w:rPr>
-          <w:rFonts w:ascii="Arial" w:hAnsi="Arial" w:cs="Arial"/>
-          <w:szCs w:val="18"/>
-        </w:rPr>
-      </w:pPr>
-      <w:r>
-        <w:rPr>
-          <w:rFonts w:ascii="Arial" w:hAnsi="Arial" w:cs="Arial"/>
-          <w:szCs w:val="18"/>
-        </w:rPr>
-        <w:t>-- Función 7: cantidad de incidentes en ambiente</w:t>
-      </w:r>
-    </w:p>
-    <w:p>
-      <w:pPr>
-        <w:ind w:left="360"/>
-        <w:rPr>
-          <w:rFonts w:ascii="Arial" w:hAnsi="Arial" w:cs="Arial"/>
-          <w:szCs w:val="18"/>
-          <w:lang w:val="en-US"/>
-        </w:rPr>
-      </w:pPr>
-      <w:r>
-        <w:rPr>
-          <w:rFonts w:ascii="Arial" w:hAnsi="Arial" w:cs="Arial"/>
-          <w:szCs w:val="18"/>
-          <w:lang w:val="en-US"/>
-        </w:rPr>
-        <w:t>DELIMITER //</w:t>
-      </w:r>
-    </w:p>
-    <w:p>
-      <w:pPr>
-        <w:ind w:left="360"/>
-        <w:rPr>
-          <w:rFonts w:ascii="Arial" w:hAnsi="Arial" w:cs="Arial"/>
-          <w:szCs w:val="18"/>
-          <w:lang w:val="en-US"/>
-        </w:rPr>
-      </w:pPr>
-      <w:r>
-        <w:rPr>
-          <w:rFonts w:ascii="Arial" w:hAnsi="Arial" w:cs="Arial"/>
-          <w:szCs w:val="18"/>
-          <w:lang w:val="en-US"/>
-        </w:rPr>
-        <w:t>CREATE FUNCTION cantidad_incidentes(id_ambiente INT)</w:t>
-      </w:r>
-    </w:p>
-    <w:p>
-      <w:pPr>
-        <w:ind w:left="360"/>
-        <w:rPr>
-          <w:rFonts w:ascii="Arial" w:hAnsi="Arial" w:cs="Arial"/>
-          <w:szCs w:val="18"/>
-          <w:lang w:val="en-US"/>
-        </w:rPr>
-      </w:pPr>
-      <w:r>
-        <w:rPr>
-          <w:rFonts w:ascii="Arial" w:hAnsi="Arial" w:cs="Arial"/>
-          <w:szCs w:val="18"/>
-          <w:lang w:val="en-US"/>
-        </w:rPr>
-        <w:t>RETURNS INT</w:t>
-      </w:r>
-    </w:p>
-    <w:p>
-      <w:pPr>
-        <w:ind w:left="360"/>
-        <w:rPr>
-          <w:rFonts w:ascii="Arial" w:hAnsi="Arial" w:cs="Arial"/>
-          <w:szCs w:val="18"/>
-          <w:lang w:val="en-US"/>
-        </w:rPr>
-      </w:pPr>
-      <w:r>
-        <w:rPr>
-          <w:rFonts w:ascii="Arial" w:hAnsi="Arial" w:cs="Arial"/>
-          <w:szCs w:val="18"/>
-          <w:lang w:val="en-US"/>
-        </w:rPr>
-        <w:t>READS SQL DATA</w:t>
-      </w:r>
-    </w:p>
-    <w:p>
-      <w:pPr>
-        <w:ind w:left="360"/>
-        <w:rPr>
-          <w:rFonts w:ascii="Arial" w:hAnsi="Arial" w:cs="Arial"/>
-          <w:szCs w:val="18"/>
-          <w:lang w:val="en-US"/>
-        </w:rPr>
-      </w:pPr>
-      <w:r>
-        <w:rPr>
-          <w:rFonts w:ascii="Arial" w:hAnsi="Arial" w:cs="Arial"/>
-          <w:szCs w:val="18"/>
-          <w:lang w:val="en-US"/>
-        </w:rPr>
-        <w:t>BEGIN</w:t>
-      </w:r>
-    </w:p>
-    <w:p>
-      <w:pPr>
-        <w:ind w:left="360"/>
-        <w:rPr>
-          <w:rFonts w:ascii="Arial" w:hAnsi="Arial" w:cs="Arial"/>
-          <w:szCs w:val="18"/>
-          <w:lang w:val="en-US"/>
-        </w:rPr>
-      </w:pPr>
-      <w:r>
-        <w:rPr>
-          <w:rFonts w:ascii="Arial" w:hAnsi="Arial" w:cs="Arial"/>
-          <w:szCs w:val="18"/>
-          <w:lang w:val="en-US"/>
-        </w:rPr>
-        <w:t xml:space="preserve">    DECLARE cantidad INT;</w:t>
-      </w:r>
-    </w:p>
-    <w:p>
-      <w:pPr>
-        <w:ind w:left="360"/>
-        <w:rPr>
-          <w:rFonts w:ascii="Arial" w:hAnsi="Arial" w:cs="Arial"/>
-          <w:szCs w:val="18"/>
-          <w:lang w:val="en-US"/>
-        </w:rPr>
-      </w:pPr>
-      <w:r>
-        <w:rPr>
-          <w:rFonts w:ascii="Arial" w:hAnsi="Arial" w:cs="Arial"/>
-          <w:szCs w:val="18"/>
-          <w:lang w:val="en-US"/>
-        </w:rPr>
-        <w:t xml:space="preserve">    SELECT COUNT(*) INTO cantidad FROM registro_incidente WHERE ambiente_id = id_ambiente;</w:t>
-      </w:r>
-    </w:p>
-    <w:p>
-      <w:pPr>
-        <w:ind w:left="360"/>
-        <w:rPr>
-          <w:rFonts w:ascii="Arial" w:hAnsi="Arial" w:cs="Arial"/>
-          <w:szCs w:val="18"/>
-        </w:rPr>
-      </w:pPr>
-      <w:r>
-        <w:rPr>
-          <w:rFonts w:ascii="Arial" w:hAnsi="Arial" w:cs="Arial"/>
-          <w:szCs w:val="18"/>
-          <w:lang w:val="en-US"/>
-        </w:rPr>
-        <w:t xml:space="preserve">    </w:t>
-      </w:r>
-      <w:r>
-        <w:rPr>
-          <w:rFonts w:ascii="Arial" w:hAnsi="Arial" w:cs="Arial"/>
-          <w:szCs w:val="18"/>
-        </w:rPr>
-        <w:t>RETURN cantidad;</w:t>
-      </w:r>
-    </w:p>
-    <w:p>
-      <w:pPr>
-        <w:ind w:left="360"/>
-        <w:rPr>
-          <w:rFonts w:ascii="Arial" w:hAnsi="Arial" w:cs="Arial"/>
-          <w:szCs w:val="18"/>
-        </w:rPr>
-      </w:pPr>
-      <w:r>
-        <w:rPr>
-          <w:rFonts w:ascii="Arial" w:hAnsi="Arial" w:cs="Arial"/>
-          <w:szCs w:val="18"/>
-        </w:rPr>
-        <w:t>END //</w:t>
-      </w:r>
-    </w:p>
-    <w:p>
-      <w:pPr>
-        <w:ind w:left="360"/>
-        <w:rPr>
-          <w:rFonts w:ascii="Arial" w:hAnsi="Arial" w:cs="Arial"/>
-          <w:szCs w:val="18"/>
-        </w:rPr>
-      </w:pPr>
-      <w:r>
-        <w:rPr>
-          <w:rFonts w:ascii="Arial" w:hAnsi="Arial" w:cs="Arial"/>
-          <w:szCs w:val="18"/>
-        </w:rPr>
-        <w:t>DELIMITER ;</w:t>
-      </w:r>
-    </w:p>
-    <w:p>
-      <w:pPr>
-        <w:spacing w:before="100" w:beforeAutospacing="1" w:after="100" w:afterAutospacing="1" w:line="240" w:lineRule="auto"/>
-        <w:rPr>
-          <w:rFonts w:ascii="Arial" w:eastAsia="Times New Roman" w:hAnsi="Arial" w:cs="Arial"/>
-          <w:sz w:val="24"/>
-          <w:szCs w:val="24"/>
-        </w:rPr>
-      </w:pPr>
-    </w:p>
-    <w:p>
-      <w:pPr>
-        <w:spacing w:before="100" w:beforeAutospacing="1" w:after="100" w:afterAutospacing="1" w:line="240" w:lineRule="auto"/>
-        <w:rPr>
-          <w:rFonts w:ascii="Arial" w:eastAsia="Times New Roman" w:hAnsi="Arial" w:cs="Arial"/>
-          <w:sz w:val="24"/>
-          <w:szCs w:val="24"/>
-        </w:rPr>
-      </w:pPr>
-      <w:r>
-        <w:rPr>
-          <w:rFonts w:ascii="Arial" w:eastAsia="Times New Roman" w:hAnsi="Arial" w:cs="Arial"/>
-          <w:sz w:val="24"/>
-          <w:szCs w:val="24"/>
-        </w:rPr>
-        <w:t>EJECUCIÓN:</w:t>
-      </w:r>
-    </w:p>
-    <w:p>
-      <w:pPr>
-        <w:spacing w:before="100" w:beforeAutospacing="1" w:after="100" w:afterAutospacing="1" w:line="240" w:lineRule="auto"/>
-        <w:rPr>
-          <w:rFonts w:ascii="Arial" w:eastAsia="Times New Roman" w:hAnsi="Arial" w:cs="Arial"/>
-          <w:sz w:val="24"/>
-          <w:szCs w:val="24"/>
-        </w:rPr>
-      </w:pPr>
-    </w:p>
-    <w:p>
-      <w:pPr>
-        <w:numPr>
-          <w:ilvl w:val="0"/>
-          <w:numId w:val="4"/>
-        </w:numPr>
-        <w:spacing w:before="100" w:beforeAutospacing="1" w:after="100" w:afterAutospacing="1" w:line="240" w:lineRule="auto"/>
-        <w:rPr>
-          <w:rFonts w:ascii="Arial" w:eastAsia="Times New Roman" w:hAnsi="Arial" w:cs="Arial"/>
-          <w:sz w:val="24"/>
-          <w:szCs w:val="24"/>
-        </w:rPr>
-      </w:pPr>
-      <w:r>
-        <w:rPr>
-          <w:rFonts w:ascii="Arial" w:eastAsia="Times New Roman" w:hAnsi="Arial" w:cs="Arial"/>
-          <w:b/>
-          <w:bCs/>
-          <w:sz w:val="24"/>
-          <w:szCs w:val="24"/>
-        </w:rPr>
-        <w:t>Función consultar el programa del aprendiz</w:t>
-      </w:r>
-      <w:r>
-        <w:rPr>
-          <w:rFonts w:ascii="Arial" w:eastAsia="Times New Roman" w:hAnsi="Arial" w:cs="Arial"/>
-          <w:sz w:val="24"/>
-          <w:szCs w:val="24"/>
-        </w:rPr>
-        <w:t>:</w:t>
-      </w:r>
-      <w:r>
-        <w:rPr>
-          <w:rFonts w:ascii="Arial" w:eastAsia="Times New Roman" w:hAnsi="Arial" w:cs="Arial"/>
-          <w:sz w:val="24"/>
-          <w:szCs w:val="24"/>
-        </w:rPr>
-        <w:br/>
-      </w:r>
-      <w:r>
-        <w:rPr>
-          <w:rFonts w:ascii="Arial" w:eastAsia="Times New Roman" w:hAnsi="Arial" w:cs="Arial"/>
-          <w:sz w:val="24"/>
-          <w:szCs w:val="24"/>
-        </w:rPr>
-        <w:t>Esta función</w:t>
-      </w:r>
-      <w:r>
-        <w:rPr>
-          <w:rFonts w:ascii="Arial" w:eastAsia="Times New Roman" w:hAnsi="Arial" w:cs="Arial"/>
-          <w:sz w:val="24"/>
-          <w:szCs w:val="24"/>
-        </w:rPr>
-        <w:t xml:space="preserve"> se implementaría para obtener el programa de un aprendiz especifico según su id, Esto es ideal para realizar seguimiento a los aprendices que estén condicionados.</w:t>
-      </w:r>
-    </w:p>
-    <w:p>
-      <w:pPr>
-        <w:spacing w:before="100" w:beforeAutospacing="1" w:after="100" w:afterAutospacing="1" w:line="240" w:lineRule="auto"/>
-        <w:rPr>
-          <w:rFonts w:ascii="Arial" w:eastAsia="Times New Roman" w:hAnsi="Arial" w:cs="Arial"/>
-          <w:sz w:val="24"/>
-          <w:szCs w:val="24"/>
-        </w:rPr>
-      </w:pPr>
-      <w:r>
-        <w:rPr>
-          <w:rFonts w:ascii="Arial" w:eastAsia="Times New Roman" w:hAnsi="Arial" w:cs="Arial"/>
-          <w:sz w:val="24"/>
-          <w:szCs w:val="24"/>
-        </w:rPr>
-        <w:t>SQL:</w:t>
-      </w:r>
-    </w:p>
-    <w:p>
-      <w:pPr>
-        <w:ind w:left="360"/>
-        <w:rPr>
-          <w:rFonts w:ascii="Arial" w:hAnsi="Arial" w:cs="Arial"/>
-          <w:szCs w:val="18"/>
-        </w:rPr>
-      </w:pPr>
-      <w:r>
-        <w:rPr>
-          <w:rFonts w:ascii="Arial" w:hAnsi="Arial" w:cs="Arial"/>
-          <w:szCs w:val="18"/>
-        </w:rPr>
-        <w:t>-- Función 8: consultar programa del aprendiz</w:t>
-      </w:r>
-    </w:p>
-    <w:p>
-      <w:pPr>
-        <w:ind w:left="360"/>
-        <w:rPr>
-          <w:rFonts w:ascii="Arial" w:hAnsi="Arial" w:cs="Arial"/>
-          <w:szCs w:val="18"/>
-        </w:rPr>
-      </w:pPr>
-      <w:r>
-        <w:rPr>
-          <w:rFonts w:ascii="Arial" w:hAnsi="Arial" w:cs="Arial"/>
-          <w:szCs w:val="18"/>
-        </w:rPr>
-        <w:t>DELIMITER //</w:t>
-      </w:r>
-    </w:p>
-    <w:p>
-      <w:pPr>
-        <w:ind w:left="360"/>
-        <w:rPr>
-          <w:rFonts w:ascii="Arial" w:hAnsi="Arial" w:cs="Arial"/>
-          <w:szCs w:val="18"/>
-        </w:rPr>
-      </w:pPr>
-      <w:r>
-        <w:rPr>
-          <w:rFonts w:ascii="Arial" w:hAnsi="Arial" w:cs="Arial"/>
-          <w:szCs w:val="18"/>
-        </w:rPr>
-        <w:t>CREATE FUNCTION programa_aprendiz(id_aprendiz INT)</w:t>
-      </w:r>
-    </w:p>
-    <w:p>
-      <w:pPr>
-        <w:ind w:left="360"/>
-        <w:rPr>
-          <w:rFonts w:ascii="Arial" w:hAnsi="Arial" w:cs="Arial"/>
-          <w:szCs w:val="18"/>
-          <w:lang w:val="en-US"/>
-        </w:rPr>
-      </w:pPr>
-      <w:r>
-        <w:rPr>
-          <w:rFonts w:ascii="Arial" w:hAnsi="Arial" w:cs="Arial"/>
-          <w:szCs w:val="18"/>
-          <w:lang w:val="en-US"/>
-        </w:rPr>
-        <w:t>RETURNS VARCHAR(50)</w:t>
-      </w:r>
-    </w:p>
-    <w:p>
-      <w:pPr>
-        <w:ind w:left="360"/>
-        <w:rPr>
-          <w:rFonts w:ascii="Arial" w:hAnsi="Arial" w:cs="Arial"/>
-          <w:szCs w:val="18"/>
-          <w:lang w:val="en-US"/>
-        </w:rPr>
-      </w:pPr>
-      <w:r>
-        <w:rPr>
-          <w:rFonts w:ascii="Arial" w:hAnsi="Arial" w:cs="Arial"/>
-          <w:szCs w:val="18"/>
-          <w:lang w:val="en-US"/>
-        </w:rPr>
-        <w:t>READS SQL DATA</w:t>
-      </w:r>
-    </w:p>
-    <w:p>
-      <w:pPr>
-        <w:ind w:left="360"/>
-        <w:rPr>
-          <w:rFonts w:ascii="Arial" w:hAnsi="Arial" w:cs="Arial"/>
-          <w:szCs w:val="18"/>
-          <w:lang w:val="en-US"/>
-        </w:rPr>
-      </w:pPr>
-      <w:r>
-        <w:rPr>
-          <w:rFonts w:ascii="Arial" w:hAnsi="Arial" w:cs="Arial"/>
-          <w:szCs w:val="18"/>
-          <w:lang w:val="en-US"/>
-        </w:rPr>
-        <w:t>BEGIN</w:t>
-      </w:r>
-    </w:p>
-    <w:p>
-      <w:pPr>
-        <w:ind w:left="360"/>
-        <w:rPr>
-          <w:rFonts w:ascii="Arial" w:hAnsi="Arial" w:cs="Arial"/>
-          <w:szCs w:val="18"/>
-        </w:rPr>
-      </w:pPr>
-      <w:r>
-        <w:rPr>
-          <w:rFonts w:ascii="Arial" w:hAnsi="Arial" w:cs="Arial"/>
-          <w:szCs w:val="18"/>
-          <w:lang w:val="en-US"/>
-        </w:rPr>
-        <w:t xml:space="preserve">    </w:t>
-      </w:r>
-      <w:r>
-        <w:rPr>
-          <w:rFonts w:ascii="Arial" w:hAnsi="Arial" w:cs="Arial"/>
-          <w:szCs w:val="18"/>
-        </w:rPr>
-        <w:t>DECLARE nombre_programa VARCHAR(50);</w:t>
-      </w:r>
-    </w:p>
-    <w:p>
-      <w:pPr>
-        <w:ind w:left="360"/>
-        <w:rPr>
-          <w:rFonts w:ascii="Arial" w:hAnsi="Arial" w:cs="Arial"/>
-          <w:szCs w:val="18"/>
-        </w:rPr>
-      </w:pPr>
-      <w:r>
-        <w:rPr>
-          <w:rFonts w:ascii="Arial" w:hAnsi="Arial" w:cs="Arial"/>
-          <w:szCs w:val="18"/>
-        </w:rPr>
-        <w:t xml:space="preserve">    SELECT p.nombre_programa INTO nombre_programa</w:t>
-      </w:r>
-    </w:p>
-    <w:p>
-      <w:pPr>
-        <w:ind w:left="360"/>
-        <w:rPr>
-          <w:rFonts w:ascii="Arial" w:hAnsi="Arial" w:cs="Arial"/>
-          <w:szCs w:val="18"/>
-          <w:lang w:val="en-US"/>
-        </w:rPr>
-      </w:pPr>
-      <w:r>
-        <w:rPr>
-          <w:rFonts w:ascii="Arial" w:hAnsi="Arial" w:cs="Arial"/>
-          <w:szCs w:val="18"/>
-        </w:rPr>
-        <w:t xml:space="preserve">    </w:t>
-      </w:r>
-      <w:r>
-        <w:rPr>
-          <w:rFonts w:ascii="Arial" w:hAnsi="Arial" w:cs="Arial"/>
-          <w:szCs w:val="18"/>
-          <w:lang w:val="en-US"/>
-        </w:rPr>
-        <w:t>FROM aprendiz a JOIN programas p ON a.programa_id = p.id_programas</w:t>
-      </w:r>
-    </w:p>
-    <w:p>
-      <w:pPr>
-        <w:ind w:left="360"/>
-        <w:rPr>
-          <w:rFonts w:ascii="Arial" w:hAnsi="Arial" w:cs="Arial"/>
-          <w:szCs w:val="18"/>
-        </w:rPr>
-      </w:pPr>
-      <w:r>
-        <w:rPr>
-          <w:rFonts w:ascii="Arial" w:hAnsi="Arial" w:cs="Arial"/>
-          <w:szCs w:val="18"/>
-          <w:lang w:val="en-US"/>
-        </w:rPr>
-        <w:t xml:space="preserve">    </w:t>
-      </w:r>
-      <w:r>
-        <w:rPr>
-          <w:rFonts w:ascii="Arial" w:hAnsi="Arial" w:cs="Arial"/>
-          <w:szCs w:val="18"/>
-        </w:rPr>
-        <w:t>WHERE a.id_aprendiz = id_aprendiz;</w:t>
-      </w:r>
-    </w:p>
-    <w:p>
-      <w:pPr>
-        <w:ind w:left="360"/>
-        <w:rPr>
-          <w:rFonts w:ascii="Arial" w:hAnsi="Arial" w:cs="Arial"/>
-          <w:szCs w:val="18"/>
-        </w:rPr>
-      </w:pPr>
-      <w:r>
-        <w:rPr>
-          <w:rFonts w:ascii="Arial" w:hAnsi="Arial" w:cs="Arial"/>
-          <w:szCs w:val="18"/>
-        </w:rPr>
-        <w:t xml:space="preserve">    RETURN nombre_programa;</w:t>
-      </w:r>
-    </w:p>
-    <w:p>
-      <w:pPr>
-        <w:ind w:left="360"/>
-        <w:rPr>
-          <w:rFonts w:ascii="Arial" w:hAnsi="Arial" w:cs="Arial"/>
-          <w:szCs w:val="18"/>
-        </w:rPr>
-      </w:pPr>
-      <w:r>
-        <w:rPr>
-          <w:rFonts w:ascii="Arial" w:hAnsi="Arial" w:cs="Arial"/>
-          <w:szCs w:val="18"/>
-        </w:rPr>
-        <w:t>END //</w:t>
-      </w:r>
-    </w:p>
-    <w:p>
-      <w:pPr>
-        <w:ind w:left="360"/>
-        <w:rPr>
-          <w:rFonts w:ascii="Arial" w:hAnsi="Arial" w:cs="Arial"/>
-          <w:szCs w:val="18"/>
-        </w:rPr>
-      </w:pPr>
-      <w:r>
-        <w:rPr>
-          <w:rFonts w:ascii="Arial" w:hAnsi="Arial" w:cs="Arial"/>
-          <w:szCs w:val="18"/>
-        </w:rPr>
-        <w:t>DELIMITER ;</w:t>
-      </w:r>
-    </w:p>
-    <w:p>
-      <w:pPr>
-        <w:spacing w:before="100" w:beforeAutospacing="1" w:after="100" w:afterAutospacing="1" w:line="240" w:lineRule="auto"/>
-        <w:rPr>
-          <w:rFonts w:ascii="Arial" w:eastAsia="Times New Roman" w:hAnsi="Arial" w:cs="Arial"/>
-          <w:sz w:val="24"/>
-          <w:szCs w:val="24"/>
-        </w:rPr>
-      </w:pPr>
-    </w:p>
-    <w:p>
-      <w:pPr>
-        <w:spacing w:before="100" w:beforeAutospacing="1" w:after="100" w:afterAutospacing="1" w:line="240" w:lineRule="auto"/>
-        <w:rPr>
-          <w:rFonts w:ascii="Arial" w:eastAsia="Times New Roman" w:hAnsi="Arial" w:cs="Arial"/>
-          <w:sz w:val="24"/>
-          <w:szCs w:val="24"/>
-        </w:rPr>
-      </w:pPr>
-      <w:r>
-        <w:rPr>
-          <w:rFonts w:ascii="Arial" w:eastAsia="Times New Roman" w:hAnsi="Arial" w:cs="Arial"/>
-          <w:sz w:val="24"/>
-          <w:szCs w:val="24"/>
-        </w:rPr>
-        <w:t>EJECUCIÓN:</w:t>
-      </w:r>
-    </w:p>
-    <w:p>
-      <w:pPr>
-        <w:spacing w:before="100" w:beforeAutospacing="1" w:after="100" w:afterAutospacing="1" w:line="240" w:lineRule="auto"/>
-        <w:rPr>
-          <w:rFonts w:ascii="Arial" w:eastAsia="Times New Roman" w:hAnsi="Arial" w:cs="Arial"/>
-          <w:sz w:val="24"/>
-          <w:szCs w:val="24"/>
-        </w:rPr>
-      </w:pPr>
-    </w:p>
-    <w:p>
-      <w:pPr>
-        <w:numPr>
-          <w:ilvl w:val="0"/>
-          <w:numId w:val="4"/>
-        </w:numPr>
-        <w:spacing w:before="100" w:beforeAutospacing="1" w:after="100" w:afterAutospacing="1" w:line="240" w:lineRule="auto"/>
-        <w:rPr>
-          <w:rFonts w:ascii="Arial" w:eastAsia="Times New Roman" w:hAnsi="Arial" w:cs="Arial"/>
-          <w:sz w:val="24"/>
-          <w:szCs w:val="24"/>
-        </w:rPr>
-      </w:pPr>
-      <w:r>
-        <w:rPr>
-          <w:rFonts w:ascii="Arial" w:eastAsia="Times New Roman" w:hAnsi="Arial" w:cs="Arial"/>
-          <w:b/>
-          <w:bCs/>
-          <w:sz w:val="24"/>
-          <w:szCs w:val="24"/>
-        </w:rPr>
-        <w:t>Función buscar correo de usuario</w:t>
-      </w:r>
-      <w:r>
-        <w:rPr>
-          <w:rFonts w:ascii="Arial" w:eastAsia="Times New Roman" w:hAnsi="Arial" w:cs="Arial"/>
-          <w:sz w:val="24"/>
-          <w:szCs w:val="24"/>
-        </w:rPr>
-        <w:t>:</w:t>
-      </w:r>
-      <w:r>
-        <w:rPr>
-          <w:rFonts w:ascii="Arial" w:eastAsia="Times New Roman" w:hAnsi="Arial" w:cs="Arial"/>
-          <w:sz w:val="24"/>
-          <w:szCs w:val="24"/>
-        </w:rPr>
-        <w:br/>
-      </w:r>
-      <w:r>
-        <w:rPr>
-          <w:rFonts w:ascii="Arial" w:eastAsia="Times New Roman" w:hAnsi="Arial" w:cs="Arial"/>
-          <w:sz w:val="24"/>
-          <w:szCs w:val="24"/>
-        </w:rPr>
-        <w:t>Esta función se utilizaría para consultar el correo de los usuarios buscándolo a partir de su número de documento</w:t>
-      </w:r>
-    </w:p>
-    <w:p>
-      <w:pPr>
-        <w:spacing w:before="100" w:beforeAutospacing="1" w:after="100" w:afterAutospacing="1" w:line="240" w:lineRule="auto"/>
-        <w:rPr>
-          <w:rFonts w:ascii="Arial" w:eastAsia="Times New Roman" w:hAnsi="Arial" w:cs="Arial"/>
-          <w:sz w:val="24"/>
-          <w:szCs w:val="24"/>
-        </w:rPr>
-      </w:pPr>
-      <w:r>
-        <w:rPr>
-          <w:rFonts w:ascii="Arial" w:eastAsia="Times New Roman" w:hAnsi="Arial" w:cs="Arial"/>
-          <w:sz w:val="24"/>
-          <w:szCs w:val="24"/>
-        </w:rPr>
-        <w:t>SQL:</w:t>
-      </w:r>
-    </w:p>
-    <w:p>
-      <w:pPr>
-        <w:ind w:left="360"/>
-        <w:rPr>
-          <w:rFonts w:ascii="Arial" w:hAnsi="Arial" w:cs="Arial"/>
-          <w:szCs w:val="18"/>
-        </w:rPr>
-      </w:pPr>
-      <w:r>
-        <w:rPr>
-          <w:rFonts w:ascii="Arial" w:hAnsi="Arial" w:cs="Arial"/>
-          <w:szCs w:val="18"/>
-        </w:rPr>
-        <w:t>-- Función 9: buscar correo usuario</w:t>
-      </w:r>
-    </w:p>
-    <w:p>
-      <w:pPr>
-        <w:ind w:left="360"/>
-        <w:rPr>
-          <w:rFonts w:ascii="Arial" w:hAnsi="Arial" w:cs="Arial"/>
-          <w:szCs w:val="18"/>
-        </w:rPr>
-      </w:pPr>
-      <w:r>
-        <w:rPr>
-          <w:rFonts w:ascii="Arial" w:hAnsi="Arial" w:cs="Arial"/>
-          <w:szCs w:val="18"/>
-        </w:rPr>
-        <w:t>DELIMITER //</w:t>
-      </w:r>
-    </w:p>
-    <w:p>
-      <w:pPr>
-        <w:ind w:left="360"/>
-        <w:rPr>
-          <w:rFonts w:ascii="Arial" w:hAnsi="Arial" w:cs="Arial"/>
-          <w:szCs w:val="18"/>
-          <w:lang w:val="en-US"/>
-        </w:rPr>
-      </w:pPr>
-      <w:r>
-        <w:rPr>
-          <w:rFonts w:ascii="Arial" w:hAnsi="Arial" w:cs="Arial"/>
-          <w:szCs w:val="18"/>
-          <w:lang w:val="en-US"/>
-        </w:rPr>
-        <w:t>CREATE FUNCTION correo_usuario(doc INT)</w:t>
-      </w:r>
-    </w:p>
-    <w:p>
-      <w:pPr>
-        <w:ind w:left="360"/>
-        <w:rPr>
-          <w:rFonts w:ascii="Arial" w:hAnsi="Arial" w:cs="Arial"/>
-          <w:szCs w:val="18"/>
-          <w:lang w:val="en-US"/>
-        </w:rPr>
-      </w:pPr>
-      <w:r>
-        <w:rPr>
-          <w:rFonts w:ascii="Arial" w:hAnsi="Arial" w:cs="Arial"/>
-          <w:szCs w:val="18"/>
-          <w:lang w:val="en-US"/>
-        </w:rPr>
-        <w:lastRenderedPageBreak/>
-        <w:t>RETURNS VARCHAR(50)</w:t>
-      </w:r>
-    </w:p>
-    <w:p>
-      <w:pPr>
-        <w:ind w:left="360"/>
-        <w:rPr>
-          <w:rFonts w:ascii="Arial" w:hAnsi="Arial" w:cs="Arial"/>
-          <w:szCs w:val="18"/>
-          <w:lang w:val="en-US"/>
-        </w:rPr>
-      </w:pPr>
-      <w:r>
-        <w:rPr>
-          <w:rFonts w:ascii="Arial" w:hAnsi="Arial" w:cs="Arial"/>
-          <w:szCs w:val="18"/>
-          <w:lang w:val="en-US"/>
-        </w:rPr>
-        <w:t>READS SQL DATA</w:t>
-      </w:r>
-    </w:p>
-    <w:p>
-      <w:pPr>
-        <w:ind w:left="360"/>
-        <w:rPr>
-          <w:rFonts w:ascii="Arial" w:hAnsi="Arial" w:cs="Arial"/>
-          <w:szCs w:val="18"/>
-          <w:lang w:val="en-US"/>
-        </w:rPr>
-      </w:pPr>
-      <w:r>
-        <w:rPr>
-          <w:rFonts w:ascii="Arial" w:hAnsi="Arial" w:cs="Arial"/>
-          <w:szCs w:val="18"/>
-          <w:lang w:val="en-US"/>
-        </w:rPr>
-        <w:t>BEGIN</w:t>
-      </w:r>
-    </w:p>
-    <w:p>
-      <w:pPr>
-        <w:ind w:left="360"/>
-        <w:rPr>
-          <w:rFonts w:ascii="Arial" w:hAnsi="Arial" w:cs="Arial"/>
-          <w:szCs w:val="18"/>
-          <w:lang w:val="en-US"/>
-        </w:rPr>
-      </w:pPr>
-      <w:r>
-        <w:rPr>
-          <w:rFonts w:ascii="Arial" w:hAnsi="Arial" w:cs="Arial"/>
-          <w:szCs w:val="18"/>
-          <w:lang w:val="en-US"/>
-        </w:rPr>
-        <w:t xml:space="preserve">    </w:t>
-      </w:r>
-      <w:r>
-        <w:rPr>
-          <w:rFonts w:ascii="Arial" w:hAnsi="Arial" w:cs="Arial"/>
-          <w:szCs w:val="18"/>
-          <w:lang w:val="en-US"/>
-        </w:rPr>
-        <w:t>DECLARE correo VARCHAR(50);</w:t>
-      </w:r>
-    </w:p>
-    <w:p>
-      <w:pPr>
-        <w:ind w:left="360"/>
-        <w:rPr>
-          <w:rFonts w:ascii="Arial" w:hAnsi="Arial" w:cs="Arial"/>
-          <w:szCs w:val="18"/>
-        </w:rPr>
-      </w:pPr>
-      <w:r>
-        <w:rPr>
-          <w:rFonts w:ascii="Arial" w:hAnsi="Arial" w:cs="Arial"/>
-          <w:szCs w:val="18"/>
-          <w:lang w:val="en-US"/>
-        </w:rPr>
-        <w:t xml:space="preserve">    </w:t>
-      </w:r>
-      <w:r>
-        <w:rPr>
-          <w:rFonts w:ascii="Arial" w:hAnsi="Arial" w:cs="Arial"/>
-          <w:szCs w:val="18"/>
-        </w:rPr>
-        <w:t>SELECT u.correo INTO correo FROM Usuario u WHERE u.documento = doc;</w:t>
-      </w:r>
-    </w:p>
-    <w:p>
-      <w:pPr>
-        <w:ind w:left="360"/>
-        <w:rPr>
-          <w:rFonts w:ascii="Arial" w:hAnsi="Arial" w:cs="Arial"/>
-          <w:szCs w:val="18"/>
-        </w:rPr>
-      </w:pPr>
-      <w:r>
-        <w:rPr>
-          <w:rFonts w:ascii="Arial" w:hAnsi="Arial" w:cs="Arial"/>
-          <w:szCs w:val="18"/>
-        </w:rPr>
-        <w:t xml:space="preserve">    RETURN correo;</w:t>
-      </w:r>
-    </w:p>
-    <w:p>
-      <w:pPr>
-        <w:ind w:left="360"/>
-        <w:rPr>
-          <w:rFonts w:ascii="Arial" w:hAnsi="Arial" w:cs="Arial"/>
-          <w:szCs w:val="18"/>
-        </w:rPr>
-      </w:pPr>
-      <w:r>
-        <w:rPr>
-          <w:rFonts w:ascii="Arial" w:hAnsi="Arial" w:cs="Arial"/>
-          <w:szCs w:val="18"/>
-        </w:rPr>
-        <w:t>END //</w:t>
-      </w:r>
-    </w:p>
-    <w:p>
-      <w:pPr>
-        <w:spacing w:before="100" w:beforeAutospacing="1" w:after="100" w:afterAutospacing="1" w:line="240" w:lineRule="auto"/>
-        <w:rPr>
-          <w:rFonts w:ascii="Arial" w:eastAsia="Times New Roman" w:hAnsi="Arial" w:cs="Arial"/>
-          <w:sz w:val="24"/>
-          <w:szCs w:val="24"/>
-        </w:rPr>
-      </w:pPr>
-      <w:r>
-        <w:rPr>
-          <w:rFonts w:ascii="Arial" w:hAnsi="Arial" w:cs="Arial"/>
-          <w:szCs w:val="18"/>
-        </w:rPr>
-        <w:t>DELIMITER ;</w:t>
-      </w:r>
-    </w:p>
-    <w:p>
-      <w:pPr>
-        <w:spacing w:before="100" w:beforeAutospacing="1" w:after="100" w:afterAutospacing="1" w:line="240" w:lineRule="auto"/>
-        <w:rPr>
-          <w:rFonts w:ascii="Arial" w:eastAsia="Times New Roman" w:hAnsi="Arial" w:cs="Arial"/>
-          <w:sz w:val="24"/>
-          <w:szCs w:val="24"/>
-        </w:rPr>
-      </w:pPr>
-      <w:r>
-        <w:rPr>
-          <w:rFonts w:ascii="Arial" w:eastAsia="Times New Roman" w:hAnsi="Arial" w:cs="Arial"/>
-          <w:sz w:val="24"/>
-          <w:szCs w:val="24"/>
-        </w:rPr>
-        <w:t>EJECUCIÓN:</w:t>
-      </w:r>
-    </w:p>
-    <w:p>
-      <w:pPr>
-        <w:spacing w:before="100" w:beforeAutospacing="1" w:after="100" w:afterAutospacing="1" w:line="240" w:lineRule="auto"/>
-        <w:rPr>
-          <w:rFonts w:ascii="Arial" w:eastAsia="Times New Roman" w:hAnsi="Arial" w:cs="Arial"/>
-          <w:sz w:val="24"/>
-          <w:szCs w:val="24"/>
-        </w:rPr>
-      </w:pPr>
-    </w:p>
-    <w:p>
-      <w:pPr>
-        <w:numPr>
-          <w:ilvl w:val="0"/>
-          <w:numId w:val="4"/>
-        </w:numPr>
-        <w:spacing w:before="100" w:beforeAutospacing="1" w:after="100" w:afterAutospacing="1" w:line="240" w:lineRule="auto"/>
-        <w:rPr>
-          <w:rFonts w:ascii="Arial" w:eastAsia="Times New Roman" w:hAnsi="Arial" w:cs="Arial"/>
-          <w:sz w:val="24"/>
-          <w:szCs w:val="24"/>
-        </w:rPr>
-      </w:pPr>
-      <w:r>
-        <w:rPr>
-          <w:rFonts w:ascii="Arial" w:eastAsia="Times New Roman" w:hAnsi="Arial" w:cs="Arial"/>
-          <w:b/>
-          <w:bCs/>
-          <w:sz w:val="24"/>
-          <w:szCs w:val="24"/>
-        </w:rPr>
         <w:t>Función buscar coordinación responsable de programa</w:t>
       </w:r>
       <w:r>
@@ -6733,7 +6547,21 @@
           <w:rFonts w:ascii="Arial" w:hAnsi="Arial" w:cs="Arial"/>
           <w:szCs w:val="18"/>
         </w:rPr>
-        <w:t>-- Función 10: buscar coordinación de programa</w:t>
+        <w:t xml:space="preserve">-- Función </w:t>
+      </w:r>
+      <w:r>
+        <w:rPr>
+          <w:rFonts w:ascii="Arial" w:hAnsi="Arial" w:cs="Arial"/>
+          <w:szCs w:val="18"/>
+        </w:rPr>
+        <w:t>7</w:t>
+      </w:r>
+      <w:r>
+        <w:rPr>
+          <w:rFonts w:ascii="Arial" w:hAnsi="Arial" w:cs="Arial"/>
+          <w:szCs w:val="18"/>
+        </w:rPr>
+        <w:t>: buscar coordinación de programa</w:t>
       </w:r>
     </w:p>
     <w:p>
@@ -6783,7 +6611,23 @@
           <w:szCs w:val="18"/>
           <w:lang w:val="en-US"/>
         </w:rPr>
-        <w:t>RETURNS VARCHAR(50)</w:t>
+        <w:t>RETURNS VARCHAR(</w:t>
+      </w:r>
+      <w:r>
+        <w:rPr>
+          <w:rFonts w:ascii="Arial" w:hAnsi="Arial" w:cs="Arial"/>
+          <w:szCs w:val="18"/>
+          <w:lang w:val="en-US"/>
+        </w:rPr>
+        <w:t>30</w:t>
+      </w:r>
+      <w:r>
+        <w:rPr>
+          <w:rFonts w:ascii="Arial" w:hAnsi="Arial" w:cs="Arial"/>
+          <w:szCs w:val="18"/>
+          <w:lang w:val="en-US"/>
+        </w:rPr>
+        <w:t>)</w:t>
       </w:r>
     </w:p>
     <w:p>
@@ -6843,7 +6687,21 @@
           <w:rFonts w:ascii="Arial" w:hAnsi="Arial" w:cs="Arial"/>
           <w:szCs w:val="18"/>
         </w:rPr>
-        <w:t>DECLARE nombre_coord VARCHAR(50);</w:t>
+        <w:t>DECLARE nombre_coord VARCHAR(</w:t>
+      </w:r>
+      <w:r>
+        <w:rPr>
+          <w:rFonts w:ascii="Arial" w:hAnsi="Arial" w:cs="Arial"/>
+          <w:szCs w:val="18"/>
+        </w:rPr>
+        <w:t>3</w:t>
+      </w:r>
+      <w:r>
+        <w:rPr>
+          <w:rFonts w:ascii="Arial" w:hAnsi="Arial" w:cs="Arial"/>
+          <w:szCs w:val="18"/>
+        </w:rPr>
+        <w:t>0);</w:t>
       </w:r>
     </w:p>
     <w:p>
@@ -6990,7 +6848,6 @@
           <w:rFonts w:ascii="Arial" w:hAnsi="Arial" w:cs="Arial"/>
           <w:szCs w:val="18"/>
         </w:rPr>
-        <w:lastRenderedPageBreak/>
         <w:t>DELIMITER ;</w:t>
       </w:r>
     </w:p>
@@ -7030,145 +6887,217 @@
           <w:szCs w:val="18"/>
         </w:rPr>
       </w:pPr>
-    </w:p>
-    <w:p>
-      <w:pPr>
-        <w:ind w:left="360"/>
-        <w:rPr>
-          <w:rFonts w:ascii="Arial" w:hAnsi="Arial" w:cs="Arial"/>
-          <w:szCs w:val="18"/>
-        </w:rPr>
-      </w:pPr>
-    </w:p>
-    <w:p>
-      <w:pPr>
-        <w:ind w:left="360"/>
-        <w:rPr>
-          <w:rFonts w:ascii="Arial" w:hAnsi="Arial" w:cs="Arial"/>
-          <w:szCs w:val="18"/>
-        </w:rPr>
-      </w:pPr>
-    </w:p>
-    <w:p>
-      <w:pPr>
-        <w:ind w:left="360"/>
-        <w:rPr>
-          <w:rFonts w:ascii="Arial" w:hAnsi="Arial" w:cs="Arial"/>
-          <w:szCs w:val="18"/>
-        </w:rPr>
-      </w:pPr>
-    </w:p>
-    <w:p>
-      <w:pPr>
-        <w:ind w:left="360"/>
-        <w:rPr>
-          <w:rFonts w:ascii="Arial" w:hAnsi="Arial" w:cs="Arial"/>
-          <w:szCs w:val="18"/>
-        </w:rPr>
-      </w:pPr>
-    </w:p>
-    <w:p>
-      <w:pPr>
-        <w:ind w:left="360"/>
-        <w:rPr>
-          <w:rFonts w:ascii="Arial" w:hAnsi="Arial" w:cs="Arial"/>
-          <w:szCs w:val="18"/>
-        </w:rPr>
-      </w:pPr>
-    </w:p>
-    <w:p>
-      <w:pPr>
-        <w:ind w:left="360"/>
-        <w:rPr>
-          <w:rFonts w:ascii="Arial" w:hAnsi="Arial" w:cs="Arial"/>
-          <w:szCs w:val="18"/>
-        </w:rPr>
-      </w:pPr>
-    </w:p>
-    <w:p>
-      <w:pPr>
-        <w:ind w:left="360"/>
-        <w:rPr>
-          <w:rFonts w:ascii="Arial" w:hAnsi="Arial" w:cs="Arial"/>
-          <w:szCs w:val="18"/>
-        </w:rPr>
-      </w:pPr>
-    </w:p>
-    <w:p>
-      <w:pPr>
-        <w:ind w:left="360"/>
-        <w:rPr>
-          <w:rFonts w:ascii="Arial" w:hAnsi="Arial" w:cs="Arial"/>
-          <w:szCs w:val="18"/>
-        </w:rPr>
-      </w:pPr>
-    </w:p>
-    <w:p>
-      <w:pPr>
-        <w:ind w:left="360"/>
-        <w:rPr>
-          <w:rFonts w:ascii="Arial" w:hAnsi="Arial" w:cs="Arial"/>
-          <w:szCs w:val="18"/>
-        </w:rPr>
-      </w:pPr>
-    </w:p>
-    <w:p>
-      <w:pPr>
-        <w:ind w:left="360"/>
-        <w:rPr>
-          <w:rFonts w:ascii="Arial" w:hAnsi="Arial" w:cs="Arial"/>
-          <w:szCs w:val="18"/>
-        </w:rPr>
-      </w:pPr>
-    </w:p>
-    <w:p>
-      <w:pPr>
-        <w:ind w:left="360"/>
-        <w:rPr>
-          <w:rFonts w:ascii="Arial" w:hAnsi="Arial" w:cs="Arial"/>
-          <w:szCs w:val="18"/>
-        </w:rPr>
-      </w:pPr>
-    </w:p>
-    <w:p>
-      <w:pPr>
-        <w:ind w:left="360"/>
-        <w:rPr>
-          <w:rFonts w:ascii="Arial" w:hAnsi="Arial" w:cs="Arial"/>
-          <w:szCs w:val="18"/>
-        </w:rPr>
-      </w:pPr>
-    </w:p>
-    <w:p>
-      <w:pPr>
-        <w:ind w:left="360"/>
-        <w:rPr>
-          <w:rFonts w:ascii="Arial" w:hAnsi="Arial" w:cs="Arial"/>
-          <w:szCs w:val="18"/>
-        </w:rPr>
-      </w:pPr>
-    </w:p>
-    <w:p>
-      <w:pPr>
-        <w:ind w:left="360"/>
-        <w:rPr>
-          <w:rFonts w:ascii="Arial" w:hAnsi="Arial" w:cs="Arial"/>
-          <w:szCs w:val="18"/>
-        </w:rPr>
-      </w:pPr>
-    </w:p>
-    <w:p>
-      <w:pPr>
-        <w:ind w:left="360"/>
-        <w:rPr>
-          <w:rFonts w:ascii="Arial" w:hAnsi="Arial" w:cs="Arial"/>
-          <w:szCs w:val="18"/>
-        </w:rPr>
-      </w:pPr>
-    </w:p>
-    <w:p>
-      <w:pPr>
-        <w:ind w:left="360"/>
+      <w:r>
+        <w:rPr>
+          <w:rFonts w:ascii="Arial" w:hAnsi="Arial" w:cs="Arial"/>
+          <w:szCs w:val="18"/>
+        </w:rPr>
+        <w:drawing>
+          <wp:inline distT="0" distB="0" distL="0" distR="0" wp14:anchorId="748DCAD9" wp14:editId="5EFAC117">
+            <wp:extent cx="5612130" cy="2492375"/>
+            <wp:effectExtent l="0" t="0" r="7620" b="3175"/>
+            <wp:docPr id="1294083100" name="Imagen 1"/>
+            <wp:cNvGraphicFramePr>
+              <a:graphicFrameLocks xmlns:a="http://schemas.openxmlformats.org/drawingml/2006/main" noChangeAspect="1"/>
+            </wp:cNvGraphicFramePr>
+            <a:graphic xmlns:a="http://schemas.openxmlformats.org/drawingml/2006/main">
+              <a:graphicData uri="http://schemas.openxmlformats.org/drawingml/2006/picture">
+                <pic:pic xmlns:pic="http://schemas.openxmlformats.org/drawingml/2006/picture">
+                  <pic:nvPicPr>
+                    <pic:cNvPr id="1294083100" name=""/>
+                    <pic:cNvPicPr/>
+                  </pic:nvPicPr>
+                  <pic:blipFill>
+                    <a:blip r:embed="rId34"/>
+                    <a:stretch>
+                      <a:fillRect/>
+                    </a:stretch>
+                  </pic:blipFill>
+                  <pic:spPr>
+                    <a:xfrm>
+                      <a:off x="0" y="0"/>
+                      <a:ext cx="5612130" cy="2492375"/>
+                    </a:xfrm>
+                    <a:prstGeom prst="rect">
+                      <a:avLst/>
+                    </a:prstGeom>
+                  </pic:spPr>
+                </pic:pic>
+              </a:graphicData>
+            </a:graphic>
+          </wp:inline>
+        </w:drawing>
+      </w:r>
+    </w:p>
+    <w:p>
+      <w:pPr>
+        <w:ind w:left="360"/>
+        <w:rPr>
+          <w:rFonts w:ascii="Arial" w:hAnsi="Arial" w:cs="Arial"/>
+          <w:szCs w:val="18"/>
+        </w:rPr>
+      </w:pPr>
+      <w:r>
+        <w:rPr>
+          <w:rFonts w:ascii="Arial" w:hAnsi="Arial" w:cs="Arial"/>
+          <w:szCs w:val="18"/>
+        </w:rPr>
+        <w:drawing>
+          <wp:inline distT="0" distB="0" distL="0" distR="0" wp14:anchorId="66FCDB32" wp14:editId="0113EF5E">
+            <wp:extent cx="1533739" cy="504895"/>
+            <wp:effectExtent l="0" t="0" r="9525" b="9525"/>
+            <wp:docPr id="1571593378" name="Imagen 1"/>
+            <wp:cNvGraphicFramePr>
+              <a:graphicFrameLocks xmlns:a="http://schemas.openxmlformats.org/drawingml/2006/main" noChangeAspect="1"/>
+            </wp:cNvGraphicFramePr>
+            <a:graphic xmlns:a="http://schemas.openxmlformats.org/drawingml/2006/main">
+              <a:graphicData uri="http://schemas.openxmlformats.org/drawingml/2006/picture">
+                <pic:pic xmlns:pic="http://schemas.openxmlformats.org/drawingml/2006/picture">
+                  <pic:nvPicPr>
+                    <pic:cNvPr id="1571593378" name=""/>
+                    <pic:cNvPicPr/>
+                  </pic:nvPicPr>
+                  <pic:blipFill>
+                    <a:blip r:embed="rId35"/>
+                    <a:stretch>
+                      <a:fillRect/>
+                    </a:stretch>
+                  </pic:blipFill>
+                  <pic:spPr>
+                    <a:xfrm>
+                      <a:off x="0" y="0"/>
+                      <a:ext cx="1533739" cy="504895"/>
+                    </a:xfrm>
+                    <a:prstGeom prst="rect">
+                      <a:avLst/>
+                    </a:prstGeom>
+                  </pic:spPr>
+                </pic:pic>
+              </a:graphicData>
+            </a:graphic>
+          </wp:inline>
+        </w:drawing>
+      </w:r>
+    </w:p>
+    <w:p>
+      <w:pPr>
+        <w:ind w:left="360"/>
+        <w:rPr>
+          <w:rFonts w:ascii="Arial" w:hAnsi="Arial" w:cs="Arial"/>
+          <w:szCs w:val="18"/>
+        </w:rPr>
+      </w:pPr>
+    </w:p>
+    <w:p>
+      <w:pPr>
+        <w:ind w:left="360"/>
+        <w:rPr>
+          <w:rFonts w:ascii="Arial" w:hAnsi="Arial" w:cs="Arial"/>
+          <w:szCs w:val="18"/>
+        </w:rPr>
+      </w:pPr>
+    </w:p>
+    <w:p>
+      <w:pPr>
+        <w:ind w:left="360"/>
+        <w:rPr>
+          <w:rFonts w:ascii="Arial" w:hAnsi="Arial" w:cs="Arial"/>
+          <w:szCs w:val="18"/>
+        </w:rPr>
+      </w:pPr>
+    </w:p>
+    <w:p>
+      <w:pPr>
+        <w:ind w:left="360"/>
+        <w:rPr>
+          <w:rFonts w:ascii="Arial" w:hAnsi="Arial" w:cs="Arial"/>
+          <w:szCs w:val="18"/>
+        </w:rPr>
+      </w:pPr>
+    </w:p>
+    <w:p>
+      <w:pPr>
+        <w:ind w:left="360"/>
+        <w:rPr>
+          <w:rFonts w:ascii="Arial" w:hAnsi="Arial" w:cs="Arial"/>
+          <w:szCs w:val="18"/>
+        </w:rPr>
+      </w:pPr>
+    </w:p>
+    <w:p>
+      <w:pPr>
+        <w:ind w:left="360"/>
+        <w:rPr>
+          <w:rFonts w:ascii="Arial" w:hAnsi="Arial" w:cs="Arial"/>
+          <w:szCs w:val="18"/>
+        </w:rPr>
+      </w:pPr>
+    </w:p>
+    <w:p>
+      <w:pPr>
+        <w:ind w:left="360"/>
+        <w:rPr>
+          <w:rFonts w:ascii="Arial" w:hAnsi="Arial" w:cs="Arial"/>
+          <w:szCs w:val="18"/>
+        </w:rPr>
+      </w:pPr>
+    </w:p>
+    <w:p>
+      <w:pPr>
+        <w:ind w:left="360"/>
+        <w:rPr>
+          <w:rFonts w:ascii="Arial" w:hAnsi="Arial" w:cs="Arial"/>
+          <w:szCs w:val="18"/>
+        </w:rPr>
+      </w:pPr>
+    </w:p>
+    <w:p>
+      <w:pPr>
+        <w:ind w:left="360"/>
+        <w:rPr>
+          <w:rFonts w:ascii="Arial" w:hAnsi="Arial" w:cs="Arial"/>
+          <w:szCs w:val="18"/>
+        </w:rPr>
+      </w:pPr>
+    </w:p>
+    <w:p>
+      <w:pPr>
+        <w:ind w:left="360"/>
+        <w:rPr>
+          <w:rFonts w:ascii="Arial" w:hAnsi="Arial" w:cs="Arial"/>
+          <w:szCs w:val="18"/>
+        </w:rPr>
+      </w:pPr>
+    </w:p>
+    <w:p>
+      <w:pPr>
+        <w:ind w:left="360"/>
+        <w:rPr>
+          <w:rFonts w:ascii="Arial" w:hAnsi="Arial" w:cs="Arial"/>
+          <w:szCs w:val="18"/>
+        </w:rPr>
+      </w:pPr>
+    </w:p>
+    <w:p>
+      <w:pPr>
+        <w:ind w:left="360"/>
+        <w:rPr>
+          <w:rFonts w:ascii="Arial" w:hAnsi="Arial" w:cs="Arial"/>
+          <w:szCs w:val="18"/>
+        </w:rPr>
+      </w:pPr>
+    </w:p>
+    <w:p>
+      <w:pPr>
+        <w:ind w:left="360"/>
+        <w:rPr>
+          <w:rFonts w:ascii="Arial" w:hAnsi="Arial" w:cs="Arial"/>
+          <w:szCs w:val="18"/>
+        </w:rPr>
+      </w:pPr>
+    </w:p>
+    <w:p>
+      <w:pPr>
         <w:rPr>
           <w:rFonts w:ascii="Arial" w:hAnsi="Arial" w:cs="Arial"/>
           <w:szCs w:val="18"/>

</xml_diff>